<commit_message>
Añadidos CVs en version PDF y otras correcciones menores
</commit_message>
<xml_diff>
--- a/CV.docx
+++ b/CV.docx
@@ -9,7 +9,7 @@
           <w:lang w:eastAsia="es-AR"/>
         </w:rPr>
         <w:drawing>
-          <wp:anchor distT="0" distB="0" distL="114300" distR="114300" simplePos="0" relativeHeight="251662848" behindDoc="0" locked="0" layoutInCell="1" allowOverlap="1">
+          <wp:anchor distT="0" distB="0" distL="114300" distR="114300" simplePos="0" relativeHeight="251679232" behindDoc="0" locked="0" layoutInCell="1" allowOverlap="1">
             <wp:simplePos x="0" y="0"/>
             <wp:positionH relativeFrom="column">
               <wp:posOffset>21464</wp:posOffset>
@@ -85,7 +85,7 @@
         <mc:AlternateContent>
           <mc:Choice Requires="wps">
             <w:drawing>
-              <wp:anchor distT="0" distB="0" distL="0" distR="0" simplePos="0" relativeHeight="251651584" behindDoc="0" locked="0" layoutInCell="1" allowOverlap="1" wp14:anchorId="58C2474B">
+              <wp:anchor distT="0" distB="0" distL="0" distR="0" simplePos="0" relativeHeight="251662848" behindDoc="0" locked="0" layoutInCell="1" allowOverlap="1" wp14:anchorId="58C2474B">
                 <wp:simplePos x="0" y="0"/>
                 <wp:positionH relativeFrom="column">
                   <wp:posOffset>2816860</wp:posOffset>
@@ -164,7 +164,7 @@
           </mc:Choice>
           <mc:Fallback>
             <w:pict>
-              <v:rect w14:anchorId="58C2474B" id="Text Box 76" o:spid="_x0000_s1026" style="position:absolute;margin-left:221.8pt;margin-top:30.1pt;width:281.1pt;height:22.7pt;z-index:251651584;visibility:visible;mso-wrap-style:square;mso-wrap-distance-left:0;mso-wrap-distance-top:0;mso-wrap-distance-right:0;mso-wrap-distance-bottom:0;mso-position-horizontal:absolute;mso-position-horizontal-relative:text;mso-position-vertical:absolute;mso-position-vertical-relative:page;v-text-anchor:top" o:gfxdata="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" filled="f" stroked="f">
+              <v:rect w14:anchorId="58C2474B" id="Text Box 76" o:spid="_x0000_s1026" style="position:absolute;margin-left:221.8pt;margin-top:30.1pt;width:281.1pt;height:22.7pt;z-index:251662848;visibility:visible;mso-wrap-style:square;mso-wrap-distance-left:0;mso-wrap-distance-top:0;mso-wrap-distance-right:0;mso-wrap-distance-bottom:0;mso-position-horizontal:absolute;mso-position-horizontal-relative:text;mso-position-vertical:absolute;mso-position-vertical-relative:page;v-text-anchor:top" o:gfxdata="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" filled="f" stroked="f">
                 <v:textbox>
                   <w:txbxContent>
                     <w:p>
@@ -205,7 +205,7 @@
         <mc:AlternateContent>
           <mc:Choice Requires="wps">
             <w:drawing>
-              <wp:anchor distT="0" distB="0" distL="0" distR="0" simplePos="0" relativeHeight="251653632" behindDoc="0" locked="0" layoutInCell="1" allowOverlap="1" wp14:anchorId="19B2ABD7">
+              <wp:anchor distT="0" distB="0" distL="0" distR="0" simplePos="0" relativeHeight="251666944" behindDoc="0" locked="0" layoutInCell="1" allowOverlap="1" wp14:anchorId="19B2ABD7">
                 <wp:simplePos x="0" y="0"/>
                 <wp:positionH relativeFrom="column">
                   <wp:posOffset>2399665</wp:posOffset>
@@ -259,7 +259,7 @@
           </mc:Choice>
           <mc:Fallback>
             <w:pict>
-              <v:oval w14:anchorId="3B373D8B" id="Oval 433" o:spid="_x0000_s1026" style="position:absolute;margin-left:188.95pt;margin-top:-43.5pt;width:31.1pt;height:31.1pt;z-index:251653632;visibility:visible;mso-wrap-style:square;mso-wrap-distance-left:0;mso-wrap-distance-top:0;mso-wrap-distance-right:0;mso-wrap-distance-bottom:0;mso-position-horizontal:absolute;mso-position-horizontal-relative:text;mso-position-vertical:absolute;mso-position-vertical-relative:text;v-text-anchor:top" o:gfxdata="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" filled="f" strokecolor="#272727" strokeweight=".35mm"/>
+              <v:oval w14:anchorId="69954593" id="Oval 433" o:spid="_x0000_s1026" style="position:absolute;margin-left:188.95pt;margin-top:-43.5pt;width:31.1pt;height:31.1pt;z-index:251666944;visibility:visible;mso-wrap-style:square;mso-wrap-distance-left:0;mso-wrap-distance-top:0;mso-wrap-distance-right:0;mso-wrap-distance-bottom:0;mso-position-horizontal:absolute;mso-position-horizontal-relative:text;mso-position-vertical:absolute;mso-position-vertical-relative:text;v-text-anchor:top" o:gfxdata="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" filled="f" strokecolor="#272727" strokeweight=".35mm"/>
             </w:pict>
           </mc:Fallback>
         </mc:AlternateContent>
@@ -270,7 +270,7 @@
           <w:lang w:eastAsia="es-AR"/>
         </w:rPr>
         <w:drawing>
-          <wp:anchor distT="0" distB="0" distL="0" distR="0" simplePos="0" relativeHeight="251637248" behindDoc="0" locked="0" layoutInCell="1" allowOverlap="1">
+          <wp:anchor distT="0" distB="0" distL="0" distR="0" simplePos="0" relativeHeight="251644416" behindDoc="0" locked="0" layoutInCell="1" allowOverlap="1">
             <wp:simplePos x="0" y="0"/>
             <wp:positionH relativeFrom="column">
               <wp:posOffset>2508250</wp:posOffset>
@@ -323,7 +323,7 @@
         <mc:AlternateContent>
           <mc:Choice Requires="wps">
             <w:drawing>
-              <wp:anchor distT="0" distB="0" distL="0" distR="0" simplePos="0" relativeHeight="251654656" behindDoc="0" locked="0" layoutInCell="1" allowOverlap="1" wp14:anchorId="72CF001C">
+              <wp:anchor distT="0" distB="0" distL="0" distR="0" simplePos="0" relativeHeight="251668992" behindDoc="0" locked="0" layoutInCell="1" allowOverlap="1" wp14:anchorId="72CF001C">
                 <wp:simplePos x="0" y="0"/>
                 <wp:positionH relativeFrom="column">
                   <wp:posOffset>2794000</wp:posOffset>
@@ -562,7 +562,7 @@
           </mc:Choice>
           <mc:Fallback>
             <w:pict>
-              <v:rect w14:anchorId="72CF001C" id="Text Box 80" o:spid="_x0000_s1027" style="position:absolute;margin-left:220pt;margin-top:-8.75pt;width:280.8pt;height:156.2pt;z-index:251654656;visibility:visible;mso-wrap-style:square;mso-wrap-distance-left:0;mso-wrap-distance-top:0;mso-wrap-distance-right:0;mso-wrap-distance-bottom:0;mso-position-horizontal:absolute;mso-position-horizontal-relative:text;mso-position-vertical:absolute;mso-position-vertical-relative:text;v-text-anchor:top" o:gfxdata="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" filled="f" stroked="f">
+              <v:rect w14:anchorId="72CF001C" id="Text Box 80" o:spid="_x0000_s1027" style="position:absolute;margin-left:220pt;margin-top:-8.75pt;width:280.8pt;height:156.2pt;z-index:251668992;visibility:visible;mso-wrap-style:square;mso-wrap-distance-left:0;mso-wrap-distance-top:0;mso-wrap-distance-right:0;mso-wrap-distance-bottom:0;mso-position-horizontal:absolute;mso-position-horizontal-relative:text;mso-position-vertical:absolute;mso-position-vertical-relative:text;v-text-anchor:top" o:gfxdata="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" filled="f" stroked="f">
                 <v:textbox>
                   <w:txbxContent>
                     <w:p>
@@ -760,7 +760,7 @@
           <w:lang w:eastAsia="es-AR"/>
         </w:rPr>
         <w:drawing>
-          <wp:anchor distT="0" distB="0" distL="0" distR="0" simplePos="0" relativeHeight="251658752" behindDoc="1" locked="0" layoutInCell="1" allowOverlap="1">
+          <wp:anchor distT="0" distB="0" distL="0" distR="0" simplePos="0" relativeHeight="251674112" behindDoc="1" locked="0" layoutInCell="1" allowOverlap="1">
             <wp:simplePos x="0" y="0"/>
             <wp:positionH relativeFrom="column">
               <wp:posOffset>-423545</wp:posOffset>
@@ -820,7 +820,7 @@
         <mc:AlternateContent>
           <mc:Choice Requires="wps">
             <w:drawing>
-              <wp:anchor distT="0" distB="0" distL="0" distR="0" simplePos="0" relativeHeight="251635200" behindDoc="0" locked="0" layoutInCell="1" allowOverlap="1" wp14:anchorId="1F20615D">
+              <wp:anchor distT="0" distB="0" distL="0" distR="0" simplePos="0" relativeHeight="251641344" behindDoc="0" locked="0" layoutInCell="1" allowOverlap="1" wp14:anchorId="1F20615D">
                 <wp:simplePos x="0" y="0"/>
                 <wp:positionH relativeFrom="column">
                   <wp:posOffset>-542925</wp:posOffset>
@@ -904,7 +904,7 @@
           </mc:Choice>
           <mc:Fallback>
             <w:pict>
-              <v:rect w14:anchorId="1F20615D" id="Text Box 35" o:spid="_x0000_s1028" style="position:absolute;margin-left:-42.75pt;margin-top:33.15pt;width:231.75pt;height:48pt;z-index:251635200;visibility:visible;mso-wrap-style:square;mso-width-percent:0;mso-height-percent:0;mso-wrap-distance-left:0;mso-wrap-distance-top:0;mso-wrap-distance-right:0;mso-wrap-distance-bottom:0;mso-position-horizontal:absolute;mso-position-horizontal-relative:text;mso-position-vertical:absolute;mso-position-vertical-relative:text;mso-width-percent:0;mso-height-percent:0;mso-width-relative:margin;mso-height-relative:margin;v-text-anchor:top" o:gfxdata="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" filled="f" stroked="f">
+              <v:rect w14:anchorId="1F20615D" id="Text Box 35" o:spid="_x0000_s1028" style="position:absolute;margin-left:-42.75pt;margin-top:33.15pt;width:231.75pt;height:48pt;z-index:251641344;visibility:visible;mso-wrap-style:square;mso-width-percent:0;mso-height-percent:0;mso-wrap-distance-left:0;mso-wrap-distance-top:0;mso-wrap-distance-right:0;mso-wrap-distance-bottom:0;mso-position-horizontal:absolute;mso-position-horizontal-relative:text;mso-position-vertical:absolute;mso-position-vertical-relative:text;mso-width-percent:0;mso-height-percent:0;mso-width-relative:margin;mso-height-relative:margin;v-text-anchor:top" o:gfxdata="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" filled="f" stroked="f">
                 <v:textbox>
                   <w:txbxContent>
                     <w:p>
@@ -946,7 +946,7 @@
         <mc:AlternateContent>
           <mc:Choice Requires="wps">
             <w:drawing>
-              <wp:anchor distT="0" distB="0" distL="0" distR="0" simplePos="0" relativeHeight="251648512" behindDoc="0" locked="0" layoutInCell="1" allowOverlap="1" wp14:anchorId="76771BF6">
+              <wp:anchor distT="0" distB="0" distL="0" distR="0" simplePos="0" relativeHeight="251658752" behindDoc="0" locked="0" layoutInCell="1" allowOverlap="1" wp14:anchorId="76771BF6">
                 <wp:simplePos x="0" y="0"/>
                 <wp:positionH relativeFrom="column">
                   <wp:posOffset>2458085</wp:posOffset>
@@ -1014,7 +1014,7 @@
           </mc:Choice>
           <mc:Fallback>
             <w:pict>
-              <v:shape w14:anchorId="0B606B47" id="AutoShape 431" o:spid="_x0000_s1026" style="position:absolute;margin-left:193.55pt;margin-top:25.8pt;width:315.05pt;height:.15pt;z-index:251648512;visibility:visible;mso-wrap-style:square;mso-wrap-distance-left:0;mso-wrap-distance-top:0;mso-wrap-distance-right:0;mso-wrap-distance-bottom:0;mso-position-horizontal:absolute;mso-position-horizontal-relative:text;mso-position-vertical:absolute;mso-position-vertical-relative:text;v-text-anchor:top" coordsize="21600,21600" o:gfxdata="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" path="m,l21600,21600e" filled="f" strokecolor="#a5a5a5" strokeweight=".35mm">
+              <v:shape w14:anchorId="5ED67BF7" id="AutoShape 431" o:spid="_x0000_s1026" style="position:absolute;margin-left:193.55pt;margin-top:25.8pt;width:315.05pt;height:.15pt;z-index:251658752;visibility:visible;mso-wrap-style:square;mso-wrap-distance-left:0;mso-wrap-distance-top:0;mso-wrap-distance-right:0;mso-wrap-distance-bottom:0;mso-position-horizontal:absolute;mso-position-horizontal-relative:text;mso-position-vertical:absolute;mso-position-vertical-relative:text;v-text-anchor:top" coordsize="21600,21600" o:gfxdata="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" path="m,l21600,21600e" filled="f" strokecolor="#a5a5a5" strokeweight=".35mm">
                 <v:path arrowok="t"/>
               </v:shape>
             </w:pict>
@@ -1029,7 +1029,7 @@
         <mc:AlternateContent>
           <mc:Choice Requires="wps">
             <w:drawing>
-              <wp:anchor distT="0" distB="0" distL="0" distR="0" simplePos="0" relativeHeight="251636224" behindDoc="0" locked="0" layoutInCell="1" allowOverlap="1" wp14:anchorId="6FF80A5E">
+              <wp:anchor distT="0" distB="0" distL="0" distR="0" simplePos="0" relativeHeight="251642368" behindDoc="0" locked="0" layoutInCell="1" allowOverlap="1" wp14:anchorId="6FF80A5E">
                 <wp:simplePos x="0" y="0"/>
                 <wp:positionH relativeFrom="column">
                   <wp:posOffset>-352425</wp:posOffset>
@@ -1102,7 +1102,7 @@
           </mc:Choice>
           <mc:Fallback>
             <w:pict>
-              <v:rect w14:anchorId="6FF80A5E" id="_x0000_s1029" style="position:absolute;margin-left:-27.75pt;margin-top:19.05pt;width:196.1pt;height:26.1pt;z-index:251636224;visibility:visible;mso-wrap-style:square;mso-wrap-distance-left:0;mso-wrap-distance-top:0;mso-wrap-distance-right:0;mso-wrap-distance-bottom:0;mso-position-horizontal:absolute;mso-position-horizontal-relative:text;mso-position-vertical:absolute;mso-position-vertical-relative:text;v-text-anchor:top" o:gfxdata="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" filled="f" stroked="f">
+              <v:rect w14:anchorId="6FF80A5E" id="_x0000_s1029" style="position:absolute;margin-left:-27.75pt;margin-top:19.05pt;width:196.1pt;height:26.1pt;z-index:251642368;visibility:visible;mso-wrap-style:square;mso-wrap-distance-left:0;mso-wrap-distance-top:0;mso-wrap-distance-right:0;mso-wrap-distance-bottom:0;mso-position-horizontal:absolute;mso-position-horizontal-relative:text;mso-position-vertical:absolute;mso-position-vertical-relative:text;v-text-anchor:top" o:gfxdata="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" filled="f" stroked="f">
                 <v:textbox>
                   <w:txbxContent>
                     <w:p>
@@ -1143,7 +1143,7 @@
         <mc:AlternateContent>
           <mc:Choice Requires="wps">
             <w:drawing>
-              <wp:anchor distT="0" distB="0" distL="0" distR="0" simplePos="0" relativeHeight="251638272" behindDoc="0" locked="0" layoutInCell="1" allowOverlap="1" wp14:anchorId="517B3A3C">
+              <wp:anchor distT="0" distB="0" distL="0" distR="0" simplePos="0" relativeHeight="251646464" behindDoc="0" locked="0" layoutInCell="1" allowOverlap="1" wp14:anchorId="517B3A3C">
                 <wp:simplePos x="0" y="0"/>
                 <wp:positionH relativeFrom="column">
                   <wp:posOffset>2878455</wp:posOffset>
@@ -1237,7 +1237,7 @@
           </mc:Choice>
           <mc:Fallback>
             <w:pict>
-              <v:rect w14:anchorId="517B3A3C" id="_x0000_s1030" style="position:absolute;margin-left:226.65pt;margin-top:20.15pt;width:281.1pt;height:22.7pt;z-index:251638272;visibility:visible;mso-wrap-style:square;mso-height-percent:0;mso-wrap-distance-left:0;mso-wrap-distance-top:0;mso-wrap-distance-right:0;mso-wrap-distance-bottom:0;mso-position-horizontal:absolute;mso-position-horizontal-relative:text;mso-position-vertical:absolute;mso-position-vertical-relative:text;mso-height-percent:0;mso-height-relative:margin;v-text-anchor:top" o:gfxdata="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" filled="f" stroked="f">
+              <v:rect w14:anchorId="517B3A3C" id="_x0000_s1030" style="position:absolute;margin-left:226.65pt;margin-top:20.15pt;width:281.1pt;height:22.7pt;z-index:251646464;visibility:visible;mso-wrap-style:square;mso-height-percent:0;mso-wrap-distance-left:0;mso-wrap-distance-top:0;mso-wrap-distance-right:0;mso-wrap-distance-bottom:0;mso-position-horizontal:absolute;mso-position-horizontal-relative:text;mso-position-vertical:absolute;mso-position-vertical-relative:text;mso-height-percent:0;mso-height-relative:margin;v-text-anchor:top" o:gfxdata="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" filled="f" stroked="f">
                 <v:textbox>
                   <w:txbxContent>
                     <w:p>
@@ -1289,7 +1289,7 @@
         <mc:AlternateContent>
           <mc:Choice Requires="wps">
             <w:drawing>
-              <wp:anchor distT="0" distB="0" distL="0" distR="0" simplePos="0" relativeHeight="251640320" behindDoc="0" locked="0" layoutInCell="1" allowOverlap="1" wp14:anchorId="7064436A">
+              <wp:anchor distT="0" distB="0" distL="0" distR="0" simplePos="0" relativeHeight="251649536" behindDoc="0" locked="0" layoutInCell="1" allowOverlap="1" wp14:anchorId="7064436A">
                 <wp:simplePos x="0" y="0"/>
                 <wp:positionH relativeFrom="column">
                   <wp:posOffset>2392045</wp:posOffset>
@@ -1343,7 +1343,7 @@
           </mc:Choice>
           <mc:Fallback>
             <w:pict>
-              <v:oval w14:anchorId="041DC9C9" id="Oval 325" o:spid="_x0000_s1026" style="position:absolute;margin-left:188.35pt;margin-top:18.45pt;width:31.1pt;height:31.1pt;z-index:251640320;visibility:visible;mso-wrap-style:square;mso-wrap-distance-left:0;mso-wrap-distance-top:0;mso-wrap-distance-right:0;mso-wrap-distance-bottom:0;mso-position-horizontal:absolute;mso-position-horizontal-relative:text;mso-position-vertical:absolute;mso-position-vertical-relative:text;v-text-anchor:top" o:gfxdata="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" filled="f" strokecolor="#272727" strokeweight=".35mm"/>
+              <v:oval w14:anchorId="0FEF31B0" id="Oval 325" o:spid="_x0000_s1026" style="position:absolute;margin-left:188.35pt;margin-top:18.45pt;width:31.1pt;height:31.1pt;z-index:251649536;visibility:visible;mso-wrap-style:square;mso-wrap-distance-left:0;mso-wrap-distance-top:0;mso-wrap-distance-right:0;mso-wrap-distance-bottom:0;mso-position-horizontal:absolute;mso-position-horizontal-relative:text;mso-position-vertical:absolute;mso-position-vertical-relative:text;v-text-anchor:top" o:gfxdata="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" filled="f" strokecolor="#272727" strokeweight=".35mm"/>
             </w:pict>
           </mc:Fallback>
         </mc:AlternateContent>
@@ -1361,7 +1361,7 @@
         <mc:AlternateContent>
           <mc:Choice Requires="wps">
             <w:drawing>
-              <wp:anchor distT="0" distB="0" distL="0" distR="0" simplePos="0" relativeHeight="251646464" behindDoc="0" locked="0" layoutInCell="1" allowOverlap="1" wp14:anchorId="0C1DC55C">
+              <wp:anchor distT="0" distB="0" distL="0" distR="0" simplePos="0" relativeHeight="251656704" behindDoc="0" locked="0" layoutInCell="1" allowOverlap="1" wp14:anchorId="0C1DC55C">
                 <wp:simplePos x="0" y="0"/>
                 <wp:positionH relativeFrom="column">
                   <wp:posOffset>2743200</wp:posOffset>
@@ -1412,76 +1412,32 @@
                             </w:pPr>
                             <w:r>
                               <w:rPr>
+                                <w:rFonts w:ascii="Bahnschrift SemiBold" w:hAnsi="Bahnschrift SemiBold" w:cs="Aller"/>
+                                <w:b/>
+                                <w:bCs/>
+                                <w:color w:val="262626"/>
+                              </w:rPr>
+                              <w:t xml:space="preserve">Club Atlético San Lorenzo de </w:t>
+                            </w:r>
+                            <w:r>
+                              <w:rPr>
+                                <w:rFonts w:ascii="Bahnschrift SemiBold" w:hAnsi="Bahnschrift SemiBold" w:cs="Aller"/>
+                                <w:b/>
+                                <w:bCs/>
+                                <w:color w:val="262626"/>
+                              </w:rPr>
+                              <w:t>Almagro</w:t>
+                            </w:r>
+                            <w:r>
+                              <w:rPr>
                                 <w:rFonts w:ascii="Bahnschrift SemiBold Condensed" w:hAnsi="Bahnschrift SemiBold Condensed" w:cs="Aller"/>
                                 <w:b/>
                                 <w:bCs/>
                                 <w:color w:val="262626"/>
-                              </w:rPr>
-                              <w:t xml:space="preserve">Club Atlético San Lorenzo de </w:t>
-                            </w:r>
-                            <w:r>
-                              <w:rPr>
-                                <w:rFonts w:ascii="Bahnschrift SemiBold Condensed" w:hAnsi="Bahnschrift SemiBold Condensed" w:cs="Aller"/>
-                                <w:b/>
-                                <w:bCs/>
-                                <w:color w:val="262626"/>
-                              </w:rPr>
-                              <w:t>Almagro</w:t>
-                            </w:r>
-                            <w:r>
-                              <w:rPr>
-                                <w:rFonts w:ascii="Bahnschrift SemiBold Condensed" w:hAnsi="Bahnschrift SemiBold Condensed" w:cs="Aller"/>
-                                <w:b/>
-                                <w:bCs/>
-                                <w:color w:val="262626"/>
                                 <w:sz w:val="20"/>
                                 <w:szCs w:val="20"/>
                               </w:rPr>
-                              <w:t xml:space="preserve"> </w:t>
-                            </w:r>
-                            <w:r>
-                              <w:rPr>
-                                <w:rFonts w:ascii="Bahnschrift SemiBold Condensed" w:hAnsi="Bahnschrift SemiBold Condensed" w:cs="Aller"/>
-                                <w:b/>
-                                <w:bCs/>
-                                <w:color w:val="262626"/>
-                                <w:sz w:val="20"/>
-                                <w:szCs w:val="20"/>
-                              </w:rPr>
-                              <w:tab/>
-                            </w:r>
-                            <w:r>
-                              <w:rPr>
-                                <w:rFonts w:ascii="Bahnschrift SemiBold Condensed" w:hAnsi="Bahnschrift SemiBold Condensed" w:cs="Aller"/>
-                                <w:b/>
-                                <w:bCs/>
-                                <w:color w:val="262626"/>
-                                <w:sz w:val="20"/>
-                                <w:szCs w:val="20"/>
-                              </w:rPr>
-                              <w:t xml:space="preserve">             </w:t>
-                            </w:r>
-                            <w:r>
-                              <w:rPr>
-                                <w:rFonts w:ascii="Bahnschrift SemiBold Condensed" w:hAnsi="Bahnschrift SemiBold Condensed" w:cs="Aller"/>
-                                <w:b/>
-                                <w:bCs/>
-                                <w:color w:val="262626"/>
-                                <w:sz w:val="20"/>
-                                <w:szCs w:val="20"/>
-                              </w:rPr>
-                              <w:t xml:space="preserve">  </w:t>
-                            </w:r>
-                            <w:r>
-                              <w:rPr>
-                                <w:rFonts w:ascii="Bahnschrift SemiBold Condensed" w:hAnsi="Bahnschrift SemiBold Condensed" w:cs="Aller"/>
-                                <w:b/>
-                                <w:bCs/>
-                                <w:color w:val="262626"/>
-                                <w:sz w:val="20"/>
-                                <w:szCs w:val="20"/>
-                              </w:rPr>
-                              <w:t xml:space="preserve">                   </w:t>
+                              <w:t xml:space="preserve">                </w:t>
                             </w:r>
                             <w:r>
                               <w:rPr>
@@ -1511,7 +1467,7 @@
           </mc:Choice>
           <mc:Fallback>
             <w:pict>
-              <v:rect w14:anchorId="0C1DC55C" id="Text Box 79" o:spid="_x0000_s1031" style="position:absolute;margin-left:3in;margin-top:275.35pt;width:315.65pt;height:23.1pt;z-index:251646464;visibility:visible;mso-wrap-style:square;mso-width-percent:0;mso-wrap-distance-left:0;mso-wrap-distance-top:0;mso-wrap-distance-right:0;mso-wrap-distance-bottom:0;mso-position-horizontal:absolute;mso-position-horizontal-relative:text;mso-position-vertical:absolute;mso-position-vertical-relative:page;mso-width-percent:0;mso-width-relative:margin;v-text-anchor:top" o:gfxdata="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" filled="f" stroked="f">
+              <v:rect w14:anchorId="0C1DC55C" id="Text Box 79" o:spid="_x0000_s1031" style="position:absolute;margin-left:3in;margin-top:275.35pt;width:315.65pt;height:23.1pt;z-index:251656704;visibility:visible;mso-wrap-style:square;mso-width-percent:0;mso-wrap-distance-left:0;mso-wrap-distance-top:0;mso-wrap-distance-right:0;mso-wrap-distance-bottom:0;mso-position-horizontal:absolute;mso-position-horizontal-relative:text;mso-position-vertical:absolute;mso-position-vertical-relative:page;mso-width-percent:0;mso-width-relative:margin;v-text-anchor:top" o:gfxdata="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" filled="f" stroked="f">
                 <v:textbox>
                   <w:txbxContent>
                     <w:p>
@@ -1521,76 +1477,32 @@
                       </w:pPr>
                       <w:r>
                         <w:rPr>
+                          <w:rFonts w:ascii="Bahnschrift SemiBold" w:hAnsi="Bahnschrift SemiBold" w:cs="Aller"/>
+                          <w:b/>
+                          <w:bCs/>
+                          <w:color w:val="262626"/>
+                        </w:rPr>
+                        <w:t xml:space="preserve">Club Atlético San Lorenzo de </w:t>
+                      </w:r>
+                      <w:r>
+                        <w:rPr>
+                          <w:rFonts w:ascii="Bahnschrift SemiBold" w:hAnsi="Bahnschrift SemiBold" w:cs="Aller"/>
+                          <w:b/>
+                          <w:bCs/>
+                          <w:color w:val="262626"/>
+                        </w:rPr>
+                        <w:t>Almagro</w:t>
+                      </w:r>
+                      <w:r>
+                        <w:rPr>
                           <w:rFonts w:ascii="Bahnschrift SemiBold Condensed" w:hAnsi="Bahnschrift SemiBold Condensed" w:cs="Aller"/>
                           <w:b/>
                           <w:bCs/>
                           <w:color w:val="262626"/>
-                        </w:rPr>
-                        <w:t xml:space="preserve">Club Atlético San Lorenzo de </w:t>
-                      </w:r>
-                      <w:r>
-                        <w:rPr>
-                          <w:rFonts w:ascii="Bahnschrift SemiBold Condensed" w:hAnsi="Bahnschrift SemiBold Condensed" w:cs="Aller"/>
-                          <w:b/>
-                          <w:bCs/>
-                          <w:color w:val="262626"/>
-                        </w:rPr>
-                        <w:t>Almagro</w:t>
-                      </w:r>
-                      <w:r>
-                        <w:rPr>
-                          <w:rFonts w:ascii="Bahnschrift SemiBold Condensed" w:hAnsi="Bahnschrift SemiBold Condensed" w:cs="Aller"/>
-                          <w:b/>
-                          <w:bCs/>
-                          <w:color w:val="262626"/>
                           <w:sz w:val="20"/>
                           <w:szCs w:val="20"/>
                         </w:rPr>
-                        <w:t xml:space="preserve"> </w:t>
-                      </w:r>
-                      <w:r>
-                        <w:rPr>
-                          <w:rFonts w:ascii="Bahnschrift SemiBold Condensed" w:hAnsi="Bahnschrift SemiBold Condensed" w:cs="Aller"/>
-                          <w:b/>
-                          <w:bCs/>
-                          <w:color w:val="262626"/>
-                          <w:sz w:val="20"/>
-                          <w:szCs w:val="20"/>
-                        </w:rPr>
-                        <w:tab/>
-                      </w:r>
-                      <w:r>
-                        <w:rPr>
-                          <w:rFonts w:ascii="Bahnschrift SemiBold Condensed" w:hAnsi="Bahnschrift SemiBold Condensed" w:cs="Aller"/>
-                          <w:b/>
-                          <w:bCs/>
-                          <w:color w:val="262626"/>
-                          <w:sz w:val="20"/>
-                          <w:szCs w:val="20"/>
-                        </w:rPr>
-                        <w:t xml:space="preserve">             </w:t>
-                      </w:r>
-                      <w:r>
-                        <w:rPr>
-                          <w:rFonts w:ascii="Bahnschrift SemiBold Condensed" w:hAnsi="Bahnschrift SemiBold Condensed" w:cs="Aller"/>
-                          <w:b/>
-                          <w:bCs/>
-                          <w:color w:val="262626"/>
-                          <w:sz w:val="20"/>
-                          <w:szCs w:val="20"/>
-                        </w:rPr>
-                        <w:t xml:space="preserve">  </w:t>
-                      </w:r>
-                      <w:r>
-                        <w:rPr>
-                          <w:rFonts w:ascii="Bahnschrift SemiBold Condensed" w:hAnsi="Bahnschrift SemiBold Condensed" w:cs="Aller"/>
-                          <w:b/>
-                          <w:bCs/>
-                          <w:color w:val="262626"/>
-                          <w:sz w:val="20"/>
-                          <w:szCs w:val="20"/>
-                        </w:rPr>
-                        <w:t xml:space="preserve">                   </w:t>
+                        <w:t xml:space="preserve">                </w:t>
                       </w:r>
                       <w:r>
                         <w:rPr>
@@ -1618,7 +1530,7 @@
           <w:lang w:eastAsia="es-AR"/>
         </w:rPr>
         <w:drawing>
-          <wp:anchor distT="0" distB="0" distL="0" distR="0" simplePos="0" relativeHeight="251642368" behindDoc="0" locked="0" layoutInCell="1" allowOverlap="1">
+          <wp:anchor distT="0" distB="0" distL="0" distR="0" simplePos="0" relativeHeight="251651584" behindDoc="0" locked="0" layoutInCell="1" allowOverlap="1">
             <wp:simplePos x="0" y="0"/>
             <wp:positionH relativeFrom="column">
               <wp:posOffset>2480945</wp:posOffset>
@@ -1673,7 +1585,7 @@
         <mc:AlternateContent>
           <mc:Choice Requires="wps">
             <w:drawing>
-              <wp:anchor distT="0" distB="0" distL="0" distR="0" simplePos="0" relativeHeight="251659776" behindDoc="0" locked="0" layoutInCell="1" allowOverlap="1" wp14:anchorId="4F2DEF24" wp14:editId="303C0F4C">
+              <wp:anchor distT="0" distB="0" distL="0" distR="0" simplePos="0" relativeHeight="251676160" behindDoc="0" locked="0" layoutInCell="1" allowOverlap="1" wp14:anchorId="4F2DEF24" wp14:editId="303C0F4C">
                 <wp:simplePos x="0" y="0"/>
                 <wp:positionH relativeFrom="column">
                   <wp:posOffset>2581275</wp:posOffset>
@@ -1733,7 +1645,7 @@
           </mc:Choice>
           <mc:Fallback>
             <w:pict>
-              <v:oval w14:anchorId="55025D4C" id="Oval 456" o:spid="_x0000_s1026" style="position:absolute;margin-left:203.25pt;margin-top:7.25pt;width:7.3pt;height:7.3pt;z-index:251659776;visibility:visible;mso-wrap-style:square;mso-width-percent:0;mso-height-percent:0;mso-wrap-distance-left:0;mso-wrap-distance-top:0;mso-wrap-distance-right:0;mso-wrap-distance-bottom:0;mso-position-horizontal:absolute;mso-position-horizontal-relative:text;mso-position-vertical:absolute;mso-position-vertical-relative:text;mso-width-percent:0;mso-height-percent:0;mso-width-relative:margin;mso-height-relative:margin;v-text-anchor:top" o:gfxdata="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" filled="f" strokecolor="#272727" strokeweight=".26mm"/>
+              <v:oval w14:anchorId="307D9025" id="Oval 456" o:spid="_x0000_s1026" style="position:absolute;margin-left:203.25pt;margin-top:7.25pt;width:7.3pt;height:7.3pt;z-index:251676160;visibility:visible;mso-wrap-style:square;mso-width-percent:0;mso-height-percent:0;mso-wrap-distance-left:0;mso-wrap-distance-top:0;mso-wrap-distance-right:0;mso-wrap-distance-bottom:0;mso-position-horizontal:absolute;mso-position-horizontal-relative:text;mso-position-vertical:absolute;mso-position-vertical-relative:text;mso-width-percent:0;mso-height-percent:0;mso-width-relative:margin;mso-height-relative:margin;v-text-anchor:top" o:gfxdata="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" filled="f" strokecolor="#272727" strokeweight=".26mm"/>
             </w:pict>
           </mc:Fallback>
         </mc:AlternateContent>
@@ -1746,7 +1658,7 @@
         <mc:AlternateContent>
           <mc:Choice Requires="wps">
             <w:drawing>
-              <wp:anchor distT="0" distB="0" distL="0" distR="0" simplePos="0" relativeHeight="251644416" behindDoc="0" locked="0" layoutInCell="1" allowOverlap="1" wp14:anchorId="6D28FF95">
+              <wp:anchor distT="0" distB="0" distL="0" distR="0" simplePos="0" relativeHeight="251654656" behindDoc="0" locked="0" layoutInCell="1" allowOverlap="1" wp14:anchorId="6D28FF95">
                 <wp:simplePos x="0" y="0"/>
                 <wp:positionH relativeFrom="column">
                   <wp:posOffset>2747645</wp:posOffset>
@@ -1820,7 +1732,7 @@
           </mc:Choice>
           <mc:Fallback>
             <w:pict>
-              <v:rect w14:anchorId="6D28FF95" id="_x0000_s1032" style="position:absolute;margin-left:216.35pt;margin-top:289.6pt;width:279.8pt;height:23.1pt;z-index:251644416;visibility:visible;mso-wrap-style:square;mso-wrap-distance-left:0;mso-wrap-distance-top:0;mso-wrap-distance-right:0;mso-wrap-distance-bottom:0;mso-position-horizontal:absolute;mso-position-horizontal-relative:text;mso-position-vertical:absolute;mso-position-vertical-relative:page;v-text-anchor:top" o:gfxdata="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" filled="f" stroked="f">
+              <v:rect w14:anchorId="6D28FF95" id="_x0000_s1032" style="position:absolute;margin-left:216.35pt;margin-top:289.6pt;width:279.8pt;height:23.1pt;z-index:251654656;visibility:visible;mso-wrap-style:square;mso-wrap-distance-left:0;mso-wrap-distance-top:0;mso-wrap-distance-right:0;mso-wrap-distance-bottom:0;mso-position-horizontal:absolute;mso-position-horizontal-relative:text;mso-position-vertical:absolute;mso-position-vertical-relative:page;v-text-anchor:top" o:gfxdata="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" filled="f" stroked="f">
                 <v:textbox>
                   <w:txbxContent>
                     <w:p>
@@ -1856,7 +1768,7 @@
         <mc:AlternateContent>
           <mc:Choice Requires="wps">
             <w:drawing>
-              <wp:anchor distT="0" distB="0" distL="0" distR="0" simplePos="0" relativeHeight="251634176" behindDoc="0" locked="0" layoutInCell="1" allowOverlap="1" wp14:anchorId="5278A9CC">
+              <wp:anchor distT="0" distB="0" distL="0" distR="0" simplePos="0" relativeHeight="251640320" behindDoc="0" locked="0" layoutInCell="1" allowOverlap="1" wp14:anchorId="5278A9CC">
                 <wp:simplePos x="0" y="0"/>
                 <wp:positionH relativeFrom="column">
                   <wp:posOffset>2191385</wp:posOffset>
@@ -1924,7 +1836,7 @@
           </mc:Choice>
           <mc:Fallback>
             <w:pict>
-              <v:shape w14:anchorId="097FB95A" id="AutoShape 475" o:spid="_x0000_s1026" style="position:absolute;margin-left:172.55pt;margin-top:9.35pt;width:.15pt;height:466pt;z-index:251634176;visibility:visible;mso-wrap-style:square;mso-wrap-distance-left:0;mso-wrap-distance-top:0;mso-wrap-distance-right:0;mso-wrap-distance-bottom:0;mso-position-horizontal:absolute;mso-position-horizontal-relative:text;mso-position-vertical:absolute;mso-position-vertical-relative:text;v-text-anchor:top" coordsize="21600,21600" o:gfxdata="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" path="m,l21600,21600e" filled="f" strokecolor="#a5a5a5" strokeweight=".35mm">
+              <v:shape w14:anchorId="3EAFDFA3" id="AutoShape 475" o:spid="_x0000_s1026" style="position:absolute;margin-left:172.55pt;margin-top:9.35pt;width:.15pt;height:466pt;z-index:251640320;visibility:visible;mso-wrap-style:square;mso-wrap-distance-left:0;mso-wrap-distance-top:0;mso-wrap-distance-right:0;mso-wrap-distance-bottom:0;mso-position-horizontal:absolute;mso-position-horizontal-relative:text;mso-position-vertical:absolute;mso-position-vertical-relative:text;v-text-anchor:top" coordsize="21600,21600" o:gfxdata="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" path="m,l21600,21600e" filled="f" strokecolor="#a5a5a5" strokeweight=".35mm">
                 <v:path arrowok="t"/>
               </v:shape>
             </w:pict>
@@ -1939,7 +1851,7 @@
           <w:lang w:eastAsia="es-AR"/>
         </w:rPr>
         <w:drawing>
-          <wp:anchor distT="0" distB="0" distL="114300" distR="114300" simplePos="0" relativeHeight="251682304" behindDoc="0" locked="0" layoutInCell="1" allowOverlap="1">
+          <wp:anchor distT="0" distB="0" distL="114300" distR="114300" simplePos="0" relativeHeight="251698688" behindDoc="0" locked="0" layoutInCell="1" allowOverlap="1">
             <wp:simplePos x="0" y="0"/>
             <wp:positionH relativeFrom="column">
               <wp:posOffset>-243840</wp:posOffset>
@@ -2002,7 +1914,7 @@
         <mc:AlternateContent>
           <mc:Choice Requires="wps">
             <w:drawing>
-              <wp:anchor distT="0" distB="0" distL="0" distR="0" simplePos="0" relativeHeight="251618816" behindDoc="0" locked="0" layoutInCell="1" allowOverlap="1" wp14:anchorId="3F509181">
+              <wp:anchor distT="0" distB="0" distL="0" distR="0" simplePos="0" relativeHeight="251621888" behindDoc="0" locked="0" layoutInCell="1" allowOverlap="1" wp14:anchorId="3F509181">
                 <wp:simplePos x="0" y="0"/>
                 <wp:positionH relativeFrom="column">
                   <wp:posOffset>2752725</wp:posOffset>
@@ -2297,7 +2209,7 @@
           </mc:Choice>
           <mc:Fallback>
             <w:pict>
-              <v:rect w14:anchorId="3F509181" id="_x0000_s1033" style="position:absolute;margin-left:216.75pt;margin-top:7.25pt;width:307.5pt;height:91pt;z-index:251618816;visibility:visible;mso-wrap-style:square;mso-width-percent:0;mso-height-percent:0;mso-wrap-distance-left:0;mso-wrap-distance-top:0;mso-wrap-distance-right:0;mso-wrap-distance-bottom:0;mso-position-horizontal:absolute;mso-position-horizontal-relative:text;mso-position-vertical:absolute;mso-position-vertical-relative:text;mso-width-percent:0;mso-height-percent:0;mso-width-relative:margin;mso-height-relative:margin;v-text-anchor:top" o:gfxdata="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" filled="f" stroked="f">
+              <v:rect w14:anchorId="3F509181" id="_x0000_s1033" style="position:absolute;margin-left:216.75pt;margin-top:7.25pt;width:307.5pt;height:91pt;z-index:251621888;visibility:visible;mso-wrap-style:square;mso-width-percent:0;mso-height-percent:0;mso-wrap-distance-left:0;mso-wrap-distance-top:0;mso-wrap-distance-right:0;mso-wrap-distance-bottom:0;mso-position-horizontal:absolute;mso-position-horizontal-relative:text;mso-position-vertical:absolute;mso-position-vertical-relative:text;mso-width-percent:0;mso-height-percent:0;mso-width-relative:margin;mso-height-relative:margin;v-text-anchor:top" o:gfxdata="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" filled="f" stroked="f">
                 <v:textbox>
                   <w:txbxContent>
                     <w:p>
@@ -2760,7 +2672,7 @@
           </mc:Choice>
           <mc:Fallback>
             <w:pict>
-              <v:oval w14:anchorId="7AD15FE8" id="Oval 477" o:spid="_x0000_s1026" style="position:absolute;margin-left:-25.05pt;margin-top:6.9pt;width:31.1pt;height:31.1pt;z-index:251603456;visibility:visible;mso-wrap-style:square;mso-wrap-distance-left:0;mso-wrap-distance-top:0;mso-wrap-distance-right:0;mso-wrap-distance-bottom:0;mso-position-horizontal:absolute;mso-position-horizontal-relative:text;mso-position-vertical:absolute;mso-position-vertical-relative:text;v-text-anchor:top" o:gfxdata="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" filled="f" strokecolor="#272727" strokeweight=".35mm"/>
+              <v:oval w14:anchorId="4C1FA7A1" id="Oval 477" o:spid="_x0000_s1026" style="position:absolute;margin-left:-25.05pt;margin-top:6.9pt;width:31.1pt;height:31.1pt;z-index:251603456;visibility:visible;mso-wrap-style:square;mso-wrap-distance-left:0;mso-wrap-distance-top:0;mso-wrap-distance-right:0;mso-wrap-distance-bottom:0;mso-position-horizontal:absolute;mso-position-horizontal-relative:text;mso-position-vertical:absolute;mso-position-vertical-relative:text;v-text-anchor:top" o:gfxdata="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" filled="f" strokecolor="#272727" strokeweight=".35mm"/>
             </w:pict>
           </mc:Fallback>
         </mc:AlternateContent>
@@ -3538,7 +3450,7 @@
         <mc:AlternateContent>
           <mc:Choice Requires="wps">
             <w:drawing>
-              <wp:anchor distT="0" distB="0" distL="0" distR="0" simplePos="0" relativeHeight="251652608" behindDoc="0" locked="0" layoutInCell="1" allowOverlap="1" wp14:anchorId="7DEFE175" wp14:editId="76A94627">
+              <wp:anchor distT="0" distB="0" distL="0" distR="0" simplePos="0" relativeHeight="251664896" behindDoc="0" locked="0" layoutInCell="1" allowOverlap="1" wp14:anchorId="7DEFE175" wp14:editId="76A94627">
                 <wp:simplePos x="0" y="0"/>
                 <wp:positionH relativeFrom="column">
                   <wp:posOffset>2750515</wp:posOffset>
@@ -3589,12 +3501,34 @@
                             </w:pPr>
                             <w:r>
                               <w:rPr>
+                                <w:rFonts w:ascii="Bahnschrift SemiBold" w:hAnsi="Bahnschrift SemiBold" w:cs="Aller"/>
+                                <w:b/>
+                                <w:bCs/>
+                                <w:color w:val="262626"/>
+                              </w:rPr>
+                              <w:t>BOLSAPEL S.A.</w:t>
+                            </w:r>
+                            <w:r>
+                              <w:rPr>
+                                <w:rFonts w:ascii="Bahnschrift SemiBold" w:hAnsi="Bahnschrift SemiBold" w:cs="Aller"/>
+                                <w:b/>
+                                <w:bCs/>
+                                <w:color w:val="262626"/>
+                                <w:sz w:val="20"/>
+                                <w:szCs w:val="20"/>
+                              </w:rPr>
+                              <w:tab/>
+                            </w:r>
+                            <w:r>
+                              <w:rPr>
                                 <w:rFonts w:ascii="Bahnschrift SemiBold Condensed" w:hAnsi="Bahnschrift SemiBold Condensed" w:cs="Aller"/>
                                 <w:b/>
                                 <w:bCs/>
                                 <w:color w:val="262626"/>
-                              </w:rPr>
-                              <w:t>BOLSAPEL S.A.</w:t>
+                                <w:sz w:val="20"/>
+                                <w:szCs w:val="20"/>
+                              </w:rPr>
+                              <w:t xml:space="preserve">                                           </w:t>
                             </w:r>
                             <w:r>
                               <w:rPr>
@@ -3605,9 +3539,10 @@
                                 <w:sz w:val="20"/>
                                 <w:szCs w:val="20"/>
                               </w:rPr>
-                              <w:tab/>
-                              <w:t xml:space="preserve">                                           </w:t>
-                            </w:r>
+                              <w:t xml:space="preserve">          </w:t>
+                            </w:r>
+                            <w:bookmarkStart w:id="0" w:name="_GoBack"/>
+                            <w:bookmarkEnd w:id="0"/>
                             <w:r>
                               <w:rPr>
                                 <w:rFonts w:ascii="Bahnschrift SemiBold Condensed" w:hAnsi="Bahnschrift SemiBold Condensed" w:cs="Aller"/>
@@ -3617,7 +3552,7 @@
                                 <w:sz w:val="20"/>
                                 <w:szCs w:val="20"/>
                               </w:rPr>
-                              <w:t xml:space="preserve">                        </w:t>
+                              <w:t xml:space="preserve">         </w:t>
                             </w:r>
                             <w:r>
                               <w:rPr>
@@ -3669,7 +3604,7 @@
           </mc:Choice>
           <mc:Fallback>
             <w:pict>
-              <v:rect w14:anchorId="7DEFE175" id="_x0000_s1042" style="position:absolute;margin-left:216.6pt;margin-top:16.7pt;width:292pt;height:23.1pt;z-index:251652608;visibility:visible;mso-wrap-style:square;mso-width-percent:0;mso-wrap-distance-left:0;mso-wrap-distance-top:0;mso-wrap-distance-right:0;mso-wrap-distance-bottom:0;mso-position-horizontal:absolute;mso-position-horizontal-relative:text;mso-position-vertical:absolute;mso-position-vertical-relative:text;mso-width-percent:0;mso-width-relative:margin;v-text-anchor:top" o:gfxdata="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" filled="f" stroked="f">
+              <v:rect w14:anchorId="7DEFE175" id="_x0000_s1042" style="position:absolute;margin-left:216.6pt;margin-top:16.7pt;width:292pt;height:23.1pt;z-index:251664896;visibility:visible;mso-wrap-style:square;mso-width-percent:0;mso-wrap-distance-left:0;mso-wrap-distance-top:0;mso-wrap-distance-right:0;mso-wrap-distance-bottom:0;mso-position-horizontal:absolute;mso-position-horizontal-relative:text;mso-position-vertical:absolute;mso-position-vertical-relative:text;mso-width-percent:0;mso-width-relative:margin;v-text-anchor:top" o:gfxdata="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" filled="f" stroked="f">
                 <v:textbox>
                   <w:txbxContent>
                     <w:p>
@@ -3679,12 +3614,34 @@
                       </w:pPr>
                       <w:r>
                         <w:rPr>
+                          <w:rFonts w:ascii="Bahnschrift SemiBold" w:hAnsi="Bahnschrift SemiBold" w:cs="Aller"/>
+                          <w:b/>
+                          <w:bCs/>
+                          <w:color w:val="262626"/>
+                        </w:rPr>
+                        <w:t>BOLSAPEL S.A.</w:t>
+                      </w:r>
+                      <w:r>
+                        <w:rPr>
+                          <w:rFonts w:ascii="Bahnschrift SemiBold" w:hAnsi="Bahnschrift SemiBold" w:cs="Aller"/>
+                          <w:b/>
+                          <w:bCs/>
+                          <w:color w:val="262626"/>
+                          <w:sz w:val="20"/>
+                          <w:szCs w:val="20"/>
+                        </w:rPr>
+                        <w:tab/>
+                      </w:r>
+                      <w:r>
+                        <w:rPr>
                           <w:rFonts w:ascii="Bahnschrift SemiBold Condensed" w:hAnsi="Bahnschrift SemiBold Condensed" w:cs="Aller"/>
                           <w:b/>
                           <w:bCs/>
                           <w:color w:val="262626"/>
-                        </w:rPr>
-                        <w:t>BOLSAPEL S.A.</w:t>
+                          <w:sz w:val="20"/>
+                          <w:szCs w:val="20"/>
+                        </w:rPr>
+                        <w:t xml:space="preserve">                                           </w:t>
                       </w:r>
                       <w:r>
                         <w:rPr>
@@ -3695,9 +3652,10 @@
                           <w:sz w:val="20"/>
                           <w:szCs w:val="20"/>
                         </w:rPr>
-                        <w:tab/>
-                        <w:t xml:space="preserve">                                           </w:t>
-                      </w:r>
+                        <w:t xml:space="preserve">          </w:t>
+                      </w:r>
+                      <w:bookmarkStart w:id="1" w:name="_GoBack"/>
+                      <w:bookmarkEnd w:id="1"/>
                       <w:r>
                         <w:rPr>
                           <w:rFonts w:ascii="Bahnschrift SemiBold Condensed" w:hAnsi="Bahnschrift SemiBold Condensed" w:cs="Aller"/>
@@ -3707,7 +3665,7 @@
                           <w:sz w:val="20"/>
                           <w:szCs w:val="20"/>
                         </w:rPr>
-                        <w:t xml:space="preserve">                        </w:t>
+                        <w:t xml:space="preserve">         </w:t>
                       </w:r>
                       <w:r>
                         <w:rPr>
@@ -3758,7 +3716,7 @@
         <mc:AlternateContent>
           <mc:Choice Requires="wps">
             <w:drawing>
-              <wp:anchor distT="0" distB="0" distL="0" distR="0" simplePos="0" relativeHeight="251658752" behindDoc="0" locked="0" layoutInCell="1" allowOverlap="1" wp14:anchorId="4F2DEF24" wp14:editId="303C0F4C">
+              <wp:anchor distT="0" distB="0" distL="0" distR="0" simplePos="0" relativeHeight="251675136" behindDoc="0" locked="0" layoutInCell="1" allowOverlap="1" wp14:anchorId="4F2DEF24" wp14:editId="303C0F4C">
                 <wp:simplePos x="0" y="0"/>
                 <wp:positionH relativeFrom="column">
                   <wp:posOffset>2581275</wp:posOffset>
@@ -3818,7 +3776,7 @@
           </mc:Choice>
           <mc:Fallback>
             <w:pict>
-              <v:oval w14:anchorId="44F50136" id="Oval 456" o:spid="_x0000_s1026" style="position:absolute;margin-left:203.25pt;margin-top:23.45pt;width:7.3pt;height:7.3pt;z-index:251658752;visibility:visible;mso-wrap-style:square;mso-width-percent:0;mso-height-percent:0;mso-wrap-distance-left:0;mso-wrap-distance-top:0;mso-wrap-distance-right:0;mso-wrap-distance-bottom:0;mso-position-horizontal:absolute;mso-position-horizontal-relative:text;mso-position-vertical:absolute;mso-position-vertical-relative:text;mso-width-percent:0;mso-height-percent:0;mso-width-relative:margin;mso-height-relative:margin;v-text-anchor:top" o:gfxdata="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" filled="f" strokecolor="#272727" strokeweight=".26mm"/>
+              <v:oval w14:anchorId="2254FA5F" id="Oval 456" o:spid="_x0000_s1026" style="position:absolute;margin-left:203.25pt;margin-top:23.45pt;width:7.3pt;height:7.3pt;z-index:251675136;visibility:visible;mso-wrap-style:square;mso-width-percent:0;mso-height-percent:0;mso-wrap-distance-left:0;mso-wrap-distance-top:0;mso-wrap-distance-right:0;mso-wrap-distance-bottom:0;mso-position-horizontal:absolute;mso-position-horizontal-relative:text;mso-position-vertical:absolute;mso-position-vertical-relative:text;mso-width-percent:0;mso-height-percent:0;mso-width-relative:margin;mso-height-relative:margin;v-text-anchor:top" o:gfxdata="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" filled="f" strokecolor="#272727" strokeweight=".26mm"/>
             </w:pict>
           </mc:Fallback>
         </mc:AlternateContent>
@@ -3831,7 +3789,7 @@
         <mc:AlternateContent>
           <mc:Choice Requires="wps">
             <w:drawing>
-              <wp:anchor distT="0" distB="0" distL="0" distR="0" simplePos="0" relativeHeight="251612672" behindDoc="0" locked="0" layoutInCell="1" allowOverlap="1" wp14:anchorId="457231B9">
+              <wp:anchor distT="0" distB="0" distL="0" distR="0" simplePos="0" relativeHeight="251614720" behindDoc="0" locked="0" layoutInCell="1" allowOverlap="1" wp14:anchorId="457231B9">
                 <wp:simplePos x="0" y="0"/>
                 <wp:positionH relativeFrom="column">
                   <wp:posOffset>-349250</wp:posOffset>
@@ -3899,7 +3857,7 @@
           </mc:Choice>
           <mc:Fallback>
             <w:pict>
-              <v:shape w14:anchorId="69440D6F" id="AutoShape 488" o:spid="_x0000_s1026" style="position:absolute;margin-left:-27.5pt;margin-top:30.1pt;width:181.1pt;height:.15pt;z-index:251612672;visibility:visible;mso-wrap-style:square;mso-wrap-distance-left:0;mso-wrap-distance-top:0;mso-wrap-distance-right:0;mso-wrap-distance-bottom:0;mso-position-horizontal:absolute;mso-position-horizontal-relative:text;mso-position-vertical:absolute;mso-position-vertical-relative:text;v-text-anchor:top" coordsize="21600,21600" o:gfxdata="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" path="m,l21600,21600e" filled="f" strokecolor="#a5a5a5" strokeweight=".35mm">
+              <v:shape w14:anchorId="79413FE3" id="AutoShape 488" o:spid="_x0000_s1026" style="position:absolute;margin-left:-27.5pt;margin-top:30.1pt;width:181.1pt;height:.15pt;z-index:251614720;visibility:visible;mso-wrap-style:square;mso-wrap-distance-left:0;mso-wrap-distance-top:0;mso-wrap-distance-right:0;mso-wrap-distance-bottom:0;mso-position-horizontal:absolute;mso-position-horizontal-relative:text;mso-position-vertical:absolute;mso-position-vertical-relative:text;v-text-anchor:top" coordsize="21600,21600" o:gfxdata="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" path="m,l21600,21600e" filled="f" strokecolor="#a5a5a5" strokeweight=".35mm">
                 <v:path arrowok="t"/>
               </v:shape>
             </w:pict>
@@ -3914,7 +3872,7 @@
         <mc:AlternateContent>
           <mc:Choice Requires="wps">
             <w:drawing>
-              <wp:anchor distT="0" distB="0" distL="0" distR="0" simplePos="0" relativeHeight="251611648" behindDoc="0" locked="0" layoutInCell="1" allowOverlap="1" wp14:anchorId="77EADBD5">
+              <wp:anchor distT="0" distB="0" distL="0" distR="0" simplePos="0" relativeHeight="251612672" behindDoc="0" locked="0" layoutInCell="1" allowOverlap="1" wp14:anchorId="77EADBD5">
                 <wp:simplePos x="0" y="0"/>
                 <wp:positionH relativeFrom="column">
                   <wp:posOffset>842010</wp:posOffset>
@@ -3988,7 +3946,7 @@
           </mc:Choice>
           <mc:Fallback>
             <w:pict>
-              <v:rect w14:anchorId="77EADBD5" id="_x0000_s1043" style="position:absolute;margin-left:66.3pt;margin-top:2.8pt;width:122pt;height:19pt;z-index:251611648;visibility:visible;mso-wrap-style:square;mso-wrap-distance-left:0;mso-wrap-distance-top:0;mso-wrap-distance-right:0;mso-wrap-distance-bottom:0;mso-position-horizontal:absolute;mso-position-horizontal-relative:text;mso-position-vertical:absolute;mso-position-vertical-relative:text;v-text-anchor:top" o:gfxdata="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" filled="f" stroked="f">
+              <v:rect w14:anchorId="77EADBD5" id="_x0000_s1043" style="position:absolute;margin-left:66.3pt;margin-top:2.8pt;width:122pt;height:19pt;z-index:251612672;visibility:visible;mso-wrap-style:square;mso-wrap-distance-left:0;mso-wrap-distance-top:0;mso-wrap-distance-right:0;mso-wrap-distance-bottom:0;mso-position-horizontal:absolute;mso-position-horizontal-relative:text;mso-position-vertical:absolute;mso-position-vertical-relative:text;v-text-anchor:top" o:gfxdata="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" filled="f" stroked="f">
                 <v:textbox>
                   <w:txbxContent>
                     <w:p>
@@ -4025,7 +3983,7 @@
         <mc:AlternateContent>
           <mc:Choice Requires="wps">
             <w:drawing>
-              <wp:anchor distT="0" distB="0" distL="0" distR="0" simplePos="0" relativeHeight="251651584" behindDoc="0" locked="0" layoutInCell="1" allowOverlap="1">
+              <wp:anchor distT="0" distB="0" distL="0" distR="0" simplePos="0" relativeHeight="251663872" behindDoc="0" locked="0" layoutInCell="1" allowOverlap="1">
                 <wp:simplePos x="0" y="0"/>
                 <wp:positionH relativeFrom="column">
                   <wp:posOffset>117043</wp:posOffset>
@@ -4103,7 +4061,7 @@
           </mc:Choice>
           <mc:Fallback>
             <w:pict>
-              <v:rect id="Marco31" o:spid="_x0000_s1044" style="position:absolute;margin-left:9.2pt;margin-top:17.15pt;width:115.8pt;height:22.6pt;z-index:251651584;visibility:visible;mso-wrap-style:square;mso-width-percent:0;mso-wrap-distance-left:0;mso-wrap-distance-top:0;mso-wrap-distance-right:0;mso-wrap-distance-bottom:0;mso-position-horizontal:absolute;mso-position-horizontal-relative:text;mso-position-vertical:absolute;mso-position-vertical-relative:text;mso-width-percent:0;mso-width-relative:margin;v-text-anchor:top" o:gfxdata="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" filled="f" stroked="f">
+              <v:rect id="Marco31" o:spid="_x0000_s1044" style="position:absolute;margin-left:9.2pt;margin-top:17.15pt;width:115.8pt;height:22.6pt;z-index:251663872;visibility:visible;mso-wrap-style:square;mso-width-percent:0;mso-wrap-distance-left:0;mso-wrap-distance-top:0;mso-wrap-distance-right:0;mso-wrap-distance-bottom:0;mso-position-horizontal:absolute;mso-position-horizontal-relative:text;mso-position-vertical:absolute;mso-position-vertical-relative:text;mso-width-percent:0;mso-width-relative:margin;v-text-anchor:top" o:gfxdata="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" filled="f" stroked="f">
                 <v:textbox>
                   <w:txbxContent>
                     <w:p>
@@ -4139,7 +4097,7 @@
         <mc:AlternateContent>
           <mc:Choice Requires="wps">
             <w:drawing>
-              <wp:anchor distT="0" distB="0" distL="0" distR="0" simplePos="0" relativeHeight="251654656" behindDoc="0" locked="0" layoutInCell="1" allowOverlap="1" wp14:anchorId="627FDC2C" wp14:editId="5E2E646A">
+              <wp:anchor distT="0" distB="0" distL="0" distR="0" simplePos="0" relativeHeight="251670016" behindDoc="0" locked="0" layoutInCell="1" allowOverlap="1" wp14:anchorId="627FDC2C" wp14:editId="5E2E646A">
                 <wp:simplePos x="0" y="0"/>
                 <wp:positionH relativeFrom="column">
                   <wp:posOffset>2762250</wp:posOffset>
@@ -4446,7 +4404,7 @@
           </mc:Choice>
           <mc:Fallback>
             <w:pict>
-              <v:rect w14:anchorId="627FDC2C" id="_x0000_s1045" style="position:absolute;margin-left:217.5pt;margin-top:21.75pt;width:280.25pt;height:122.25pt;z-index:251654656;visibility:visible;mso-wrap-style:square;mso-height-percent:0;mso-wrap-distance-left:0;mso-wrap-distance-top:0;mso-wrap-distance-right:0;mso-wrap-distance-bottom:0;mso-position-horizontal:absolute;mso-position-horizontal-relative:text;mso-position-vertical:absolute;mso-position-vertical-relative:text;mso-height-percent:0;mso-height-relative:margin;v-text-anchor:top" o:gfxdata="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" filled="f" stroked="f">
+              <v:rect w14:anchorId="627FDC2C" id="_x0000_s1045" style="position:absolute;margin-left:217.5pt;margin-top:21.75pt;width:280.25pt;height:122.25pt;z-index:251670016;visibility:visible;mso-wrap-style:square;mso-height-percent:0;mso-wrap-distance-left:0;mso-wrap-distance-top:0;mso-wrap-distance-right:0;mso-wrap-distance-bottom:0;mso-position-horizontal:absolute;mso-position-horizontal-relative:text;mso-position-vertical:absolute;mso-position-vertical-relative:text;mso-height-percent:0;mso-height-relative:margin;v-text-anchor:top" o:gfxdata="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" filled="f" stroked="f">
                 <v:textbox>
                   <w:txbxContent>
                     <w:p>
@@ -4711,7 +4669,7 @@
         <mc:AlternateContent>
           <mc:Choice Requires="wps">
             <w:drawing>
-              <wp:anchor distT="0" distB="0" distL="0" distR="0" simplePos="0" relativeHeight="251653632" behindDoc="0" locked="0" layoutInCell="1" allowOverlap="1" wp14:anchorId="74C6238A" wp14:editId="704E5898">
+              <wp:anchor distT="0" distB="0" distL="0" distR="0" simplePos="0" relativeHeight="251667968" behindDoc="0" locked="0" layoutInCell="1" allowOverlap="1" wp14:anchorId="74C6238A" wp14:editId="704E5898">
                 <wp:simplePos x="0" y="0"/>
                 <wp:positionH relativeFrom="column">
                   <wp:posOffset>2758440</wp:posOffset>
@@ -4796,7 +4754,7 @@
           </mc:Choice>
           <mc:Fallback>
             <w:pict>
-              <v:rect w14:anchorId="74C6238A" id="_x0000_s1046" style="position:absolute;margin-left:217.2pt;margin-top:408.15pt;width:279.8pt;height:23.1pt;z-index:251653632;visibility:visible;mso-wrap-style:square;mso-wrap-distance-left:0;mso-wrap-distance-top:0;mso-wrap-distance-right:0;mso-wrap-distance-bottom:0;mso-position-horizontal:absolute;mso-position-horizontal-relative:text;mso-position-vertical:absolute;mso-position-vertical-relative:page;v-text-anchor:top" o:gfxdata="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" filled="f" stroked="f">
+              <v:rect w14:anchorId="74C6238A" id="_x0000_s1046" style="position:absolute;margin-left:217.2pt;margin-top:408.15pt;width:279.8pt;height:23.1pt;z-index:251667968;visibility:visible;mso-wrap-style:square;mso-wrap-distance-left:0;mso-wrap-distance-top:0;mso-wrap-distance-right:0;mso-wrap-distance-bottom:0;mso-position-horizontal:absolute;mso-position-horizontal-relative:text;mso-position-vertical:absolute;mso-position-vertical-relative:page;v-text-anchor:top" o:gfxdata="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" filled="f" stroked="f">
                 <v:textbox>
                   <w:txbxContent>
                     <w:p>
@@ -4841,7 +4799,7 @@
           <w:lang w:eastAsia="es-AR"/>
         </w:rPr>
         <w:drawing>
-          <wp:anchor distT="0" distB="0" distL="0" distR="0" simplePos="0" relativeHeight="251616768" behindDoc="0" locked="0" layoutInCell="1" allowOverlap="1">
+          <wp:anchor distT="0" distB="0" distL="0" distR="0" simplePos="0" relativeHeight="251619840" behindDoc="0" locked="0" layoutInCell="1" allowOverlap="1">
             <wp:simplePos x="0" y="0"/>
             <wp:positionH relativeFrom="column">
               <wp:posOffset>-220980</wp:posOffset>
@@ -4894,7 +4852,7 @@
         <mc:AlternateContent>
           <mc:Choice Requires="wps">
             <w:drawing>
-              <wp:anchor distT="0" distB="0" distL="0" distR="0" simplePos="0" relativeHeight="251613696" behindDoc="0" locked="0" layoutInCell="1" allowOverlap="1" wp14:anchorId="69DC878A">
+              <wp:anchor distT="0" distB="0" distL="0" distR="0" simplePos="0" relativeHeight="251615744" behindDoc="0" locked="0" layoutInCell="1" allowOverlap="1" wp14:anchorId="69DC878A">
                 <wp:simplePos x="0" y="0"/>
                 <wp:positionH relativeFrom="column">
                   <wp:posOffset>-318135</wp:posOffset>
@@ -4948,7 +4906,7 @@
           </mc:Choice>
           <mc:Fallback>
             <w:pict>
-              <v:oval w14:anchorId="733C496B" id="Oval 491" o:spid="_x0000_s1026" style="position:absolute;margin-left:-25.05pt;margin-top:14.95pt;width:31.1pt;height:31.1pt;z-index:251613696;visibility:visible;mso-wrap-style:square;mso-wrap-distance-left:0;mso-wrap-distance-top:0;mso-wrap-distance-right:0;mso-wrap-distance-bottom:0;mso-position-horizontal:absolute;mso-position-horizontal-relative:text;mso-position-vertical:absolute;mso-position-vertical-relative:text;v-text-anchor:top" o:gfxdata="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" filled="f" strokecolor="#272727" strokeweight=".35mm"/>
+              <v:oval w14:anchorId="430CEEE3" id="Oval 491" o:spid="_x0000_s1026" style="position:absolute;margin-left:-25.05pt;margin-top:14.95pt;width:31.1pt;height:31.1pt;z-index:251615744;visibility:visible;mso-wrap-style:square;mso-wrap-distance-left:0;mso-wrap-distance-top:0;mso-wrap-distance-right:0;mso-wrap-distance-bottom:0;mso-position-horizontal:absolute;mso-position-horizontal-relative:text;mso-position-vertical:absolute;mso-position-vertical-relative:text;v-text-anchor:top" o:gfxdata="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" filled="f" strokecolor="#272727" strokeweight=".35mm"/>
             </w:pict>
           </mc:Fallback>
         </mc:AlternateContent>
@@ -4966,7 +4924,7 @@
         <mc:AlternateContent>
           <mc:Choice Requires="wps">
             <w:drawing>
-              <wp:anchor distT="0" distB="0" distL="0" distR="0" simplePos="0" relativeHeight="251656704" behindDoc="0" locked="0" layoutInCell="1" allowOverlap="1" wp14:anchorId="17CBF300" wp14:editId="0635F649">
+              <wp:anchor distT="0" distB="0" distL="0" distR="0" simplePos="0" relativeHeight="251672064" behindDoc="0" locked="0" layoutInCell="1" allowOverlap="1" wp14:anchorId="17CBF300" wp14:editId="0635F649">
                 <wp:simplePos x="0" y="0"/>
                 <wp:positionH relativeFrom="column">
                   <wp:posOffset>2787091</wp:posOffset>
@@ -5068,7 +5026,7 @@
           </mc:Choice>
           <mc:Fallback>
             <w:pict>
-              <v:rect w14:anchorId="17CBF300" id="_x0000_s1047" style="position:absolute;margin-left:219.45pt;margin-top:631.3pt;width:304.6pt;height:23.1pt;z-index:251656704;visibility:visible;mso-wrap-style:square;mso-width-percent:0;mso-wrap-distance-left:0;mso-wrap-distance-top:0;mso-wrap-distance-right:0;mso-wrap-distance-bottom:0;mso-position-horizontal:absolute;mso-position-horizontal-relative:text;mso-position-vertical:absolute;mso-position-vertical-relative:page;mso-width-percent:0;mso-width-relative:margin;v-text-anchor:top" o:gfxdata="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" filled="f" stroked="f">
+              <v:rect w14:anchorId="17CBF300" id="_x0000_s1047" style="position:absolute;margin-left:219.45pt;margin-top:631.3pt;width:304.6pt;height:23.1pt;z-index:251672064;visibility:visible;mso-wrap-style:square;mso-width-percent:0;mso-wrap-distance-left:0;mso-wrap-distance-top:0;mso-wrap-distance-right:0;mso-wrap-distance-bottom:0;mso-position-horizontal:absolute;mso-position-horizontal-relative:text;mso-position-vertical:absolute;mso-position-vertical-relative:page;mso-width-percent:0;mso-width-relative:margin;v-text-anchor:top" o:gfxdata="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" filled="f" stroked="f">
                 <v:textbox>
                   <w:txbxContent>
                     <w:p>
@@ -5140,7 +5098,7 @@
         <mc:AlternateContent>
           <mc:Choice Requires="wps">
             <w:drawing>
-              <wp:anchor distT="0" distB="0" distL="0" distR="0" simplePos="0" relativeHeight="251655680" behindDoc="0" locked="0" layoutInCell="1" allowOverlap="1" wp14:anchorId="7BA0C066" wp14:editId="6101F181">
+              <wp:anchor distT="0" distB="0" distL="0" distR="0" simplePos="0" relativeHeight="251671040" behindDoc="0" locked="0" layoutInCell="1" allowOverlap="1" wp14:anchorId="7BA0C066" wp14:editId="6101F181">
                 <wp:simplePos x="0" y="0"/>
                 <wp:positionH relativeFrom="column">
                   <wp:posOffset>2790825</wp:posOffset>
@@ -5255,7 +5213,7 @@
           </mc:Choice>
           <mc:Fallback>
             <w:pict>
-              <v:rect w14:anchorId="7BA0C066" id="_x0000_s1048" style="position:absolute;margin-left:219.75pt;margin-top:218.3pt;width:280.25pt;height:104.5pt;z-index:251655680;visibility:visible;mso-wrap-style:square;mso-height-percent:0;mso-wrap-distance-left:0;mso-wrap-distance-top:0;mso-wrap-distance-right:0;mso-wrap-distance-bottom:0;mso-position-horizontal:absolute;mso-position-horizontal-relative:text;mso-position-vertical:absolute;mso-position-vertical-relative:text;mso-height-percent:0;mso-height-relative:margin;v-text-anchor:top" o:gfxdata="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" filled="f" stroked="f">
+              <v:rect w14:anchorId="7BA0C066" id="_x0000_s1048" style="position:absolute;margin-left:219.75pt;margin-top:218.3pt;width:280.25pt;height:104.5pt;z-index:251671040;visibility:visible;mso-wrap-style:square;mso-height-percent:0;mso-wrap-distance-left:0;mso-wrap-distance-top:0;mso-wrap-distance-right:0;mso-wrap-distance-bottom:0;mso-position-horizontal:absolute;mso-position-horizontal-relative:text;mso-position-vertical:absolute;mso-position-vertical-relative:text;mso-height-percent:0;mso-height-relative:margin;v-text-anchor:top" o:gfxdata="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" filled="f" stroked="f">
                 <v:textbox>
                   <w:txbxContent>
                     <w:p>
@@ -5339,7 +5297,7 @@
         <mc:AlternateContent>
           <mc:Choice Requires="wps">
             <w:drawing>
-              <wp:anchor distT="0" distB="0" distL="0" distR="0" simplePos="0" relativeHeight="251659776" behindDoc="0" locked="0" layoutInCell="1" allowOverlap="1" wp14:anchorId="23063384" wp14:editId="3FF31443">
+              <wp:anchor distT="0" distB="0" distL="0" distR="0" simplePos="0" relativeHeight="251677184" behindDoc="0" locked="0" layoutInCell="1" allowOverlap="1" wp14:anchorId="23063384" wp14:editId="3FF31443">
                 <wp:simplePos x="0" y="0"/>
                 <wp:positionH relativeFrom="column">
                   <wp:posOffset>-352425</wp:posOffset>
@@ -5407,7 +5365,7 @@
           </mc:Choice>
           <mc:Fallback>
             <w:pict>
-              <v:shape w14:anchorId="5675BE41" id="AutoShape 488" o:spid="_x0000_s1026" style="position:absolute;margin-left:-27.75pt;margin-top:300.8pt;width:181.1pt;height:.15pt;z-index:251659776;visibility:visible;mso-wrap-style:square;mso-wrap-distance-left:0;mso-wrap-distance-top:0;mso-wrap-distance-right:0;mso-wrap-distance-bottom:0;mso-position-horizontal:absolute;mso-position-horizontal-relative:text;mso-position-vertical:absolute;mso-position-vertical-relative:text;v-text-anchor:top" coordsize="21600,21600" o:gfxdata="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" path="m,l21600,21600e" filled="f" strokecolor="#a5a5a5" strokeweight=".35mm">
+              <v:shape w14:anchorId="1EF2BC05" id="AutoShape 488" o:spid="_x0000_s1026" style="position:absolute;margin-left:-27.75pt;margin-top:300.8pt;width:181.1pt;height:.15pt;z-index:251677184;visibility:visible;mso-wrap-style:square;mso-wrap-distance-left:0;mso-wrap-distance-top:0;mso-wrap-distance-right:0;mso-wrap-distance-bottom:0;mso-position-horizontal:absolute;mso-position-horizontal-relative:text;mso-position-vertical:absolute;mso-position-vertical-relative:text;v-text-anchor:top" coordsize="21600,21600" o:gfxdata="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" path="m,l21600,21600e" filled="f" strokecolor="#a5a5a5" strokeweight=".35mm">
                 <v:path arrowok="t"/>
               </v:shape>
             </w:pict>
@@ -5422,7 +5380,7 @@
         <mc:AlternateContent>
           <mc:Choice Requires="wps">
             <w:drawing>
-              <wp:anchor distT="0" distB="0" distL="0" distR="0" simplePos="0" relativeHeight="251657728" behindDoc="0" locked="0" layoutInCell="1" allowOverlap="1" wp14:anchorId="4F2DEF24" wp14:editId="303C0F4C">
+              <wp:anchor distT="0" distB="0" distL="0" distR="0" simplePos="0" relativeHeight="251673088" behindDoc="0" locked="0" layoutInCell="1" allowOverlap="1" wp14:anchorId="4F2DEF24" wp14:editId="303C0F4C">
                 <wp:simplePos x="0" y="0"/>
                 <wp:positionH relativeFrom="column">
                   <wp:posOffset>2580640</wp:posOffset>
@@ -5482,7 +5440,7 @@
           </mc:Choice>
           <mc:Fallback>
             <w:pict>
-              <v:oval w14:anchorId="74E12956" id="Oval 456" o:spid="_x0000_s1026" style="position:absolute;margin-left:203.2pt;margin-top:209.55pt;width:7.3pt;height:7.3pt;z-index:251657728;visibility:visible;mso-wrap-style:square;mso-width-percent:0;mso-height-percent:0;mso-wrap-distance-left:0;mso-wrap-distance-top:0;mso-wrap-distance-right:0;mso-wrap-distance-bottom:0;mso-position-horizontal:absolute;mso-position-horizontal-relative:text;mso-position-vertical:absolute;mso-position-vertical-relative:text;mso-width-percent:0;mso-height-percent:0;mso-width-relative:margin;mso-height-relative:margin;v-text-anchor:top" o:gfxdata="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" filled="f" strokecolor="#272727" strokeweight=".26mm"/>
+              <v:oval w14:anchorId="4DD88076" id="Oval 456" o:spid="_x0000_s1026" style="position:absolute;margin-left:203.2pt;margin-top:209.55pt;width:7.3pt;height:7.3pt;z-index:251673088;visibility:visible;mso-wrap-style:square;mso-width-percent:0;mso-height-percent:0;mso-wrap-distance-left:0;mso-wrap-distance-top:0;mso-wrap-distance-right:0;mso-wrap-distance-bottom:0;mso-position-horizontal:absolute;mso-position-horizontal-relative:text;mso-position-vertical:absolute;mso-position-vertical-relative:text;mso-width-percent:0;mso-height-percent:0;mso-width-relative:margin;mso-height-relative:margin;v-text-anchor:top" o:gfxdata="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" filled="f" strokecolor="#272727" strokeweight=".26mm"/>
             </w:pict>
           </mc:Fallback>
         </mc:AlternateContent>
@@ -5495,7 +5453,7 @@
         <mc:AlternateContent>
           <mc:Choice Requires="wps">
             <w:drawing>
-              <wp:anchor distT="0" distB="0" distL="0" distR="0" simplePos="0" relativeHeight="251619840" behindDoc="0" locked="0" layoutInCell="1" allowOverlap="1" wp14:anchorId="14D834E7">
+              <wp:anchor distT="0" distB="0" distL="0" distR="0" simplePos="0" relativeHeight="251622912" behindDoc="0" locked="0" layoutInCell="1" allowOverlap="1" wp14:anchorId="14D834E7">
                 <wp:simplePos x="0" y="0"/>
                 <wp:positionH relativeFrom="column">
                   <wp:posOffset>2584450</wp:posOffset>
@@ -5563,7 +5521,7 @@
           </mc:Choice>
           <mc:Fallback>
             <w:pict>
-              <v:shape w14:anchorId="79AC0F8B" id="AutoShape 449" o:spid="_x0000_s1026" style="position:absolute;margin-left:203.5pt;margin-top:140.1pt;width:315.05pt;height:.15pt;z-index:251619840;visibility:visible;mso-wrap-style:square;mso-wrap-distance-left:0;mso-wrap-distance-top:0;mso-wrap-distance-right:0;mso-wrap-distance-bottom:0;mso-position-horizontal:absolute;mso-position-horizontal-relative:text;mso-position-vertical:absolute;mso-position-vertical-relative:text;v-text-anchor:top" coordsize="21600,21600" o:gfxdata="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" path="m,l21600,21600e" filled="f" strokecolor="#a5a5a5" strokeweight=".35mm">
+              <v:shape w14:anchorId="6D1F5368" id="AutoShape 449" o:spid="_x0000_s1026" style="position:absolute;margin-left:203.5pt;margin-top:140.1pt;width:315.05pt;height:.15pt;z-index:251622912;visibility:visible;mso-wrap-style:square;mso-wrap-distance-left:0;mso-wrap-distance-top:0;mso-wrap-distance-right:0;mso-wrap-distance-bottom:0;mso-position-horizontal:absolute;mso-position-horizontal-relative:text;mso-position-vertical:absolute;mso-position-vertical-relative:text;v-text-anchor:top" coordsize="21600,21600" o:gfxdata="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" path="m,l21600,21600e" filled="f" strokecolor="#a5a5a5" strokeweight=".35mm">
                 <v:path arrowok="t"/>
               </v:shape>
             </w:pict>
@@ -5578,7 +5536,7 @@
         <mc:AlternateContent>
           <mc:Choice Requires="wps">
             <w:drawing>
-              <wp:anchor distT="0" distB="0" distL="0" distR="0" simplePos="0" relativeHeight="251687424" behindDoc="0" locked="0" layoutInCell="1" allowOverlap="1" wp14:anchorId="56527459" wp14:editId="34464C4E">
+              <wp:anchor distT="0" distB="0" distL="0" distR="0" simplePos="0" relativeHeight="251704832" behindDoc="0" locked="0" layoutInCell="1" allowOverlap="1" wp14:anchorId="56527459" wp14:editId="34464C4E">
                 <wp:simplePos x="0" y="0"/>
                 <wp:positionH relativeFrom="column">
                   <wp:posOffset>2877185</wp:posOffset>
@@ -5667,7 +5625,7 @@
           </mc:Choice>
           <mc:Fallback>
             <w:pict>
-              <v:rect w14:anchorId="56527459" id="_x0000_s1049" style="position:absolute;margin-left:226.55pt;margin-top:165.3pt;width:94.5pt;height:22.7pt;z-index:251687424;visibility:visible;mso-wrap-style:square;mso-width-percent:0;mso-wrap-distance-left:0;mso-wrap-distance-top:0;mso-wrap-distance-right:0;mso-wrap-distance-bottom:0;mso-position-horizontal:absolute;mso-position-horizontal-relative:text;mso-position-vertical:absolute;mso-position-vertical-relative:text;mso-width-percent:0;mso-width-relative:margin;v-text-anchor:top" o:gfxdata="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" filled="f" stroked="f">
+              <v:rect w14:anchorId="56527459" id="_x0000_s1049" style="position:absolute;margin-left:226.55pt;margin-top:165.3pt;width:94.5pt;height:22.7pt;z-index:251704832;visibility:visible;mso-wrap-style:square;mso-width-percent:0;mso-wrap-distance-left:0;mso-wrap-distance-top:0;mso-wrap-distance-right:0;mso-wrap-distance-bottom:0;mso-position-horizontal:absolute;mso-position-horizontal-relative:text;mso-position-vertical:absolute;mso-position-vertical-relative:text;mso-width-percent:0;mso-width-relative:margin;v-text-anchor:top" o:gfxdata="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" filled="f" stroked="f">
                 <v:textbox>
                   <w:txbxContent>
                     <w:p>
@@ -5723,7 +5681,7 @@
           <w:lang w:eastAsia="es-AR"/>
         </w:rPr>
         <w:drawing>
-          <wp:anchor distT="0" distB="0" distL="0" distR="0" simplePos="0" relativeHeight="251671040" behindDoc="0" locked="0" layoutInCell="1" allowOverlap="1">
+          <wp:anchor distT="0" distB="0" distL="0" distR="0" simplePos="0" relativeHeight="251684352" behindDoc="0" locked="0" layoutInCell="1" allowOverlap="1">
             <wp:simplePos x="0" y="0"/>
             <wp:positionH relativeFrom="column">
               <wp:posOffset>2501265</wp:posOffset>
@@ -5776,7 +5734,7 @@
         <mc:AlternateContent>
           <mc:Choice Requires="wps">
             <w:drawing>
-              <wp:anchor distT="0" distB="0" distL="0" distR="0" simplePos="0" relativeHeight="251620864" behindDoc="0" locked="0" layoutInCell="1" allowOverlap="1" wp14:anchorId="58645013">
+              <wp:anchor distT="0" distB="0" distL="0" distR="0" simplePos="0" relativeHeight="251624960" behindDoc="0" locked="0" layoutInCell="1" allowOverlap="1" wp14:anchorId="58645013">
                 <wp:simplePos x="0" y="0"/>
                 <wp:positionH relativeFrom="column">
                   <wp:posOffset>2390140</wp:posOffset>
@@ -5830,7 +5788,7 @@
           </mc:Choice>
           <mc:Fallback>
             <w:pict>
-              <v:oval w14:anchorId="08ADA4A2" id="Oval 451" o:spid="_x0000_s1026" style="position:absolute;margin-left:188.2pt;margin-top:161.1pt;width:31.1pt;height:31.1pt;z-index:251620864;visibility:visible;mso-wrap-style:square;mso-wrap-distance-left:0;mso-wrap-distance-top:0;mso-wrap-distance-right:0;mso-wrap-distance-bottom:0;mso-position-horizontal:absolute;mso-position-horizontal-relative:text;mso-position-vertical:absolute;mso-position-vertical-relative:text;v-text-anchor:top" o:gfxdata="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" filled="f" strokecolor="#272727" strokeweight=".35mm"/>
+              <v:oval w14:anchorId="68ADB4C6" id="Oval 451" o:spid="_x0000_s1026" style="position:absolute;margin-left:188.2pt;margin-top:161.1pt;width:31.1pt;height:31.1pt;z-index:251624960;visibility:visible;mso-wrap-style:square;mso-wrap-distance-left:0;mso-wrap-distance-top:0;mso-wrap-distance-right:0;mso-wrap-distance-bottom:0;mso-position-horizontal:absolute;mso-position-horizontal-relative:text;mso-position-vertical:absolute;mso-position-vertical-relative:text;v-text-anchor:top" o:gfxdata="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" filled="f" strokecolor="#272727" strokeweight=".35mm"/>
             </w:pict>
           </mc:Fallback>
         </mc:AlternateContent>
@@ -5843,7 +5801,7 @@
         <mc:AlternateContent>
           <mc:Choice Requires="wps">
             <w:drawing>
-              <wp:anchor distT="0" distB="0" distL="0" distR="0" simplePos="0" relativeHeight="251676160" behindDoc="0" locked="0" layoutInCell="1" allowOverlap="1" wp14:anchorId="5ECA8B58">
+              <wp:anchor distT="0" distB="0" distL="0" distR="0" simplePos="0" relativeHeight="251691520" behindDoc="0" locked="0" layoutInCell="1" allowOverlap="1" wp14:anchorId="5ECA8B58">
                 <wp:simplePos x="0" y="0"/>
                 <wp:positionH relativeFrom="column">
                   <wp:posOffset>760095</wp:posOffset>
@@ -5920,7 +5878,7 @@
           </mc:Choice>
           <mc:Fallback>
             <w:pict>
-              <v:rect w14:anchorId="5ECA8B58" id="_x0000_s1050" style="position:absolute;margin-left:59.85pt;margin-top:195.1pt;width:60.75pt;height:23.1pt;z-index:251676160;visibility:visible;mso-wrap-style:square;mso-width-percent:0;mso-wrap-distance-left:0;mso-wrap-distance-top:0;mso-wrap-distance-right:0;mso-wrap-distance-bottom:0;mso-position-horizontal:absolute;mso-position-horizontal-relative:text;mso-position-vertical:absolute;mso-position-vertical-relative:text;mso-width-percent:0;mso-width-relative:margin;v-text-anchor:top" o:gfxdata="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" filled="f" stroked="f">
+              <v:rect w14:anchorId="5ECA8B58" id="_x0000_s1050" style="position:absolute;margin-left:59.85pt;margin-top:195.1pt;width:60.75pt;height:23.1pt;z-index:251691520;visibility:visible;mso-wrap-style:square;mso-width-percent:0;mso-wrap-distance-left:0;mso-wrap-distance-top:0;mso-wrap-distance-right:0;mso-wrap-distance-bottom:0;mso-position-horizontal:absolute;mso-position-horizontal-relative:text;mso-position-vertical:absolute;mso-position-vertical-relative:text;mso-width-percent:0;mso-width-relative:margin;v-text-anchor:top" o:gfxdata="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" filled="f" stroked="f">
                 <v:textbox>
                   <w:txbxContent>
                     <w:p>
@@ -5955,7 +5913,7 @@
         <mc:AlternateContent>
           <mc:Choice Requires="wps">
             <w:drawing>
-              <wp:anchor distT="0" distB="0" distL="0" distR="0" simplePos="0" relativeHeight="251674112" behindDoc="0" locked="0" layoutInCell="1" allowOverlap="1" wp14:anchorId="3ADC6650">
+              <wp:anchor distT="0" distB="0" distL="0" distR="0" simplePos="0" relativeHeight="251688448" behindDoc="0" locked="0" layoutInCell="1" allowOverlap="1" wp14:anchorId="3ADC6650">
                 <wp:simplePos x="0" y="0"/>
                 <wp:positionH relativeFrom="column">
                   <wp:posOffset>762000</wp:posOffset>
@@ -6032,7 +5990,7 @@
           </mc:Choice>
           <mc:Fallback>
             <w:pict>
-              <v:rect w14:anchorId="3ADC6650" id="_x0000_s1051" style="position:absolute;margin-left:60pt;margin-top:607.5pt;width:43.5pt;height:23.1pt;z-index:251674112;visibility:visible;mso-wrap-style:square;mso-width-percent:0;mso-wrap-distance-left:0;mso-wrap-distance-top:0;mso-wrap-distance-right:0;mso-wrap-distance-bottom:0;mso-position-horizontal:absolute;mso-position-horizontal-relative:text;mso-position-vertical:absolute;mso-position-vertical-relative:page;mso-width-percent:0;mso-width-relative:margin;v-text-anchor:top" o:gfxdata="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" filled="f" stroked="f">
+              <v:rect w14:anchorId="3ADC6650" id="_x0000_s1051" style="position:absolute;margin-left:60pt;margin-top:607.5pt;width:43.5pt;height:23.1pt;z-index:251688448;visibility:visible;mso-wrap-style:square;mso-width-percent:0;mso-wrap-distance-left:0;mso-wrap-distance-top:0;mso-wrap-distance-right:0;mso-wrap-distance-bottom:0;mso-position-horizontal:absolute;mso-position-horizontal-relative:text;mso-position-vertical:absolute;mso-position-vertical-relative:page;mso-width-percent:0;mso-width-relative:margin;v-text-anchor:top" o:gfxdata="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" filled="f" stroked="f">
                 <v:textbox>
                   <w:txbxContent>
                     <w:p>
@@ -6068,7 +6026,7 @@
         <mc:AlternateContent>
           <mc:Choice Requires="wps">
             <w:drawing>
-              <wp:anchor distT="0" distB="0" distL="0" distR="0" simplePos="0" relativeHeight="251675136" behindDoc="0" locked="0" layoutInCell="1" allowOverlap="1" wp14:anchorId="6B8D6A89">
+              <wp:anchor distT="0" distB="0" distL="0" distR="0" simplePos="0" relativeHeight="251690496" behindDoc="0" locked="0" layoutInCell="1" allowOverlap="1" wp14:anchorId="6B8D6A89">
                 <wp:simplePos x="0" y="0"/>
                 <wp:positionH relativeFrom="column">
                   <wp:posOffset>-97790</wp:posOffset>
@@ -6144,7 +6102,7 @@
           </mc:Choice>
           <mc:Fallback>
             <w:pict>
-              <v:rect w14:anchorId="6B8D6A89" id="_x0000_s1052" style="position:absolute;margin-left:-7.7pt;margin-top:195.05pt;width:50.25pt;height:23.1pt;z-index:251675136;visibility:visible;mso-wrap-style:square;mso-width-percent:0;mso-wrap-distance-left:0;mso-wrap-distance-top:0;mso-wrap-distance-right:0;mso-wrap-distance-bottom:0;mso-position-horizontal:absolute;mso-position-horizontal-relative:text;mso-position-vertical:absolute;mso-position-vertical-relative:text;mso-width-percent:0;mso-width-relative:margin;v-text-anchor:top" o:gfxdata="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" filled="f" stroked="f">
+              <v:rect w14:anchorId="6B8D6A89" id="_x0000_s1052" style="position:absolute;margin-left:-7.7pt;margin-top:195.05pt;width:50.25pt;height:23.1pt;z-index:251690496;visibility:visible;mso-wrap-style:square;mso-width-percent:0;mso-wrap-distance-left:0;mso-wrap-distance-top:0;mso-wrap-distance-right:0;mso-wrap-distance-bottom:0;mso-position-horizontal:absolute;mso-position-horizontal-relative:text;mso-position-vertical:absolute;mso-position-vertical-relative:text;mso-width-percent:0;mso-width-relative:margin;v-text-anchor:top" o:gfxdata="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" filled="f" stroked="f">
                 <v:textbox>
                   <w:txbxContent>
                     <w:p>
@@ -6178,7 +6136,7 @@
         <mc:AlternateContent>
           <mc:Choice Requires="wps">
             <w:drawing>
-              <wp:anchor distT="0" distB="0" distL="0" distR="0" simplePos="0" relativeHeight="251670016" behindDoc="0" locked="0" layoutInCell="1" allowOverlap="1" wp14:anchorId="194094DA">
+              <wp:anchor distT="0" distB="0" distL="0" distR="0" simplePos="0" relativeHeight="251682304" behindDoc="0" locked="0" layoutInCell="1" allowOverlap="1" wp14:anchorId="194094DA">
                 <wp:simplePos x="0" y="0"/>
                 <wp:positionH relativeFrom="column">
                   <wp:posOffset>-192405</wp:posOffset>
@@ -6238,7 +6196,7 @@
           </mc:Choice>
           <mc:Fallback>
             <w:pict>
-              <v:oval w14:anchorId="05D4618D" id="Oval 456" o:spid="_x0000_s1026" style="position:absolute;margin-left:-15.15pt;margin-top:200.6pt;width:7.3pt;height:7.3pt;z-index:251670016;visibility:visible;mso-wrap-style:square;mso-width-percent:0;mso-height-percent:0;mso-wrap-distance-left:0;mso-wrap-distance-top:0;mso-wrap-distance-right:0;mso-wrap-distance-bottom:0;mso-position-horizontal:absolute;mso-position-horizontal-relative:text;mso-position-vertical:absolute;mso-position-vertical-relative:text;mso-width-percent:0;mso-height-percent:0;mso-width-relative:margin;mso-height-relative:margin;v-text-anchor:top" o:gfxdata="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" filled="f" strokecolor="#272727" strokeweight=".26mm"/>
+              <v:oval w14:anchorId="1E023A44" id="Oval 456" o:spid="_x0000_s1026" style="position:absolute;margin-left:-15.15pt;margin-top:200.6pt;width:7.3pt;height:7.3pt;z-index:251682304;visibility:visible;mso-wrap-style:square;mso-width-percent:0;mso-height-percent:0;mso-wrap-distance-left:0;mso-wrap-distance-top:0;mso-wrap-distance-right:0;mso-wrap-distance-bottom:0;mso-position-horizontal:absolute;mso-position-horizontal-relative:text;mso-position-vertical:absolute;mso-position-vertical-relative:text;mso-width-percent:0;mso-height-percent:0;mso-width-relative:margin;mso-height-relative:margin;v-text-anchor:top" o:gfxdata="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" filled="f" strokecolor="#272727" strokeweight=".26mm"/>
             </w:pict>
           </mc:Fallback>
         </mc:AlternateContent>
@@ -6251,7 +6209,7 @@
         <mc:AlternateContent>
           <mc:Choice Requires="wps">
             <w:drawing>
-              <wp:anchor distT="0" distB="0" distL="0" distR="0" simplePos="0" relativeHeight="251686400" behindDoc="0" locked="0" layoutInCell="1" allowOverlap="1" wp14:anchorId="23058893" wp14:editId="265537B6">
+              <wp:anchor distT="0" distB="0" distL="0" distR="0" simplePos="0" relativeHeight="251703808" behindDoc="0" locked="0" layoutInCell="1" allowOverlap="1" wp14:anchorId="23058893" wp14:editId="265537B6">
                 <wp:simplePos x="0" y="0"/>
                 <wp:positionH relativeFrom="column">
                   <wp:posOffset>-190500</wp:posOffset>
@@ -6305,7 +6263,7 @@
           </mc:Choice>
           <mc:Fallback>
             <w:pict>
-              <v:oval w14:anchorId="28F08F54" id="Oval 472" o:spid="_x0000_s1026" style="position:absolute;margin-left:-15pt;margin-top:183.95pt;width:7.3pt;height:7.3pt;z-index:251686400;visibility:visible;mso-wrap-style:square;mso-wrap-distance-left:0;mso-wrap-distance-top:0;mso-wrap-distance-right:0;mso-wrap-distance-bottom:0;mso-position-horizontal:absolute;mso-position-horizontal-relative:text;mso-position-vertical:absolute;mso-position-vertical-relative:text;v-text-anchor:top" o:gfxdata="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" filled="f" strokecolor="#272727" strokeweight=".26mm"/>
+              <v:oval w14:anchorId="28E04ABB" id="Oval 472" o:spid="_x0000_s1026" style="position:absolute;margin-left:-15pt;margin-top:183.95pt;width:7.3pt;height:7.3pt;z-index:251703808;visibility:visible;mso-wrap-style:square;mso-wrap-distance-left:0;mso-wrap-distance-top:0;mso-wrap-distance-right:0;mso-wrap-distance-bottom:0;mso-position-horizontal:absolute;mso-position-horizontal-relative:text;mso-position-vertical:absolute;mso-position-vertical-relative:text;v-text-anchor:top" o:gfxdata="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" filled="f" strokecolor="#272727" strokeweight=".26mm"/>
             </w:pict>
           </mc:Fallback>
         </mc:AlternateContent>
@@ -6318,7 +6276,7 @@
         <mc:AlternateContent>
           <mc:Choice Requires="wps">
             <w:drawing>
-              <wp:anchor distT="0" distB="0" distL="0" distR="0" simplePos="0" relativeHeight="251673088" behindDoc="0" locked="0" layoutInCell="1" allowOverlap="1" wp14:anchorId="2B3CFA63">
+              <wp:anchor distT="0" distB="0" distL="0" distR="0" simplePos="0" relativeHeight="251687424" behindDoc="0" locked="0" layoutInCell="1" allowOverlap="1" wp14:anchorId="2B3CFA63">
                 <wp:simplePos x="0" y="0"/>
                 <wp:positionH relativeFrom="column">
                   <wp:posOffset>-97155</wp:posOffset>
@@ -6393,7 +6351,7 @@
           </mc:Choice>
           <mc:Fallback>
             <w:pict>
-              <v:rect w14:anchorId="2B3CFA63" id="_x0000_s1053" style="position:absolute;margin-left:-7.65pt;margin-top:606pt;width:58.5pt;height:23.1pt;z-index:251673088;visibility:visible;mso-wrap-style:square;mso-width-percent:0;mso-wrap-distance-left:0;mso-wrap-distance-top:0;mso-wrap-distance-right:0;mso-wrap-distance-bottom:0;mso-position-horizontal:absolute;mso-position-horizontal-relative:text;mso-position-vertical:absolute;mso-position-vertical-relative:page;mso-width-percent:0;mso-width-relative:margin;v-text-anchor:top" o:gfxdata="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" filled="f" stroked="f">
+              <v:rect w14:anchorId="2B3CFA63" id="_x0000_s1053" style="position:absolute;margin-left:-7.65pt;margin-top:606pt;width:58.5pt;height:23.1pt;z-index:251687424;visibility:visible;mso-wrap-style:square;mso-width-percent:0;mso-wrap-distance-left:0;mso-wrap-distance-top:0;mso-wrap-distance-right:0;mso-wrap-distance-bottom:0;mso-position-horizontal:absolute;mso-position-horizontal-relative:text;mso-position-vertical:absolute;mso-position-vertical-relative:page;mso-width-percent:0;mso-width-relative:margin;v-text-anchor:top" o:gfxdata="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" filled="f" stroked="f">
                 <v:textbox>
                   <w:txbxContent>
                     <w:p>
@@ -6427,7 +6385,7 @@
         <mc:AlternateContent>
           <mc:Choice Requires="wps">
             <w:drawing>
-              <wp:anchor distT="0" distB="0" distL="0" distR="0" simplePos="0" relativeHeight="251685376" behindDoc="0" locked="0" layoutInCell="1" allowOverlap="1" wp14:anchorId="7C8DCE96" wp14:editId="673B3E09">
+              <wp:anchor distT="0" distB="0" distL="0" distR="0" simplePos="0" relativeHeight="251702784" behindDoc="0" locked="0" layoutInCell="1" allowOverlap="1" wp14:anchorId="7C8DCE96" wp14:editId="673B3E09">
                 <wp:simplePos x="0" y="0"/>
                 <wp:positionH relativeFrom="column">
                   <wp:posOffset>114300</wp:posOffset>
@@ -6494,7 +6452,7 @@
           </mc:Choice>
           <mc:Fallback>
             <w:pict>
-              <v:rect w14:anchorId="7C8DCE96" id="_x0000_s1054" style="position:absolute;margin-left:9pt;margin-top:138.25pt;width:86.25pt;height:22.6pt;z-index:251685376;visibility:visible;mso-wrap-style:square;mso-width-percent:0;mso-wrap-distance-left:0;mso-wrap-distance-top:0;mso-wrap-distance-right:0;mso-wrap-distance-bottom:0;mso-position-horizontal:absolute;mso-position-horizontal-relative:text;mso-position-vertical:absolute;mso-position-vertical-relative:text;mso-width-percent:0;mso-width-relative:margin;v-text-anchor:top" o:gfxdata="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" filled="f" stroked="f">
+              <v:rect w14:anchorId="7C8DCE96" id="_x0000_s1054" style="position:absolute;margin-left:9pt;margin-top:138.25pt;width:86.25pt;height:22.6pt;z-index:251702784;visibility:visible;mso-wrap-style:square;mso-width-percent:0;mso-wrap-distance-left:0;mso-wrap-distance-top:0;mso-wrap-distance-right:0;mso-wrap-distance-bottom:0;mso-position-horizontal:absolute;mso-position-horizontal-relative:text;mso-position-vertical:absolute;mso-position-vertical-relative:text;mso-width-percent:0;mso-width-relative:margin;v-text-anchor:top" o:gfxdata="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" filled="f" stroked="f">
                 <v:textbox>
                   <w:txbxContent>
                     <w:p>
@@ -6528,7 +6486,7 @@
           <w:lang w:eastAsia="es-AR"/>
         </w:rPr>
         <w:drawing>
-          <wp:anchor distT="0" distB="0" distL="114300" distR="114300" simplePos="0" relativeHeight="251683328" behindDoc="0" locked="0" layoutInCell="1" allowOverlap="1">
+          <wp:anchor distT="0" distB="0" distL="114300" distR="114300" simplePos="0" relativeHeight="251699712" behindDoc="0" locked="0" layoutInCell="1" allowOverlap="1">
             <wp:simplePos x="0" y="0"/>
             <wp:positionH relativeFrom="column">
               <wp:posOffset>-219075</wp:posOffset>
@@ -6591,7 +6549,7 @@
         <mc:AlternateContent>
           <mc:Choice Requires="wps">
             <w:drawing>
-              <wp:anchor distT="0" distB="0" distL="0" distR="0" simplePos="0" relativeHeight="251672064" behindDoc="0" locked="0" layoutInCell="1" allowOverlap="1" wp14:anchorId="62B6B501">
+              <wp:anchor distT="0" distB="0" distL="0" distR="0" simplePos="0" relativeHeight="251685376" behindDoc="0" locked="0" layoutInCell="1" allowOverlap="1" wp14:anchorId="62B6B501">
                 <wp:simplePos x="0" y="0"/>
                 <wp:positionH relativeFrom="column">
                   <wp:posOffset>-316865</wp:posOffset>
@@ -6645,7 +6603,7 @@
           </mc:Choice>
           <mc:Fallback>
             <w:pict>
-              <v:oval w14:anchorId="107F6884" id="Oval 464" o:spid="_x0000_s1026" style="position:absolute;margin-left:-24.95pt;margin-top:134.25pt;width:31.1pt;height:31.1pt;z-index:251672064;visibility:visible;mso-wrap-style:square;mso-wrap-distance-left:0;mso-wrap-distance-top:0;mso-wrap-distance-right:0;mso-wrap-distance-bottom:0;mso-position-horizontal:absolute;mso-position-horizontal-relative:text;mso-position-vertical:absolute;mso-position-vertical-relative:text;v-text-anchor:top" o:gfxdata="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" filled="f" strokecolor="#272727" strokeweight=".35mm"/>
+              <v:oval w14:anchorId="47FC65EA" id="Oval 464" o:spid="_x0000_s1026" style="position:absolute;margin-left:-24.95pt;margin-top:134.25pt;width:31.1pt;height:31.1pt;z-index:251685376;visibility:visible;mso-wrap-style:square;mso-wrap-distance-left:0;mso-wrap-distance-top:0;mso-wrap-distance-right:0;mso-wrap-distance-bottom:0;mso-position-horizontal:absolute;mso-position-horizontal-relative:text;mso-position-vertical:absolute;mso-position-vertical-relative:text;v-text-anchor:top" o:gfxdata="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" filled="f" strokecolor="#272727" strokeweight=".35mm"/>
             </w:pict>
           </mc:Fallback>
         </mc:AlternateContent>
@@ -6658,7 +6616,7 @@
         <mc:AlternateContent>
           <mc:Choice Requires="wps">
             <w:drawing>
-              <wp:anchor distT="0" distB="0" distL="0" distR="0" simplePos="0" relativeHeight="251617792" behindDoc="0" locked="0" layoutInCell="1" allowOverlap="1">
+              <wp:anchor distT="0" distB="0" distL="0" distR="0" simplePos="0" relativeHeight="251620864" behindDoc="0" locked="0" layoutInCell="1" allowOverlap="1">
                 <wp:simplePos x="0" y="0"/>
                 <wp:positionH relativeFrom="column">
                   <wp:posOffset>-362585</wp:posOffset>
@@ -6726,7 +6684,7 @@
           </mc:Choice>
           <mc:Fallback>
             <w:pict>
-              <v:shape w14:anchorId="145EAB2A" id="AutoShape 504" o:spid="_x0000_s1026" style="position:absolute;margin-left:-28.55pt;margin-top:112.65pt;width:181.55pt;height:.25pt;z-index:251617792;visibility:visible;mso-wrap-style:square;mso-wrap-distance-left:0;mso-wrap-distance-top:0;mso-wrap-distance-right:0;mso-wrap-distance-bottom:0;mso-position-horizontal:absolute;mso-position-horizontal-relative:text;mso-position-vertical:absolute;mso-position-vertical-relative:text;v-text-anchor:top" coordsize="21600,21600" o:gfxdata="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" path="m,l21600,21600e" filled="f" strokecolor="#a5a5a5" strokeweight=".35mm">
+              <v:shape w14:anchorId="383DE58E" id="AutoShape 504" o:spid="_x0000_s1026" style="position:absolute;margin-left:-28.55pt;margin-top:112.65pt;width:181.55pt;height:.25pt;z-index:251620864;visibility:visible;mso-wrap-style:square;mso-wrap-distance-left:0;mso-wrap-distance-top:0;mso-wrap-distance-right:0;mso-wrap-distance-bottom:0;mso-position-horizontal:absolute;mso-position-horizontal-relative:text;mso-position-vertical:absolute;mso-position-vertical-relative:text;v-text-anchor:top" coordsize="21600,21600" o:gfxdata="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" path="m,l21600,21600e" filled="f" strokecolor="#a5a5a5" strokeweight=".35mm">
                 <v:path arrowok="t"/>
               </v:shape>
             </w:pict>
@@ -6741,7 +6699,7 @@
         <mc:AlternateContent>
           <mc:Choice Requires="wps">
             <w:drawing>
-              <wp:anchor distT="0" distB="0" distL="0" distR="0" simplePos="0" relativeHeight="251684352" behindDoc="0" locked="0" layoutInCell="1" allowOverlap="1" wp14:anchorId="48DE182C" wp14:editId="0B521F30">
+              <wp:anchor distT="0" distB="0" distL="0" distR="0" simplePos="0" relativeHeight="251700736" behindDoc="0" locked="0" layoutInCell="1" allowOverlap="1" wp14:anchorId="48DE182C" wp14:editId="0B521F30">
                 <wp:simplePos x="0" y="0"/>
                 <wp:positionH relativeFrom="column">
                   <wp:posOffset>462280</wp:posOffset>
@@ -6804,7 +6762,7 @@
           </mc:Choice>
           <mc:Fallback>
             <w:pict>
-              <v:rect w14:anchorId="48DE182C" id="Marco44" o:spid="_x0000_s1055" style="position:absolute;margin-left:36.4pt;margin-top:86.85pt;width:136.3pt;height:19pt;z-index:251684352;visibility:visible;mso-wrap-style:square;mso-wrap-distance-left:0;mso-wrap-distance-top:0;mso-wrap-distance-right:0;mso-wrap-distance-bottom:0;mso-position-horizontal:absolute;mso-position-horizontal-relative:text;mso-position-vertical:absolute;mso-position-vertical-relative:text;v-text-anchor:top" o:gfxdata="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" filled="f" stroked="f">
+              <v:rect w14:anchorId="48DE182C" id="Marco44" o:spid="_x0000_s1055" style="position:absolute;margin-left:36.4pt;margin-top:86.85pt;width:136.3pt;height:19pt;z-index:251700736;visibility:visible;mso-wrap-style:square;mso-wrap-distance-left:0;mso-wrap-distance-top:0;mso-wrap-distance-right:0;mso-wrap-distance-bottom:0;mso-position-horizontal:absolute;mso-position-horizontal-relative:text;mso-position-vertical:absolute;mso-position-vertical-relative:text;v-text-anchor:top" o:gfxdata="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" filled="f" stroked="f">
                 <v:textbox>
                   <w:txbxContent>
                     <w:p>
@@ -6839,7 +6797,7 @@
         <mc:AlternateContent>
           <mc:Choice Requires="wps">
             <w:drawing>
-              <wp:anchor distT="0" distB="0" distL="0" distR="0" simplePos="0" relativeHeight="251680256" behindDoc="0" locked="0" layoutInCell="1" allowOverlap="1">
+              <wp:anchor distT="0" distB="0" distL="0" distR="0" simplePos="0" relativeHeight="251695616" behindDoc="0" locked="0" layoutInCell="1" allowOverlap="1">
                 <wp:simplePos x="0" y="0"/>
                 <wp:positionH relativeFrom="column">
                   <wp:posOffset>469265</wp:posOffset>
@@ -6913,7 +6871,7 @@
           </mc:Choice>
           <mc:Fallback>
             <w:pict>
-              <v:rect id="_x0000_s1056" style="position:absolute;margin-left:36.95pt;margin-top:77.65pt;width:136.3pt;height:19pt;z-index:251680256;visibility:visible;mso-wrap-style:square;mso-wrap-distance-left:0;mso-wrap-distance-top:0;mso-wrap-distance-right:0;mso-wrap-distance-bottom:0;mso-position-horizontal:absolute;mso-position-horizontal-relative:text;mso-position-vertical:absolute;mso-position-vertical-relative:text;v-text-anchor:top" o:gfxdata="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" filled="f" stroked="f">
+              <v:rect id="_x0000_s1056" style="position:absolute;margin-left:36.95pt;margin-top:77.65pt;width:136.3pt;height:19pt;z-index:251695616;visibility:visible;mso-wrap-style:square;mso-wrap-distance-left:0;mso-wrap-distance-top:0;mso-wrap-distance-right:0;mso-wrap-distance-bottom:0;mso-position-horizontal:absolute;mso-position-horizontal-relative:text;mso-position-vertical:absolute;mso-position-vertical-relative:text;v-text-anchor:top" o:gfxdata="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" filled="f" stroked="f">
                 <v:textbox>
                   <w:txbxContent>
                     <w:p>
@@ -6948,7 +6906,7 @@
         <mc:AlternateContent>
           <mc:Choice Requires="wps">
             <w:drawing>
-              <wp:anchor distT="0" distB="0" distL="0" distR="0" simplePos="0" relativeHeight="251615744" behindDoc="0" locked="0" layoutInCell="1" allowOverlap="1" wp14:anchorId="6120B269">
+              <wp:anchor distT="0" distB="0" distL="0" distR="0" simplePos="0" relativeHeight="251617792" behindDoc="0" locked="0" layoutInCell="1" allowOverlap="1" wp14:anchorId="6120B269">
                 <wp:simplePos x="0" y="0"/>
                 <wp:positionH relativeFrom="column">
                   <wp:posOffset>-267970</wp:posOffset>
@@ -7024,7 +6982,7 @@
           </mc:Choice>
           <mc:Fallback>
             <w:pict>
-              <v:rect w14:anchorId="6120B269" id="_x0000_s1057" style="position:absolute;margin-left:-21.1pt;margin-top:490.65pt;width:67.5pt;height:18.95pt;z-index:251615744;visibility:visible;mso-wrap-style:square;mso-width-percent:0;mso-wrap-distance-left:0;mso-wrap-distance-top:0;mso-wrap-distance-right:0;mso-wrap-distance-bottom:0;mso-position-horizontal:absolute;mso-position-horizontal-relative:text;mso-position-vertical:absolute;mso-position-vertical-relative:page;mso-width-percent:0;mso-width-relative:margin;v-text-anchor:top" o:gfxdata="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" filled="f" stroked="f">
+              <v:rect w14:anchorId="6120B269" id="_x0000_s1057" style="position:absolute;margin-left:-21.1pt;margin-top:490.65pt;width:67.5pt;height:18.95pt;z-index:251617792;visibility:visible;mso-wrap-style:square;mso-width-percent:0;mso-wrap-distance-left:0;mso-wrap-distance-top:0;mso-wrap-distance-right:0;mso-wrap-distance-bottom:0;mso-position-horizontal:absolute;mso-position-horizontal-relative:text;mso-position-vertical:absolute;mso-position-vertical-relative:page;mso-width-percent:0;mso-width-relative:margin;v-text-anchor:top" o:gfxdata="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" filled="f" stroked="f">
                 <v:textbox>
                   <w:txbxContent>
                     <w:p>
@@ -7059,7 +7017,7 @@
         <mc:AlternateContent>
           <mc:Choice Requires="wps">
             <w:drawing>
-              <wp:anchor distT="0" distB="0" distL="0" distR="0" simplePos="0" relativeHeight="251679232" behindDoc="0" locked="0" layoutInCell="1" allowOverlap="1">
+              <wp:anchor distT="0" distB="0" distL="0" distR="0" simplePos="0" relativeHeight="251694592" behindDoc="0" locked="0" layoutInCell="1" allowOverlap="1">
                 <wp:simplePos x="0" y="0"/>
                 <wp:positionH relativeFrom="column">
                   <wp:posOffset>459105</wp:posOffset>
@@ -7136,7 +7094,7 @@
           </mc:Choice>
           <mc:Fallback>
             <w:pict>
-              <v:rect id="Marco39" o:spid="_x0000_s1058" style="position:absolute;margin-left:36.15pt;margin-top:62.4pt;width:82.5pt;height:19pt;z-index:251679232;visibility:visible;mso-wrap-style:square;mso-width-percent:0;mso-wrap-distance-left:0;mso-wrap-distance-top:0;mso-wrap-distance-right:0;mso-wrap-distance-bottom:0;mso-position-horizontal:absolute;mso-position-horizontal-relative:text;mso-position-vertical:absolute;mso-position-vertical-relative:text;mso-width-percent:0;mso-width-relative:margin;v-text-anchor:top" o:gfxdata="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" filled="f" stroked="f">
+              <v:rect id="Marco39" o:spid="_x0000_s1058" style="position:absolute;margin-left:36.15pt;margin-top:62.4pt;width:82.5pt;height:19pt;z-index:251694592;visibility:visible;mso-wrap-style:square;mso-width-percent:0;mso-wrap-distance-left:0;mso-wrap-distance-top:0;mso-wrap-distance-right:0;mso-wrap-distance-bottom:0;mso-position-horizontal:absolute;mso-position-horizontal-relative:text;mso-position-vertical:absolute;mso-position-vertical-relative:text;mso-width-percent:0;mso-width-relative:margin;v-text-anchor:top" o:gfxdata="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" filled="f" stroked="f">
                 <v:textbox>
                   <w:txbxContent>
                     <w:p>
@@ -7171,7 +7129,7 @@
         <mc:AlternateContent>
           <mc:Choice Requires="wps">
             <w:drawing>
-              <wp:anchor distT="0" distB="0" distL="0" distR="0" simplePos="0" relativeHeight="251681280" behindDoc="0" locked="0" layoutInCell="1" allowOverlap="1">
+              <wp:anchor distT="0" distB="0" distL="0" distR="0" simplePos="0" relativeHeight="251696640" behindDoc="0" locked="0" layoutInCell="1" allowOverlap="1">
                 <wp:simplePos x="0" y="0"/>
                 <wp:positionH relativeFrom="column">
                   <wp:posOffset>-285750</wp:posOffset>
@@ -7257,7 +7215,7 @@
           </mc:Choice>
           <mc:Fallback>
             <w:pict>
-              <v:rect id="Marco45" o:spid="_x0000_s1059" style="position:absolute;margin-left:-22.5pt;margin-top:504.2pt;width:53.25pt;height:19pt;z-index:251681280;visibility:visible;mso-wrap-style:square;mso-width-percent:0;mso-wrap-distance-left:0;mso-wrap-distance-top:0;mso-wrap-distance-right:0;mso-wrap-distance-bottom:0;mso-position-horizontal:absolute;mso-position-horizontal-relative:text;mso-position-vertical:absolute;mso-position-vertical-relative:page;mso-width-percent:0;mso-width-relative:margin;v-text-anchor:top" o:gfxdata="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" filled="f" stroked="f">
+              <v:rect id="Marco45" o:spid="_x0000_s1059" style="position:absolute;margin-left:-22.5pt;margin-top:504.2pt;width:53.25pt;height:19pt;z-index:251696640;visibility:visible;mso-wrap-style:square;mso-width-percent:0;mso-wrap-distance-left:0;mso-wrap-distance-top:0;mso-wrap-distance-right:0;mso-wrap-distance-bottom:0;mso-position-horizontal:absolute;mso-position-horizontal-relative:text;mso-position-vertical:absolute;mso-position-vertical-relative:page;mso-width-percent:0;mso-width-relative:margin;v-text-anchor:top" o:gfxdata="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" filled="f" stroked="f">
                 <v:textbox>
                   <w:txbxContent>
                     <w:p>
@@ -7302,7 +7260,7 @@
         <mc:AlternateContent>
           <mc:Choice Requires="wps">
             <w:drawing>
-              <wp:anchor distT="0" distB="0" distL="0" distR="0" simplePos="0" relativeHeight="251614720" behindDoc="0" locked="0" layoutInCell="1" allowOverlap="1" wp14:anchorId="4C48A075">
+              <wp:anchor distT="0" distB="0" distL="0" distR="0" simplePos="0" relativeHeight="251616768" behindDoc="0" locked="0" layoutInCell="1" allowOverlap="1" wp14:anchorId="4C48A075">
                 <wp:simplePos x="0" y="0"/>
                 <wp:positionH relativeFrom="column">
                   <wp:posOffset>-288290</wp:posOffset>
@@ -7375,7 +7333,7 @@
           </mc:Choice>
           <mc:Fallback>
             <w:pict>
-              <v:rect w14:anchorId="4C48A075" id="_x0000_s1060" style="position:absolute;margin-left:-22.7pt;margin-top:463.6pt;width:74.4pt;height:19pt;z-index:251614720;visibility:visible;mso-wrap-style:square;mso-wrap-distance-left:0;mso-wrap-distance-top:0;mso-wrap-distance-right:0;mso-wrap-distance-bottom:0;mso-position-horizontal:absolute;mso-position-horizontal-relative:text;mso-position-vertical:absolute;mso-position-vertical-relative:page;v-text-anchor:top" o:gfxdata="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" filled="f" stroked="f">
+              <v:rect w14:anchorId="4C48A075" id="_x0000_s1060" style="position:absolute;margin-left:-22.7pt;margin-top:463.6pt;width:74.4pt;height:19pt;z-index:251616768;visibility:visible;mso-wrap-style:square;mso-wrap-distance-left:0;mso-wrap-distance-top:0;mso-wrap-distance-right:0;mso-wrap-distance-bottom:0;mso-position-horizontal:absolute;mso-position-horizontal-relative:text;mso-position-vertical:absolute;mso-position-vertical-relative:page;v-text-anchor:top" o:gfxdata="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" filled="f" stroked="f">
                 <v:textbox>
                   <w:txbxContent>
                     <w:p>
@@ -7410,7 +7368,7 @@
         <mc:AlternateContent>
           <mc:Choice Requires="wps">
             <w:drawing>
-              <wp:anchor distT="0" distB="0" distL="0" distR="0" simplePos="0" relativeHeight="251678208" behindDoc="0" locked="0" layoutInCell="1" allowOverlap="1">
+              <wp:anchor distT="0" distB="0" distL="0" distR="0" simplePos="0" relativeHeight="251692544" behindDoc="0" locked="0" layoutInCell="1" allowOverlap="1">
                 <wp:simplePos x="0" y="0"/>
                 <wp:positionH relativeFrom="column">
                   <wp:posOffset>468630</wp:posOffset>
@@ -7487,7 +7445,7 @@
           </mc:Choice>
           <mc:Fallback>
             <w:pict>
-              <v:rect id="Marco37" o:spid="_x0000_s1061" style="position:absolute;margin-left:36.9pt;margin-top:36.1pt;width:122pt;height:33.75pt;z-index:251678208;visibility:visible;mso-wrap-style:square;mso-height-percent:0;mso-wrap-distance-left:0;mso-wrap-distance-top:0;mso-wrap-distance-right:0;mso-wrap-distance-bottom:0;mso-position-horizontal:absolute;mso-position-horizontal-relative:text;mso-position-vertical:absolute;mso-position-vertical-relative:text;mso-height-percent:0;mso-height-relative:margin;v-text-anchor:top" o:gfxdata="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" filled="f" stroked="f">
+              <v:rect id="Marco37" o:spid="_x0000_s1061" style="position:absolute;margin-left:36.9pt;margin-top:36.1pt;width:122pt;height:33.75pt;z-index:251692544;visibility:visible;mso-wrap-style:square;mso-height-percent:0;mso-wrap-distance-left:0;mso-wrap-distance-top:0;mso-wrap-distance-right:0;mso-wrap-distance-bottom:0;mso-position-horizontal:absolute;mso-position-horizontal-relative:text;mso-position-vertical:absolute;mso-position-vertical-relative:text;mso-height-percent:0;mso-height-relative:margin;v-text-anchor:top" o:gfxdata="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" filled="f" stroked="f">
                 <v:textbox>
                   <w:txbxContent>
                     <w:p>
@@ -7528,7 +7486,7 @@
         <mc:AlternateContent>
           <mc:Choice Requires="wps">
             <w:drawing>
-              <wp:anchor distT="0" distB="0" distL="0" distR="0" simplePos="0" relativeHeight="251645440" behindDoc="0" locked="0" layoutInCell="1" allowOverlap="1" wp14:anchorId="060F200E" wp14:editId="0D4D7ACD">
+              <wp:anchor distT="0" distB="0" distL="0" distR="0" simplePos="0" relativeHeight="251655680" behindDoc="0" locked="0" layoutInCell="1" allowOverlap="1" wp14:anchorId="060F200E" wp14:editId="0D4D7ACD">
                 <wp:simplePos x="0" y="0"/>
                 <wp:positionH relativeFrom="column">
                   <wp:posOffset>2695575</wp:posOffset>
@@ -7726,7 +7684,7 @@
           </mc:Choice>
           <mc:Fallback>
             <w:pict>
-              <v:rect w14:anchorId="060F200E" id="_x0000_s1062" style="position:absolute;margin-left:212.25pt;margin-top:-15.75pt;width:280.25pt;height:171.75pt;z-index:251645440;visibility:visible;mso-wrap-style:square;mso-height-percent:0;mso-wrap-distance-left:0;mso-wrap-distance-top:0;mso-wrap-distance-right:0;mso-wrap-distance-bottom:0;mso-position-horizontal:absolute;mso-position-horizontal-relative:text;mso-position-vertical:absolute;mso-position-vertical-relative:text;mso-height-percent:0;mso-height-relative:margin;v-text-anchor:top" o:gfxdata="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" filled="f" stroked="f">
+              <v:rect w14:anchorId="060F200E" id="_x0000_s1062" style="position:absolute;margin-left:212.25pt;margin-top:-15.75pt;width:280.25pt;height:171.75pt;z-index:251655680;visibility:visible;mso-wrap-style:square;mso-height-percent:0;mso-wrap-distance-left:0;mso-wrap-distance-top:0;mso-wrap-distance-right:0;mso-wrap-distance-bottom:0;mso-position-horizontal:absolute;mso-position-horizontal-relative:text;mso-position-vertical:absolute;mso-position-vertical-relative:text;mso-height-percent:0;mso-height-relative:margin;v-text-anchor:top" o:gfxdata="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" filled="f" stroked="f">
                 <v:textbox>
                   <w:txbxContent>
                     <w:p>
@@ -7893,7 +7851,7 @@
         <mc:AlternateContent>
           <mc:Choice Requires="wps">
             <w:drawing>
-              <wp:anchor distT="0" distB="0" distL="0" distR="0" simplePos="0" relativeHeight="251641344" behindDoc="0" locked="0" layoutInCell="1" allowOverlap="1" wp14:anchorId="37DA9208" wp14:editId="57211E3D">
+              <wp:anchor distT="0" distB="0" distL="0" distR="0" simplePos="0" relativeHeight="251650560" behindDoc="0" locked="0" layoutInCell="1" allowOverlap="1" wp14:anchorId="37DA9208" wp14:editId="57211E3D">
                 <wp:simplePos x="0" y="0"/>
                 <wp:positionH relativeFrom="column">
                   <wp:posOffset>2580640</wp:posOffset>
@@ -7953,7 +7911,7 @@
           </mc:Choice>
           <mc:Fallback>
             <w:pict>
-              <v:oval w14:anchorId="7388E7D9" id="Oval 456" o:spid="_x0000_s1026" style="position:absolute;margin-left:203.2pt;margin-top:-30.5pt;width:7.3pt;height:7.3pt;z-index:251641344;visibility:visible;mso-wrap-style:square;mso-width-percent:0;mso-height-percent:0;mso-wrap-distance-left:0;mso-wrap-distance-top:0;mso-wrap-distance-right:0;mso-wrap-distance-bottom:0;mso-position-horizontal:absolute;mso-position-horizontal-relative:text;mso-position-vertical:absolute;mso-position-vertical-relative:text;mso-width-percent:0;mso-height-percent:0;mso-width-relative:margin;mso-height-relative:margin;v-text-anchor:top" o:gfxdata="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" filled="f" strokecolor="#272727" strokeweight=".26mm"/>
+              <v:oval w14:anchorId="2442016E" id="Oval 456" o:spid="_x0000_s1026" style="position:absolute;margin-left:203.2pt;margin-top:-30.5pt;width:7.3pt;height:7.3pt;z-index:251650560;visibility:visible;mso-wrap-style:square;mso-width-percent:0;mso-height-percent:0;mso-wrap-distance-left:0;mso-wrap-distance-top:0;mso-wrap-distance-right:0;mso-wrap-distance-bottom:0;mso-position-horizontal:absolute;mso-position-horizontal-relative:text;mso-position-vertical:absolute;mso-position-vertical-relative:text;mso-width-percent:0;mso-height-percent:0;mso-width-relative:margin;mso-height-relative:margin;v-text-anchor:top" o:gfxdata="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" filled="f" strokecolor="#272727" strokeweight=".26mm"/>
             </w:pict>
           </mc:Fallback>
         </mc:AlternateContent>
@@ -7966,7 +7924,7 @@
         <mc:AlternateContent>
           <mc:Choice Requires="wps">
             <w:drawing>
-              <wp:anchor distT="0" distB="0" distL="0" distR="0" simplePos="0" relativeHeight="251643392" behindDoc="0" locked="0" layoutInCell="1" allowOverlap="1" wp14:anchorId="4F0D18BA" wp14:editId="447A8890">
+              <wp:anchor distT="0" distB="0" distL="0" distR="0" simplePos="0" relativeHeight="251653632" behindDoc="0" locked="0" layoutInCell="1" allowOverlap="1" wp14:anchorId="4F0D18BA" wp14:editId="447A8890">
                 <wp:simplePos x="0" y="0"/>
                 <wp:positionH relativeFrom="column">
                   <wp:posOffset>2695575</wp:posOffset>
@@ -8098,7 +8056,7 @@
           </mc:Choice>
           <mc:Fallback>
             <w:pict>
-              <v:rect w14:anchorId="4F0D18BA" id="_x0000_s1063" style="position:absolute;margin-left:212.25pt;margin-top:-38.25pt;width:279.8pt;height:23.1pt;z-index:251643392;visibility:visible;mso-wrap-style:square;mso-wrap-distance-left:0;mso-wrap-distance-top:0;mso-wrap-distance-right:0;mso-wrap-distance-bottom:0;mso-position-horizontal:absolute;mso-position-horizontal-relative:text;mso-position-vertical:absolute;mso-position-vertical-relative:text;v-text-anchor:top" o:gfxdata="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" filled="f" stroked="f">
+              <v:rect w14:anchorId="4F0D18BA" id="_x0000_s1063" style="position:absolute;margin-left:212.25pt;margin-top:-38.25pt;width:279.8pt;height:23.1pt;z-index:251653632;visibility:visible;mso-wrap-style:square;mso-wrap-distance-left:0;mso-wrap-distance-top:0;mso-wrap-distance-right:0;mso-wrap-distance-bottom:0;mso-position-horizontal:absolute;mso-position-horizontal-relative:text;mso-position-vertical:absolute;mso-position-vertical-relative:text;v-text-anchor:top" o:gfxdata="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" filled="f" stroked="f">
                 <v:textbox>
                   <w:txbxContent>
                     <w:p>
@@ -8202,7 +8160,7 @@
         <mc:AlternateContent>
           <mc:Choice Requires="wps">
             <w:drawing>
-              <wp:anchor distT="0" distB="0" distL="0" distR="0" simplePos="0" relativeHeight="251631104" behindDoc="0" locked="0" layoutInCell="1" allowOverlap="1" wp14:anchorId="274E06F7">
+              <wp:anchor distT="0" distB="0" distL="0" distR="0" simplePos="0" relativeHeight="251636224" behindDoc="0" locked="0" layoutInCell="1" allowOverlap="1" wp14:anchorId="274E06F7">
                 <wp:simplePos x="0" y="0"/>
                 <wp:positionH relativeFrom="column">
                   <wp:posOffset>-47625</wp:posOffset>
@@ -8320,7 +8278,7 @@
           </mc:Choice>
           <mc:Fallback>
             <w:pict>
-              <v:rect w14:anchorId="274E06F7" id="_x0000_s1064" style="position:absolute;margin-left:-3.75pt;margin-top:84pt;width:166.3pt;height:23.1pt;z-index:251631104;visibility:visible;mso-wrap-style:square;mso-width-percent:0;mso-wrap-distance-left:0;mso-wrap-distance-top:0;mso-wrap-distance-right:0;mso-wrap-distance-bottom:0;mso-position-horizontal:absolute;mso-position-horizontal-relative:text;mso-position-vertical:absolute;mso-position-vertical-relative:page;mso-width-percent:0;mso-width-relative:margin;v-text-anchor:top" o:gfxdata="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" filled="f" stroked="f">
+              <v:rect w14:anchorId="274E06F7" id="_x0000_s1064" style="position:absolute;margin-left:-3.75pt;margin-top:84pt;width:166.3pt;height:23.1pt;z-index:251636224;visibility:visible;mso-wrap-style:square;mso-width-percent:0;mso-wrap-distance-left:0;mso-wrap-distance-top:0;mso-wrap-distance-right:0;mso-wrap-distance-bottom:0;mso-position-horizontal:absolute;mso-position-horizontal-relative:text;mso-position-vertical:absolute;mso-position-vertical-relative:page;mso-width-percent:0;mso-width-relative:margin;v-text-anchor:top" o:gfxdata="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" filled="f" stroked="f">
                 <v:textbox>
                   <w:txbxContent>
                     <w:p>
@@ -8397,7 +8355,7 @@
         <mc:AlternateContent>
           <mc:Choice Requires="wps">
             <w:drawing>
-              <wp:anchor distT="0" distB="0" distL="0" distR="0" simplePos="0" relativeHeight="251639296" behindDoc="0" locked="0" layoutInCell="1" allowOverlap="1" wp14:anchorId="37DA9208" wp14:editId="57211E3D">
+              <wp:anchor distT="0" distB="0" distL="0" distR="0" simplePos="0" relativeHeight="251648512" behindDoc="0" locked="0" layoutInCell="1" allowOverlap="1" wp14:anchorId="37DA9208" wp14:editId="57211E3D">
                 <wp:simplePos x="0" y="0"/>
                 <wp:positionH relativeFrom="column">
                   <wp:posOffset>-146685</wp:posOffset>
@@ -8457,7 +8415,7 @@
           </mc:Choice>
           <mc:Fallback>
             <w:pict>
-              <v:oval w14:anchorId="3A7C482B" id="Oval 456" o:spid="_x0000_s1026" style="position:absolute;margin-left:-11.55pt;margin-top:15.95pt;width:7.3pt;height:7.3pt;z-index:251639296;visibility:visible;mso-wrap-style:square;mso-width-percent:0;mso-height-percent:0;mso-wrap-distance-left:0;mso-wrap-distance-top:0;mso-wrap-distance-right:0;mso-wrap-distance-bottom:0;mso-position-horizontal:absolute;mso-position-horizontal-relative:text;mso-position-vertical:absolute;mso-position-vertical-relative:text;mso-width-percent:0;mso-height-percent:0;mso-width-relative:margin;mso-height-relative:margin;v-text-anchor:top" o:gfxdata="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" filled="f" strokecolor="#272727" strokeweight=".26mm"/>
+              <v:oval w14:anchorId="1FE19AFF" id="Oval 456" o:spid="_x0000_s1026" style="position:absolute;margin-left:-11.55pt;margin-top:15.95pt;width:7.3pt;height:7.3pt;z-index:251648512;visibility:visible;mso-wrap-style:square;mso-width-percent:0;mso-height-percent:0;mso-wrap-distance-left:0;mso-wrap-distance-top:0;mso-wrap-distance-right:0;mso-wrap-distance-bottom:0;mso-position-horizontal:absolute;mso-position-horizontal-relative:text;mso-position-vertical:absolute;mso-position-vertical-relative:text;mso-width-percent:0;mso-height-percent:0;mso-width-relative:margin;mso-height-relative:margin;v-text-anchor:top" o:gfxdata="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" filled="f" strokecolor="#272727" strokeweight=".26mm"/>
             </w:pict>
           </mc:Fallback>
         </mc:AlternateContent>
@@ -8470,7 +8428,7 @@
         <mc:AlternateContent>
           <mc:Choice Requires="wps">
             <w:drawing>
-              <wp:anchor distT="0" distB="0" distL="0" distR="0" simplePos="0" relativeHeight="251630080" behindDoc="0" locked="0" layoutInCell="1" allowOverlap="1" wp14:anchorId="61CCC588">
+              <wp:anchor distT="0" distB="0" distL="0" distR="0" simplePos="0" relativeHeight="251635200" behindDoc="0" locked="0" layoutInCell="1" allowOverlap="1" wp14:anchorId="61CCC588">
                 <wp:simplePos x="0" y="0"/>
                 <wp:positionH relativeFrom="column">
                   <wp:posOffset>45720</wp:posOffset>
@@ -8567,7 +8525,7 @@
           </mc:Choice>
           <mc:Fallback>
             <w:pict>
-              <v:rect w14:anchorId="61CCC588" id="_x0000_s1065" style="position:absolute;margin-left:3.6pt;margin-top:-23.1pt;width:134.25pt;height:22.7pt;z-index:251630080;visibility:visible;mso-wrap-style:square;mso-width-percent:0;mso-wrap-distance-left:0;mso-wrap-distance-top:0;mso-wrap-distance-right:0;mso-wrap-distance-bottom:0;mso-position-horizontal:absolute;mso-position-horizontal-relative:text;mso-position-vertical:absolute;mso-position-vertical-relative:text;mso-width-percent:0;mso-width-relative:margin;v-text-anchor:top" o:gfxdata="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" filled="f" stroked="f">
+              <v:rect w14:anchorId="61CCC588" id="_x0000_s1065" style="position:absolute;margin-left:3.6pt;margin-top:-23.1pt;width:134.25pt;height:22.7pt;z-index:251635200;visibility:visible;mso-wrap-style:square;mso-width-percent:0;mso-wrap-distance-left:0;mso-wrap-distance-top:0;mso-wrap-distance-right:0;mso-wrap-distance-bottom:0;mso-position-horizontal:absolute;mso-position-horizontal-relative:text;mso-position-vertical:absolute;mso-position-vertical-relative:text;mso-width-percent:0;mso-width-relative:margin;v-text-anchor:top" o:gfxdata="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" filled="f" stroked="f">
                 <v:textbox>
                   <w:txbxContent>
                     <w:p>
@@ -8620,7 +8578,7 @@
           <w:lang w:eastAsia="es-AR"/>
         </w:rPr>
         <w:drawing>
-          <wp:anchor distT="0" distB="0" distL="0" distR="0" simplePos="0" relativeHeight="251623936" behindDoc="0" locked="0" layoutInCell="1" allowOverlap="1">
+          <wp:anchor distT="0" distB="0" distL="0" distR="0" simplePos="0" relativeHeight="251627008" behindDoc="0" locked="0" layoutInCell="1" allowOverlap="1">
             <wp:simplePos x="0" y="0"/>
             <wp:positionH relativeFrom="column">
               <wp:posOffset>-191770</wp:posOffset>
@@ -8673,7 +8631,7 @@
         <mc:AlternateContent>
           <mc:Choice Requires="wps">
             <w:drawing>
-              <wp:anchor distT="0" distB="0" distL="0" distR="0" simplePos="0" relativeHeight="251622912" behindDoc="0" locked="0" layoutInCell="1" allowOverlap="1" wp14:anchorId="18546BEC">
+              <wp:anchor distT="0" distB="0" distL="0" distR="0" simplePos="0" relativeHeight="251625984" behindDoc="0" locked="0" layoutInCell="1" allowOverlap="1" wp14:anchorId="18546BEC">
                 <wp:simplePos x="0" y="0"/>
                 <wp:positionH relativeFrom="column">
                   <wp:posOffset>-313055</wp:posOffset>
@@ -8727,7 +8685,7 @@
           </mc:Choice>
           <mc:Fallback>
             <w:pict>
-              <v:oval w14:anchorId="6B4F86CE" id="Oval 509" o:spid="_x0000_s1026" style="position:absolute;margin-left:-24.65pt;margin-top:-28.55pt;width:31.1pt;height:31.1pt;z-index:251622912;visibility:visible;mso-wrap-style:square;mso-wrap-distance-left:0;mso-wrap-distance-top:0;mso-wrap-distance-right:0;mso-wrap-distance-bottom:0;mso-position-horizontal:absolute;mso-position-horizontal-relative:text;mso-position-vertical:absolute;mso-position-vertical-relative:text;v-text-anchor:top" o:gfxdata="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" filled="f" strokecolor="#272727" strokeweight=".35mm"/>
+              <v:oval w14:anchorId="3EB060D6" id="Oval 509" o:spid="_x0000_s1026" style="position:absolute;margin-left:-24.65pt;margin-top:-28.55pt;width:31.1pt;height:31.1pt;z-index:251625984;visibility:visible;mso-wrap-style:square;mso-wrap-distance-left:0;mso-wrap-distance-top:0;mso-wrap-distance-right:0;mso-wrap-distance-bottom:0;mso-position-horizontal:absolute;mso-position-horizontal-relative:text;mso-position-vertical:absolute;mso-position-vertical-relative:text;v-text-anchor:top" o:gfxdata="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" filled="f" strokecolor="#272727" strokeweight=".35mm"/>
             </w:pict>
           </mc:Fallback>
         </mc:AlternateContent>
@@ -8740,7 +8698,7 @@
         <mc:AlternateContent>
           <mc:Choice Requires="wps">
             <w:drawing>
-              <wp:anchor distT="0" distB="0" distL="0" distR="0" simplePos="0" relativeHeight="251633152" behindDoc="0" locked="0" layoutInCell="1" allowOverlap="1" wp14:anchorId="2E331677" wp14:editId="78F1A220">
+              <wp:anchor distT="0" distB="0" distL="0" distR="0" simplePos="0" relativeHeight="251639296" behindDoc="0" locked="0" layoutInCell="1" allowOverlap="1" wp14:anchorId="2E331677" wp14:editId="78F1A220">
                 <wp:simplePos x="0" y="0"/>
                 <wp:positionH relativeFrom="column">
                   <wp:posOffset>2200275</wp:posOffset>
@@ -8803,7 +8761,7 @@
           </mc:Choice>
           <mc:Fallback>
             <w:pict>
-              <v:shape w14:anchorId="62116BDA" id="AutoShape 475" o:spid="_x0000_s1026" style="position:absolute;margin-left:173.25pt;margin-top:-52.5pt;width:3.6pt;height:750pt;z-index:251633152;visibility:visible;mso-wrap-style:square;mso-width-percent:0;mso-height-percent:0;mso-wrap-distance-left:0;mso-wrap-distance-top:0;mso-wrap-distance-right:0;mso-wrap-distance-bottom:0;mso-position-horizontal:absolute;mso-position-horizontal-relative:text;mso-position-vertical:absolute;mso-position-vertical-relative:text;mso-width-percent:0;mso-height-percent:0;mso-width-relative:margin;mso-height-relative:margin;v-text-anchor:top" coordsize="21600,21600" o:gfxdata="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" path="m,l21600,21600e" filled="f" strokecolor="#a5a5a5" strokeweight=".35mm">
+              <v:shape w14:anchorId="193A6141" id="AutoShape 475" o:spid="_x0000_s1026" style="position:absolute;margin-left:173.25pt;margin-top:-52.5pt;width:3.6pt;height:750pt;z-index:251639296;visibility:visible;mso-wrap-style:square;mso-width-percent:0;mso-height-percent:0;mso-wrap-distance-left:0;mso-wrap-distance-top:0;mso-wrap-distance-right:0;mso-wrap-distance-bottom:0;mso-position-horizontal:absolute;mso-position-horizontal-relative:text;mso-position-vertical:absolute;mso-position-vertical-relative:text;mso-width-percent:0;mso-height-percent:0;mso-width-relative:margin;mso-height-relative:margin;v-text-anchor:top" coordsize="21600,21600" o:gfxdata="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" path="m,l21600,21600e" filled="f" strokecolor="#a5a5a5" strokeweight=".35mm">
                 <v:path arrowok="t"/>
               </v:shape>
             </w:pict>
@@ -8820,7 +8778,7 @@
         <mc:AlternateContent>
           <mc:Choice Requires="wps">
             <w:drawing>
-              <wp:anchor distT="0" distB="0" distL="0" distR="0" simplePos="0" relativeHeight="251632128" behindDoc="0" locked="0" layoutInCell="1" allowOverlap="1" wp14:anchorId="776DE966">
+              <wp:anchor distT="0" distB="0" distL="0" distR="0" simplePos="0" relativeHeight="251637248" behindDoc="0" locked="0" layoutInCell="1" allowOverlap="1" wp14:anchorId="776DE966">
                 <wp:simplePos x="0" y="0"/>
                 <wp:positionH relativeFrom="column">
                   <wp:posOffset>47625</wp:posOffset>
@@ -9029,7 +8987,7 @@
           </mc:Choice>
           <mc:Fallback>
             <w:pict>
-              <v:rect w14:anchorId="776DE966" id="_x0000_s1066" style="position:absolute;margin-left:3.75pt;margin-top:3.8pt;width:151.55pt;height:103.5pt;z-index:251632128;visibility:visible;mso-wrap-style:square;mso-width-percent:0;mso-height-percent:0;mso-wrap-distance-left:0;mso-wrap-distance-top:0;mso-wrap-distance-right:0;mso-wrap-distance-bottom:0;mso-position-horizontal:absolute;mso-position-horizontal-relative:text;mso-position-vertical:absolute;mso-position-vertical-relative:text;mso-width-percent:0;mso-height-percent:0;mso-width-relative:margin;mso-height-relative:margin;v-text-anchor:top" o:gfxdata="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" filled="f" stroked="f">
+              <v:rect w14:anchorId="776DE966" id="_x0000_s1066" style="position:absolute;margin-left:3.75pt;margin-top:3.8pt;width:151.55pt;height:103.5pt;z-index:251637248;visibility:visible;mso-wrap-style:square;mso-width-percent:0;mso-height-percent:0;mso-wrap-distance-left:0;mso-wrap-distance-top:0;mso-wrap-distance-right:0;mso-wrap-distance-bottom:0;mso-position-horizontal:absolute;mso-position-horizontal-relative:text;mso-position-vertical:absolute;mso-position-vertical-relative:text;mso-width-percent:0;mso-height-percent:0;mso-width-relative:margin;mso-height-relative:margin;v-text-anchor:top" o:gfxdata="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" filled="f" stroked="f">
                 <v:textbox>
                   <w:txbxContent>
                     <w:p>
@@ -9193,7 +9151,7 @@
         <mc:AlternateContent>
           <mc:Choice Requires="wps">
             <w:drawing>
-              <wp:anchor distT="0" distB="0" distL="0" distR="0" simplePos="0" relativeHeight="251624960" behindDoc="0" locked="0" layoutInCell="1" allowOverlap="1" wp14:anchorId="48EA5BB3">
+              <wp:anchor distT="0" distB="0" distL="0" distR="0" simplePos="0" relativeHeight="251629056" behindDoc="0" locked="0" layoutInCell="1" allowOverlap="1" wp14:anchorId="48EA5BB3">
                 <wp:simplePos x="0" y="0"/>
                 <wp:positionH relativeFrom="column">
                   <wp:posOffset>114300</wp:posOffset>
@@ -9244,7 +9202,7 @@
           </mc:Choice>
           <mc:Fallback>
             <w:pict>
-              <v:rect w14:anchorId="31E6F102" id="Text Box 76" o:spid="_x0000_s1026" style="position:absolute;margin-left:9pt;margin-top:3.35pt;width:157pt;height:22.7pt;z-index:251624960;visibility:visible;mso-wrap-style:square;mso-wrap-distance-left:0;mso-wrap-distance-top:0;mso-wrap-distance-right:0;mso-wrap-distance-bottom:0;mso-position-horizontal:absolute;mso-position-horizontal-relative:text;mso-position-vertical:absolute;mso-position-vertical-relative:text;v-text-anchor:top" o:gfxdata="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" filled="f" stroked="f"/>
+              <v:rect w14:anchorId="385B5D8A" id="Text Box 76" o:spid="_x0000_s1026" style="position:absolute;margin-left:9pt;margin-top:3.35pt;width:157pt;height:22.7pt;z-index:251629056;visibility:visible;mso-wrap-style:square;mso-wrap-distance-left:0;mso-wrap-distance-top:0;mso-wrap-distance-right:0;mso-wrap-distance-bottom:0;mso-position-horizontal:absolute;mso-position-horizontal-relative:text;mso-position-vertical:absolute;mso-position-vertical-relative:text;v-text-anchor:top" o:gfxdata="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" filled="f" stroked="f"/>
             </w:pict>
           </mc:Fallback>
         </mc:AlternateContent>
@@ -9259,7 +9217,7 @@
         <mc:AlternateContent>
           <mc:Choice Requires="wps">
             <w:drawing>
-              <wp:anchor distT="0" distB="0" distL="0" distR="0" simplePos="0" relativeHeight="251625984" behindDoc="0" locked="0" layoutInCell="1" allowOverlap="1" wp14:anchorId="4E9FECAF">
+              <wp:anchor distT="0" distB="0" distL="0" distR="0" simplePos="0" relativeHeight="251630080" behindDoc="0" locked="0" layoutInCell="1" allowOverlap="1" wp14:anchorId="4E9FECAF">
                 <wp:simplePos x="0" y="0"/>
                 <wp:positionH relativeFrom="column">
                   <wp:posOffset>512445</wp:posOffset>
@@ -9310,7 +9268,7 @@
           </mc:Choice>
           <mc:Fallback>
             <w:pict>
-              <v:rect w14:anchorId="09CF212E" id="Text Box 79" o:spid="_x0000_s1026" style="position:absolute;margin-left:40.35pt;margin-top:6.5pt;width:122pt;height:37.6pt;z-index:251625984;visibility:visible;mso-wrap-style:square;mso-wrap-distance-left:0;mso-wrap-distance-top:0;mso-wrap-distance-right:0;mso-wrap-distance-bottom:0;mso-position-horizontal:absolute;mso-position-horizontal-relative:text;mso-position-vertical:absolute;mso-position-vertical-relative:text;v-text-anchor:top" o:gfxdata="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" filled="f" stroked="f"/>
+              <v:rect w14:anchorId="35D05C5D" id="Text Box 79" o:spid="_x0000_s1026" style="position:absolute;margin-left:40.35pt;margin-top:6.5pt;width:122pt;height:37.6pt;z-index:251630080;visibility:visible;mso-wrap-style:square;mso-wrap-distance-left:0;mso-wrap-distance-top:0;mso-wrap-distance-right:0;mso-wrap-distance-bottom:0;mso-position-horizontal:absolute;mso-position-horizontal-relative:text;mso-position-vertical:absolute;mso-position-vertical-relative:text;v-text-anchor:top" o:gfxdata="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" filled="f" stroked="f"/>
             </w:pict>
           </mc:Fallback>
         </mc:AlternateContent>
@@ -9323,7 +9281,7 @@
         <mc:AlternateContent>
           <mc:Choice Requires="wps">
             <w:drawing>
-              <wp:anchor distT="0" distB="0" distL="0" distR="0" simplePos="0" relativeHeight="251627008" behindDoc="0" locked="0" layoutInCell="1" allowOverlap="1" wp14:anchorId="25CA68BC">
+              <wp:anchor distT="0" distB="0" distL="0" distR="0" simplePos="0" relativeHeight="251631104" behindDoc="0" locked="0" layoutInCell="1" allowOverlap="1" wp14:anchorId="25CA68BC">
                 <wp:simplePos x="0" y="0"/>
                 <wp:positionH relativeFrom="column">
                   <wp:posOffset>512445</wp:posOffset>
@@ -9374,7 +9332,7 @@
           </mc:Choice>
           <mc:Fallback>
             <w:pict>
-              <v:rect w14:anchorId="21EEB480" id="Text Box 79" o:spid="_x0000_s1026" style="position:absolute;margin-left:40.35pt;margin-top:11.25pt;width:122pt;height:19pt;z-index:251627008;visibility:visible;mso-wrap-style:square;mso-wrap-distance-left:0;mso-wrap-distance-top:0;mso-wrap-distance-right:0;mso-wrap-distance-bottom:0;mso-position-horizontal:absolute;mso-position-horizontal-relative:text;mso-position-vertical:absolute;mso-position-vertical-relative:text;v-text-anchor:top" o:gfxdata="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" filled="f" stroked="f"/>
+              <v:rect w14:anchorId="452B2B03" id="Text Box 79" o:spid="_x0000_s1026" style="position:absolute;margin-left:40.35pt;margin-top:11.25pt;width:122pt;height:19pt;z-index:251631104;visibility:visible;mso-wrap-style:square;mso-wrap-distance-left:0;mso-wrap-distance-top:0;mso-wrap-distance-right:0;mso-wrap-distance-bottom:0;mso-position-horizontal:absolute;mso-position-horizontal-relative:text;mso-position-vertical:absolute;mso-position-vertical-relative:text;v-text-anchor:top" o:gfxdata="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" filled="f" stroked="f"/>
             </w:pict>
           </mc:Fallback>
         </mc:AlternateContent>
@@ -9389,7 +9347,7 @@
         <mc:AlternateContent>
           <mc:Choice Requires="wps">
             <w:drawing>
-              <wp:anchor distT="0" distB="0" distL="0" distR="0" simplePos="0" relativeHeight="251629056" behindDoc="0" locked="0" layoutInCell="1" allowOverlap="1" wp14:anchorId="3B19CC06">
+              <wp:anchor distT="0" distB="0" distL="0" distR="0" simplePos="0" relativeHeight="251634176" behindDoc="0" locked="0" layoutInCell="1" allowOverlap="1" wp14:anchorId="3B19CC06">
                 <wp:simplePos x="0" y="0"/>
                 <wp:positionH relativeFrom="column">
                   <wp:posOffset>512445</wp:posOffset>
@@ -9440,7 +9398,7 @@
           </mc:Choice>
           <mc:Fallback>
             <w:pict>
-              <v:rect w14:anchorId="5249AF28" id="Text Box 79" o:spid="_x0000_s1026" style="position:absolute;margin-left:40.35pt;margin-top:12.2pt;width:136.3pt;height:19pt;z-index:251629056;visibility:visible;mso-wrap-style:square;mso-wrap-distance-left:0;mso-wrap-distance-top:0;mso-wrap-distance-right:0;mso-wrap-distance-bottom:0;mso-position-horizontal:absolute;mso-position-horizontal-relative:text;mso-position-vertical:absolute;mso-position-vertical-relative:text;v-text-anchor:top" o:gfxdata="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" filled="f" stroked="f"/>
+              <v:rect w14:anchorId="476C1217" id="Text Box 79" o:spid="_x0000_s1026" style="position:absolute;margin-left:40.35pt;margin-top:12.2pt;width:136.3pt;height:19pt;z-index:251634176;visibility:visible;mso-wrap-style:square;mso-wrap-distance-left:0;mso-wrap-distance-top:0;mso-wrap-distance-right:0;mso-wrap-distance-bottom:0;mso-position-horizontal:absolute;mso-position-horizontal-relative:text;mso-position-vertical:absolute;mso-position-vertical-relative:text;v-text-anchor:top" o:gfxdata="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" filled="f" stroked="f"/>
             </w:pict>
           </mc:Fallback>
         </mc:AlternateContent>
@@ -9455,7 +9413,7 @@
         <mc:AlternateContent>
           <mc:Choice Requires="wps">
             <w:drawing>
-              <wp:anchor distT="0" distB="0" distL="0" distR="0" simplePos="0" relativeHeight="251628032" behindDoc="0" locked="0" layoutInCell="1" allowOverlap="1" wp14:anchorId="67B4E083">
+              <wp:anchor distT="0" distB="0" distL="0" distR="0" simplePos="0" relativeHeight="251632128" behindDoc="0" locked="0" layoutInCell="1" allowOverlap="1" wp14:anchorId="67B4E083">
                 <wp:simplePos x="0" y="0"/>
                 <wp:positionH relativeFrom="column">
                   <wp:posOffset>-428625</wp:posOffset>
@@ -9506,7 +9464,7 @@
           </mc:Choice>
           <mc:Fallback>
             <w:pict>
-              <v:rect w14:anchorId="59C8D1F6" id="Text Box 79" o:spid="_x0000_s1026" style="position:absolute;margin-left:-33.75pt;margin-top:9.65pt;width:74.4pt;height:19pt;z-index:251628032;visibility:visible;mso-wrap-style:square;mso-wrap-distance-left:0;mso-wrap-distance-top:0;mso-wrap-distance-right:0;mso-wrap-distance-bottom:0;mso-position-horizontal:absolute;mso-position-horizontal-relative:text;mso-position-vertical:absolute;mso-position-vertical-relative:text;v-text-anchor:top" o:gfxdata="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" filled="f" stroked="f"/>
+              <v:rect w14:anchorId="6B6397EB" id="Text Box 79" o:spid="_x0000_s1026" style="position:absolute;margin-left:-33.75pt;margin-top:9.65pt;width:74.4pt;height:19pt;z-index:251632128;visibility:visible;mso-wrap-style:square;mso-wrap-distance-left:0;mso-wrap-distance-top:0;mso-wrap-distance-right:0;mso-wrap-distance-bottom:0;mso-position-horizontal:absolute;mso-position-horizontal-relative:text;mso-position-vertical:absolute;mso-position-vertical-relative:text;v-text-anchor:top" o:gfxdata="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" filled="f" stroked="f"/>
             </w:pict>
           </mc:Fallback>
         </mc:AlternateContent>
@@ -9521,7 +9479,7 @@
         <mc:AlternateContent>
           <mc:Choice Requires="wps">
             <w:drawing>
-              <wp:anchor distT="0" distB="0" distL="0" distR="0" simplePos="0" relativeHeight="251652608" behindDoc="0" locked="0" layoutInCell="1" allowOverlap="1" wp14:anchorId="1E7D00E5" wp14:editId="3C980D82">
+              <wp:anchor distT="0" distB="0" distL="0" distR="0" simplePos="0" relativeHeight="251665920" behindDoc="0" locked="0" layoutInCell="1" allowOverlap="1" wp14:anchorId="1E7D00E5" wp14:editId="3C980D82">
                 <wp:simplePos x="0" y="0"/>
                 <wp:positionH relativeFrom="column">
                   <wp:posOffset>0</wp:posOffset>
@@ -9620,7 +9578,7 @@
           </mc:Choice>
           <mc:Fallback>
             <w:pict>
-              <v:rect w14:anchorId="1E7D00E5" id="_x0000_s1067" style="position:absolute;margin-left:0;margin-top:13.8pt;width:151.55pt;height:115.75pt;z-index:251652608;visibility:visible;mso-wrap-style:square;mso-width-percent:0;mso-height-percent:0;mso-wrap-distance-left:0;mso-wrap-distance-top:0;mso-wrap-distance-right:0;mso-wrap-distance-bottom:0;mso-position-horizontal:absolute;mso-position-horizontal-relative:text;mso-position-vertical:absolute;mso-position-vertical-relative:text;mso-width-percent:0;mso-height-percent:0;mso-width-relative:margin;mso-height-relative:margin;v-text-anchor:top" o:gfxdata="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" filled="f" stroked="f">
+              <v:rect w14:anchorId="1E7D00E5" id="_x0000_s1067" style="position:absolute;margin-left:0;margin-top:13.8pt;width:151.55pt;height:115.75pt;z-index:251665920;visibility:visible;mso-wrap-style:square;mso-width-percent:0;mso-height-percent:0;mso-wrap-distance-left:0;mso-wrap-distance-top:0;mso-wrap-distance-right:0;mso-wrap-distance-bottom:0;mso-position-horizontal:absolute;mso-position-horizontal-relative:text;mso-position-vertical:absolute;mso-position-vertical-relative:text;mso-width-percent:0;mso-height-percent:0;mso-width-relative:margin;mso-height-relative:margin;v-text-anchor:top" o:gfxdata="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" filled="f" stroked="f">
                 <v:textbox>
                   <w:txbxContent>
                     <w:p>
@@ -9674,7 +9632,7 @@
         <mc:AlternateContent>
           <mc:Choice Requires="wps">
             <w:drawing>
-              <wp:anchor distT="0" distB="0" distL="0" distR="0" simplePos="0" relativeHeight="251650560" behindDoc="0" locked="0" layoutInCell="1" allowOverlap="1" wp14:anchorId="0E1F45A1" wp14:editId="60BEFAFE">
+              <wp:anchor distT="0" distB="0" distL="0" distR="0" simplePos="0" relativeHeight="251660800" behindDoc="0" locked="0" layoutInCell="1" allowOverlap="1" wp14:anchorId="0E1F45A1" wp14:editId="60BEFAFE">
                 <wp:simplePos x="0" y="0"/>
                 <wp:positionH relativeFrom="column">
                   <wp:posOffset>-221615</wp:posOffset>
@@ -9734,7 +9692,7 @@
           </mc:Choice>
           <mc:Fallback>
             <w:pict>
-              <v:oval w14:anchorId="5D6DE464" id="Oval 456" o:spid="_x0000_s1026" style="position:absolute;margin-left:-17.45pt;margin-top:19.25pt;width:7.3pt;height:7.3pt;z-index:251650560;visibility:visible;mso-wrap-style:square;mso-width-percent:0;mso-height-percent:0;mso-wrap-distance-left:0;mso-wrap-distance-top:0;mso-wrap-distance-right:0;mso-wrap-distance-bottom:0;mso-position-horizontal:absolute;mso-position-horizontal-relative:text;mso-position-vertical:absolute;mso-position-vertical-relative:text;mso-width-percent:0;mso-height-percent:0;mso-width-relative:margin;mso-height-relative:margin;v-text-anchor:top" o:gfxdata="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" filled="f" strokecolor="#272727" strokeweight=".26mm"/>
+              <v:oval w14:anchorId="4CA7CA6C" id="Oval 456" o:spid="_x0000_s1026" style="position:absolute;margin-left:-17.45pt;margin-top:19.25pt;width:7.3pt;height:7.3pt;z-index:251660800;visibility:visible;mso-wrap-style:square;mso-width-percent:0;mso-height-percent:0;mso-wrap-distance-left:0;mso-wrap-distance-top:0;mso-wrap-distance-right:0;mso-wrap-distance-bottom:0;mso-position-horizontal:absolute;mso-position-horizontal-relative:text;mso-position-vertical:absolute;mso-position-vertical-relative:text;mso-width-percent:0;mso-height-percent:0;mso-width-relative:margin;mso-height-relative:margin;v-text-anchor:top" o:gfxdata="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" filled="f" strokecolor="#272727" strokeweight=".26mm"/>
             </w:pict>
           </mc:Fallback>
         </mc:AlternateContent>
@@ -9749,7 +9707,7 @@
         <mc:AlternateContent>
           <mc:Choice Requires="wps">
             <w:drawing>
-              <wp:anchor distT="0" distB="0" distL="0" distR="0" simplePos="0" relativeHeight="251611648" behindDoc="0" locked="0" layoutInCell="1" allowOverlap="1" wp14:anchorId="7DFAD54F" wp14:editId="1AD6405F">
+              <wp:anchor distT="0" distB="0" distL="0" distR="0" simplePos="0" relativeHeight="251613696" behindDoc="0" locked="0" layoutInCell="1" allowOverlap="1" wp14:anchorId="7DFAD54F" wp14:editId="1AD6405F">
                 <wp:simplePos x="0" y="0"/>
                 <wp:positionH relativeFrom="column">
                   <wp:posOffset>2691994</wp:posOffset>
@@ -9846,7 +9804,7 @@
           </mc:Choice>
           <mc:Fallback>
             <w:pict>
-              <v:rect w14:anchorId="7DFAD54F" id="_x0000_s1068" style="position:absolute;margin-left:211.95pt;margin-top:19pt;width:325.45pt;height:22.7pt;z-index:251611648;visibility:visible;mso-wrap-style:square;mso-width-percent:0;mso-wrap-distance-left:0;mso-wrap-distance-top:0;mso-wrap-distance-right:0;mso-wrap-distance-bottom:0;mso-position-horizontal:absolute;mso-position-horizontal-relative:text;mso-position-vertical:absolute;mso-position-vertical-relative:text;mso-width-percent:0;mso-width-relative:margin;v-text-anchor:top" o:gfxdata="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" filled="f" stroked="f">
+              <v:rect w14:anchorId="7DFAD54F" id="_x0000_s1068" style="position:absolute;margin-left:211.95pt;margin-top:19pt;width:325.45pt;height:22.7pt;z-index:251613696;visibility:visible;mso-wrap-style:square;mso-width-percent:0;mso-wrap-distance-left:0;mso-wrap-distance-top:0;mso-wrap-distance-right:0;mso-wrap-distance-bottom:0;mso-position-horizontal:absolute;mso-position-horizontal-relative:text;mso-position-vertical:absolute;mso-position-vertical-relative:text;mso-width-percent:0;mso-width-relative:margin;v-text-anchor:top" o:gfxdata="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" filled="f" stroked="f">
                 <v:textbox>
                   <w:txbxContent>
                     <w:p>
@@ -9899,7 +9857,7 @@
           <w:lang w:eastAsia="es-AR"/>
         </w:rPr>
         <w:drawing>
-          <wp:anchor distT="0" distB="0" distL="0" distR="0" simplePos="0" relativeHeight="251638272" behindDoc="0" locked="0" layoutInCell="1" allowOverlap="1" wp14:anchorId="3091FF3A" wp14:editId="6BF929DC">
+          <wp:anchor distT="0" distB="0" distL="0" distR="0" simplePos="0" relativeHeight="251647488" behindDoc="0" locked="0" layoutInCell="1" allowOverlap="1" wp14:anchorId="3091FF3A" wp14:editId="6BF929DC">
             <wp:simplePos x="0" y="0"/>
             <wp:positionH relativeFrom="column">
               <wp:posOffset>2470272</wp:posOffset>
@@ -9956,7 +9914,7 @@
           <w:lang w:eastAsia="es-AR"/>
         </w:rPr>
         <w:drawing>
-          <wp:anchor distT="0" distB="0" distL="0" distR="0" simplePos="0" relativeHeight="251637248" behindDoc="0" locked="0" layoutInCell="1" allowOverlap="1" wp14:anchorId="3091FF3A" wp14:editId="6BF929DC">
+          <wp:anchor distT="0" distB="0" distL="0" distR="0" simplePos="0" relativeHeight="251645440" behindDoc="0" locked="0" layoutInCell="1" allowOverlap="1" wp14:anchorId="3091FF3A" wp14:editId="6BF929DC">
             <wp:simplePos x="0" y="0"/>
             <wp:positionH relativeFrom="column">
               <wp:posOffset>2470395</wp:posOffset>
@@ -10015,7 +9973,7 @@
         <mc:AlternateContent>
           <mc:Choice Requires="wps">
             <w:drawing>
-              <wp:anchor distT="0" distB="0" distL="0" distR="0" simplePos="0" relativeHeight="251649536" behindDoc="0" locked="0" layoutInCell="1" allowOverlap="1" wp14:anchorId="5F4F021C" wp14:editId="7510C841">
+              <wp:anchor distT="0" distB="0" distL="0" distR="0" simplePos="0" relativeHeight="251659776" behindDoc="0" locked="0" layoutInCell="1" allowOverlap="1" wp14:anchorId="5F4F021C" wp14:editId="7510C841">
                 <wp:simplePos x="0" y="0"/>
                 <wp:positionH relativeFrom="column">
                   <wp:posOffset>2383155</wp:posOffset>
@@ -10069,7 +10027,7 @@
           </mc:Choice>
           <mc:Fallback>
             <w:pict>
-              <v:oval w14:anchorId="64652343" id="Oval 509" o:spid="_x0000_s1026" style="position:absolute;margin-left:187.65pt;margin-top:15.5pt;width:31.1pt;height:31.1pt;z-index:251649536;visibility:visible;mso-wrap-style:square;mso-wrap-distance-left:0;mso-wrap-distance-top:0;mso-wrap-distance-right:0;mso-wrap-distance-bottom:0;mso-position-horizontal:absolute;mso-position-horizontal-relative:text;mso-position-vertical:absolute;mso-position-vertical-relative:text;v-text-anchor:top" o:gfxdata="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" filled="f" strokecolor="#272727" strokeweight=".35mm"/>
+              <v:oval w14:anchorId="01CFA27C" id="Oval 509" o:spid="_x0000_s1026" style="position:absolute;margin-left:187.65pt;margin-top:15.5pt;width:31.1pt;height:31.1pt;z-index:251659776;visibility:visible;mso-wrap-style:square;mso-wrap-distance-left:0;mso-wrap-distance-top:0;mso-wrap-distance-right:0;mso-wrap-distance-bottom:0;mso-position-horizontal:absolute;mso-position-horizontal-relative:text;mso-position-vertical:absolute;mso-position-vertical-relative:text;v-text-anchor:top" o:gfxdata="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" filled="f" strokecolor="#272727" strokeweight=".35mm"/>
             </w:pict>
           </mc:Fallback>
         </mc:AlternateContent>
@@ -10085,7 +10043,7 @@
         <mc:AlternateContent>
           <mc:Choice Requires="wps">
             <w:drawing>
-              <wp:anchor distT="0" distB="0" distL="0" distR="0" simplePos="0" relativeHeight="251697664" behindDoc="0" locked="0" layoutInCell="1" allowOverlap="1" wp14:anchorId="5F844000" wp14:editId="6F981770">
+              <wp:anchor distT="0" distB="0" distL="0" distR="0" simplePos="0" relativeHeight="251709952" behindDoc="0" locked="0" layoutInCell="1" allowOverlap="1" wp14:anchorId="5F844000" wp14:editId="6F981770">
                 <wp:simplePos x="0" y="0"/>
                 <wp:positionH relativeFrom="column">
                   <wp:posOffset>2677362</wp:posOffset>
@@ -10198,7 +10156,7 @@
           </mc:Choice>
           <mc:Fallback>
             <w:pict>
-              <v:rect w14:anchorId="5F844000" id="_x0000_s1069" style="position:absolute;margin-left:210.8pt;margin-top:14.2pt;width:323.15pt;height:23.1pt;z-index:251697664;visibility:visible;mso-wrap-style:square;mso-width-percent:0;mso-wrap-distance-left:0;mso-wrap-distance-top:0;mso-wrap-distance-right:0;mso-wrap-distance-bottom:0;mso-position-horizontal:absolute;mso-position-horizontal-relative:text;mso-position-vertical:absolute;mso-position-vertical-relative:text;mso-width-percent:0;mso-width-relative:margin;v-text-anchor:top" o:gfxdata="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" filled="f" stroked="f">
+              <v:rect w14:anchorId="5F844000" id="_x0000_s1069" style="position:absolute;margin-left:210.8pt;margin-top:14.2pt;width:323.15pt;height:23.1pt;z-index:251709952;visibility:visible;mso-wrap-style:square;mso-width-percent:0;mso-wrap-distance-left:0;mso-wrap-distance-top:0;mso-wrap-distance-right:0;mso-wrap-distance-bottom:0;mso-position-horizontal:absolute;mso-position-horizontal-relative:text;mso-position-vertical:absolute;mso-position-vertical-relative:text;mso-width-percent:0;mso-width-relative:margin;v-text-anchor:top" o:gfxdata="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" filled="f" stroked="f">
                 <v:textbox>
                   <w:txbxContent>
                     <w:p>
@@ -10280,7 +10238,7 @@
         <mc:AlternateContent>
           <mc:Choice Requires="wps">
             <w:drawing>
-              <wp:anchor distT="0" distB="0" distL="0" distR="0" simplePos="0" relativeHeight="251696640" behindDoc="0" locked="0" layoutInCell="1" allowOverlap="1" wp14:anchorId="7B01095F" wp14:editId="71D1884E">
+              <wp:anchor distT="0" distB="0" distL="0" distR="0" simplePos="0" relativeHeight="251708928" behindDoc="0" locked="0" layoutInCell="1" allowOverlap="1" wp14:anchorId="7B01095F" wp14:editId="71D1884E">
                 <wp:simplePos x="0" y="0"/>
                 <wp:positionH relativeFrom="column">
                   <wp:posOffset>2578735</wp:posOffset>
@@ -10340,7 +10298,7 @@
           </mc:Choice>
           <mc:Fallback>
             <w:pict>
-              <v:oval w14:anchorId="0CAE7E7C" id="Oval 456" o:spid="_x0000_s1026" style="position:absolute;margin-left:203.05pt;margin-top:19.55pt;width:7.3pt;height:7.3pt;z-index:251696640;visibility:visible;mso-wrap-style:square;mso-width-percent:0;mso-height-percent:0;mso-wrap-distance-left:0;mso-wrap-distance-top:0;mso-wrap-distance-right:0;mso-wrap-distance-bottom:0;mso-position-horizontal:absolute;mso-position-horizontal-relative:text;mso-position-vertical:absolute;mso-position-vertical-relative:text;mso-width-percent:0;mso-height-percent:0;mso-width-relative:margin;mso-height-relative:margin;v-text-anchor:top" o:gfxdata="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" filled="f" strokecolor="#272727" strokeweight=".26mm"/>
+              <v:oval w14:anchorId="3E120482" id="Oval 456" o:spid="_x0000_s1026" style="position:absolute;margin-left:203.05pt;margin-top:19.55pt;width:7.3pt;height:7.3pt;z-index:251708928;visibility:visible;mso-wrap-style:square;mso-width-percent:0;mso-height-percent:0;mso-wrap-distance-left:0;mso-wrap-distance-top:0;mso-wrap-distance-right:0;mso-wrap-distance-bottom:0;mso-position-horizontal:absolute;mso-position-horizontal-relative:text;mso-position-vertical:absolute;mso-position-vertical-relative:text;mso-width-percent:0;mso-height-percent:0;mso-width-relative:margin;mso-height-relative:margin;v-text-anchor:top" o:gfxdata="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" filled="f" strokecolor="#272727" strokeweight=".26mm"/>
             </w:pict>
           </mc:Fallback>
         </mc:AlternateContent>
@@ -10355,7 +10313,7 @@
         <mc:AlternateContent>
           <mc:Choice Requires="wps">
             <w:drawing>
-              <wp:anchor distT="0" distB="0" distL="0" distR="0" simplePos="0" relativeHeight="251698688" behindDoc="0" locked="0" layoutInCell="1" allowOverlap="1" wp14:anchorId="17724B49" wp14:editId="16BEE7CB">
+              <wp:anchor distT="0" distB="0" distL="0" distR="0" simplePos="0" relativeHeight="251710976" behindDoc="0" locked="0" layoutInCell="1" allowOverlap="1" wp14:anchorId="17724B49" wp14:editId="16BEE7CB">
                 <wp:simplePos x="0" y="0"/>
                 <wp:positionH relativeFrom="column">
                   <wp:posOffset>2693035</wp:posOffset>
@@ -10450,7 +10408,7 @@
           </mc:Choice>
           <mc:Fallback>
             <w:pict>
-              <v:rect w14:anchorId="17724B49" id="_x0000_s1070" style="position:absolute;margin-left:212.05pt;margin-top:4.95pt;width:280.25pt;height:75.75pt;z-index:251698688;visibility:visible;mso-wrap-style:square;mso-height-percent:0;mso-wrap-distance-left:0;mso-wrap-distance-top:0;mso-wrap-distance-right:0;mso-wrap-distance-bottom:0;mso-position-horizontal:absolute;mso-position-horizontal-relative:text;mso-position-vertical:absolute;mso-position-vertical-relative:text;mso-height-percent:0;mso-height-relative:margin;v-text-anchor:top" o:gfxdata="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" filled="f" stroked="f">
+              <v:rect w14:anchorId="17724B49" id="_x0000_s1070" style="position:absolute;margin-left:212.05pt;margin-top:4.95pt;width:280.25pt;height:75.75pt;z-index:251710976;visibility:visible;mso-wrap-style:square;mso-height-percent:0;mso-wrap-distance-left:0;mso-wrap-distance-top:0;mso-wrap-distance-right:0;mso-wrap-distance-bottom:0;mso-position-horizontal:absolute;mso-position-horizontal-relative:text;mso-position-vertical:absolute;mso-position-vertical-relative:text;mso-height-percent:0;mso-height-relative:margin;v-text-anchor:top" o:gfxdata="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" filled="f" stroked="f">
                 <v:textbox>
                   <w:txbxContent>
                     <w:p>
@@ -10565,7 +10523,7 @@
           </mc:Choice>
           <mc:Fallback>
             <w:pict>
-              <v:rect w14:anchorId="4EF616E9" id="Text Box 79" o:spid="_x0000_s1026" style="position:absolute;margin-left:-34.45pt;margin-top:8.6pt;width:80.5pt;height:19pt;z-index:251601408;visibility:visible;mso-wrap-style:square;mso-wrap-distance-left:0;mso-wrap-distance-top:0;mso-wrap-distance-right:0;mso-wrap-distance-bottom:0;mso-position-horizontal:absolute;mso-position-horizontal-relative:text;mso-position-vertical:absolute;mso-position-vertical-relative:text;v-text-anchor:top" o:gfxdata="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" filled="f" stroked="f"/>
+              <v:rect w14:anchorId="5513F682" id="Text Box 79" o:spid="_x0000_s1026" style="position:absolute;margin-left:-34.45pt;margin-top:8.6pt;width:80.5pt;height:19pt;z-index:251601408;visibility:visible;mso-wrap-style:square;mso-wrap-distance-left:0;mso-wrap-distance-top:0;mso-wrap-distance-right:0;mso-wrap-distance-bottom:0;mso-position-horizontal:absolute;mso-position-horizontal-relative:text;mso-position-vertical:absolute;mso-position-vertical-relative:text;v-text-anchor:top" o:gfxdata="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" filled="f" stroked="f"/>
             </w:pict>
           </mc:Fallback>
         </mc:AlternateContent>
@@ -10585,7 +10543,7 @@
         <mc:AlternateContent>
           <mc:Choice Requires="wps">
             <w:drawing>
-              <wp:anchor distT="0" distB="0" distL="0" distR="0" simplePos="0" relativeHeight="251688448" behindDoc="0" locked="0" layoutInCell="1" allowOverlap="1" wp14:anchorId="5EA81928" wp14:editId="71DA0558">
+              <wp:anchor distT="0" distB="0" distL="0" distR="0" simplePos="0" relativeHeight="251705856" behindDoc="0" locked="0" layoutInCell="1" allowOverlap="1" wp14:anchorId="5EA81928" wp14:editId="71DA0558">
                 <wp:simplePos x="0" y="0"/>
                 <wp:positionH relativeFrom="column">
                   <wp:posOffset>2677362</wp:posOffset>
@@ -10687,7 +10645,7 @@
           </mc:Choice>
           <mc:Fallback>
             <w:pict>
-              <v:rect w14:anchorId="5EA81928" id="_x0000_s1071" style="position:absolute;margin-left:210.8pt;margin-top:350.4pt;width:326.55pt;height:23.1pt;z-index:251688448;visibility:visible;mso-wrap-style:square;mso-width-percent:0;mso-wrap-distance-left:0;mso-wrap-distance-top:0;mso-wrap-distance-right:0;mso-wrap-distance-bottom:0;mso-position-horizontal:absolute;mso-position-horizontal-relative:text;mso-position-vertical:absolute;mso-position-vertical-relative:text;mso-width-percent:0;mso-width-relative:margin;v-text-anchor:top" o:gfxdata="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" filled="f" stroked="f">
+              <v:rect w14:anchorId="5EA81928" id="_x0000_s1071" style="position:absolute;margin-left:210.8pt;margin-top:350.4pt;width:326.55pt;height:23.1pt;z-index:251705856;visibility:visible;mso-wrap-style:square;mso-width-percent:0;mso-wrap-distance-left:0;mso-wrap-distance-top:0;mso-wrap-distance-right:0;mso-wrap-distance-bottom:0;mso-position-horizontal:absolute;mso-position-horizontal-relative:text;mso-position-vertical:absolute;mso-position-vertical-relative:text;mso-width-percent:0;mso-width-relative:margin;v-text-anchor:top" o:gfxdata="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" filled="f" stroked="f">
                 <v:textbox>
                   <w:txbxContent>
                     <w:p>
@@ -10758,7 +10716,7 @@
         <mc:AlternateContent>
           <mc:Choice Requires="wps">
             <w:drawing>
-              <wp:anchor distT="0" distB="0" distL="0" distR="0" simplePos="0" relativeHeight="251678208" behindDoc="0" locked="0" layoutInCell="1" allowOverlap="1" wp14:anchorId="780C6F17" wp14:editId="100EB082">
+              <wp:anchor distT="0" distB="0" distL="0" distR="0" simplePos="0" relativeHeight="251693568" behindDoc="0" locked="0" layoutInCell="1" allowOverlap="1" wp14:anchorId="780C6F17" wp14:editId="100EB082">
                 <wp:simplePos x="0" y="0"/>
                 <wp:positionH relativeFrom="column">
                   <wp:posOffset>2670047</wp:posOffset>
@@ -10937,7 +10895,7 @@
           </mc:Choice>
           <mc:Fallback>
             <w:pict>
-              <v:rect w14:anchorId="780C6F17" id="_x0000_s1072" style="position:absolute;margin-left:210.25pt;margin-top:243.25pt;width:323.7pt;height:23.1pt;z-index:251678208;visibility:visible;mso-wrap-style:square;mso-width-percent:0;mso-wrap-distance-left:0;mso-wrap-distance-top:0;mso-wrap-distance-right:0;mso-wrap-distance-bottom:0;mso-position-horizontal:absolute;mso-position-horizontal-relative:text;mso-position-vertical:absolute;mso-position-vertical-relative:text;mso-width-percent:0;mso-width-relative:margin;v-text-anchor:top" o:gfxdata="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" filled="f" stroked="f">
+              <v:rect w14:anchorId="780C6F17" id="_x0000_s1072" style="position:absolute;margin-left:210.25pt;margin-top:243.25pt;width:323.7pt;height:23.1pt;z-index:251693568;visibility:visible;mso-wrap-style:square;mso-width-percent:0;mso-wrap-distance-left:0;mso-wrap-distance-top:0;mso-wrap-distance-right:0;mso-wrap-distance-bottom:0;mso-position-horizontal:absolute;mso-position-horizontal-relative:text;mso-position-vertical:absolute;mso-position-vertical-relative:text;mso-width-percent:0;mso-width-relative:margin;v-text-anchor:top" o:gfxdata="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" filled="f" stroked="f">
                 <v:textbox>
                   <w:txbxContent>
                     <w:p>
@@ -11085,7 +11043,7 @@
         <mc:AlternateContent>
           <mc:Choice Requires="wps">
             <w:drawing>
-              <wp:anchor distT="0" distB="0" distL="0" distR="0" simplePos="0" relativeHeight="251670016" behindDoc="0" locked="0" layoutInCell="1" allowOverlap="1" wp14:anchorId="2726B402" wp14:editId="12D482A1">
+              <wp:anchor distT="0" distB="0" distL="0" distR="0" simplePos="0" relativeHeight="251683328" behindDoc="0" locked="0" layoutInCell="1" allowOverlap="1" wp14:anchorId="2726B402" wp14:editId="12D482A1">
                 <wp:simplePos x="0" y="0"/>
                 <wp:positionH relativeFrom="column">
                   <wp:posOffset>2677362</wp:posOffset>
@@ -11209,7 +11167,7 @@
           </mc:Choice>
           <mc:Fallback>
             <w:pict>
-              <v:rect w14:anchorId="2726B402" id="_x0000_s1073" style="position:absolute;margin-left:210.8pt;margin-top:158.6pt;width:326.55pt;height:23.1pt;z-index:251670016;visibility:visible;mso-wrap-style:square;mso-width-percent:0;mso-wrap-distance-left:0;mso-wrap-distance-top:0;mso-wrap-distance-right:0;mso-wrap-distance-bottom:0;mso-position-horizontal:absolute;mso-position-horizontal-relative:text;mso-position-vertical:absolute;mso-position-vertical-relative:text;mso-width-percent:0;mso-width-relative:margin;v-text-anchor:top" o:gfxdata="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" filled="f" stroked="f">
+              <v:rect w14:anchorId="2726B402" id="_x0000_s1073" style="position:absolute;margin-left:210.8pt;margin-top:158.6pt;width:326.55pt;height:23.1pt;z-index:251683328;visibility:visible;mso-wrap-style:square;mso-width-percent:0;mso-wrap-distance-left:0;mso-wrap-distance-top:0;mso-wrap-distance-right:0;mso-wrap-distance-bottom:0;mso-position-horizontal:absolute;mso-position-horizontal-relative:text;mso-position-vertical:absolute;mso-position-vertical-relative:text;mso-width-percent:0;mso-width-relative:margin;v-text-anchor:top" o:gfxdata="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" filled="f" stroked="f">
                 <v:textbox>
                   <w:txbxContent>
                     <w:p>
@@ -11302,7 +11260,7 @@
         <mc:AlternateContent>
           <mc:Choice Requires="wps">
             <w:drawing>
-              <wp:anchor distT="0" distB="0" distL="0" distR="0" simplePos="0" relativeHeight="251664896" behindDoc="0" locked="0" layoutInCell="1" allowOverlap="1" wp14:anchorId="322EAB3A" wp14:editId="436B99A6">
+              <wp:anchor distT="0" distB="0" distL="0" distR="0" simplePos="0" relativeHeight="251680256" behindDoc="0" locked="0" layoutInCell="1" allowOverlap="1" wp14:anchorId="322EAB3A" wp14:editId="436B99A6">
                 <wp:simplePos x="0" y="0"/>
                 <wp:positionH relativeFrom="column">
                   <wp:posOffset>2677363</wp:posOffset>
@@ -11437,7 +11395,7 @@
           </mc:Choice>
           <mc:Fallback>
             <w:pict>
-              <v:rect w14:anchorId="322EAB3A" id="_x0000_s1074" style="position:absolute;margin-left:210.8pt;margin-top:50.9pt;width:323.1pt;height:23.1pt;z-index:251664896;visibility:visible;mso-wrap-style:square;mso-width-percent:0;mso-wrap-distance-left:0;mso-wrap-distance-top:0;mso-wrap-distance-right:0;mso-wrap-distance-bottom:0;mso-position-horizontal:absolute;mso-position-horizontal-relative:text;mso-position-vertical:absolute;mso-position-vertical-relative:text;mso-width-percent:0;mso-width-relative:margin;v-text-anchor:top" o:gfxdata="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" filled="f" stroked="f">
+              <v:rect w14:anchorId="322EAB3A" id="_x0000_s1074" style="position:absolute;margin-left:210.8pt;margin-top:50.9pt;width:323.1pt;height:23.1pt;z-index:251680256;visibility:visible;mso-wrap-style:square;mso-width-percent:0;mso-wrap-distance-left:0;mso-wrap-distance-top:0;mso-wrap-distance-right:0;mso-wrap-distance-bottom:0;mso-position-horizontal:absolute;mso-position-horizontal-relative:text;mso-position-vertical:absolute;mso-position-vertical-relative:text;mso-width-percent:0;mso-width-relative:margin;v-text-anchor:top" o:gfxdata="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" filled="f" stroked="f">
                 <v:textbox>
                   <w:txbxContent>
                     <w:p>
@@ -11541,7 +11499,7 @@
         <mc:AlternateContent>
           <mc:Choice Requires="wps">
             <w:drawing>
-              <wp:anchor distT="0" distB="0" distL="0" distR="0" simplePos="0" relativeHeight="251615744" behindDoc="0" locked="0" layoutInCell="1" allowOverlap="1" wp14:anchorId="69B4EB20" wp14:editId="5CAD2488">
+              <wp:anchor distT="0" distB="0" distL="0" distR="0" simplePos="0" relativeHeight="251618816" behindDoc="0" locked="0" layoutInCell="1" allowOverlap="1" wp14:anchorId="69B4EB20" wp14:editId="5CAD2488">
                 <wp:simplePos x="0" y="0"/>
                 <wp:positionH relativeFrom="column">
                   <wp:posOffset>0</wp:posOffset>
@@ -11635,7 +11593,7 @@
           </mc:Choice>
           <mc:Fallback>
             <w:pict>
-              <v:rect w14:anchorId="69B4EB20" id="_x0000_s1075" style="position:absolute;margin-left:0;margin-top:258.25pt;width:151.55pt;height:96.75pt;z-index:251615744;visibility:visible;mso-wrap-style:square;mso-width-percent:0;mso-height-percent:0;mso-wrap-distance-left:0;mso-wrap-distance-top:0;mso-wrap-distance-right:0;mso-wrap-distance-bottom:0;mso-position-horizontal:absolute;mso-position-horizontal-relative:text;mso-position-vertical:absolute;mso-position-vertical-relative:text;mso-width-percent:0;mso-height-percent:0;mso-width-relative:margin;mso-height-relative:margin;v-text-anchor:top" o:gfxdata="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" filled="f" stroked="f">
+              <v:rect w14:anchorId="69B4EB20" id="_x0000_s1075" style="position:absolute;margin-left:0;margin-top:258.25pt;width:151.55pt;height:96.75pt;z-index:251618816;visibility:visible;mso-wrap-style:square;mso-width-percent:0;mso-height-percent:0;mso-wrap-distance-left:0;mso-wrap-distance-top:0;mso-wrap-distance-right:0;mso-wrap-distance-bottom:0;mso-position-horizontal:absolute;mso-position-horizontal-relative:text;mso-position-vertical:absolute;mso-position-vertical-relative:text;mso-width-percent:0;mso-height-percent:0;mso-width-relative:margin;mso-height-relative:margin;v-text-anchor:top" o:gfxdata="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" filled="f" stroked="f">
                 <v:textbox>
                   <w:txbxContent>
                     <w:p>
@@ -11684,7 +11642,7 @@
         <mc:AlternateContent>
           <mc:Choice Requires="wps">
             <w:drawing>
-              <wp:anchor distT="0" distB="0" distL="0" distR="0" simplePos="0" relativeHeight="251632128" behindDoc="0" locked="0" layoutInCell="1" allowOverlap="1" wp14:anchorId="03BFCAE7" wp14:editId="6FD7AA40">
+              <wp:anchor distT="0" distB="0" distL="0" distR="0" simplePos="0" relativeHeight="251638272" behindDoc="0" locked="0" layoutInCell="1" allowOverlap="1" wp14:anchorId="03BFCAE7" wp14:editId="6FD7AA40">
                 <wp:simplePos x="0" y="0"/>
                 <wp:positionH relativeFrom="column">
                   <wp:posOffset>0</wp:posOffset>
@@ -11764,7 +11722,7 @@
           </mc:Choice>
           <mc:Fallback>
             <w:pict>
-              <v:rect w14:anchorId="03BFCAE7" id="_x0000_s1076" style="position:absolute;margin-left:0;margin-top:369.3pt;width:151.55pt;height:79.5pt;z-index:251632128;visibility:visible;mso-wrap-style:square;mso-width-percent:0;mso-height-percent:0;mso-wrap-distance-left:0;mso-wrap-distance-top:0;mso-wrap-distance-right:0;mso-wrap-distance-bottom:0;mso-position-horizontal:absolute;mso-position-horizontal-relative:text;mso-position-vertical:absolute;mso-position-vertical-relative:text;mso-width-percent:0;mso-height-percent:0;mso-width-relative:margin;mso-height-relative:margin;v-text-anchor:top" o:gfxdata="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" filled="f" stroked="f">
+              <v:rect w14:anchorId="03BFCAE7" id="_x0000_s1076" style="position:absolute;margin-left:0;margin-top:369.3pt;width:151.55pt;height:79.5pt;z-index:251638272;visibility:visible;mso-wrap-style:square;mso-width-percent:0;mso-height-percent:0;mso-wrap-distance-left:0;mso-wrap-distance-top:0;mso-wrap-distance-right:0;mso-wrap-distance-bottom:0;mso-position-horizontal:absolute;mso-position-horizontal-relative:text;mso-position-vertical:absolute;mso-position-vertical-relative:text;mso-width-percent:0;mso-height-percent:0;mso-width-relative:margin;mso-height-relative:margin;v-text-anchor:top" o:gfxdata="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" filled="f" stroked="f">
                 <v:textbox>
                   <w:txbxContent>
                     <w:p>
@@ -11799,7 +11757,7 @@
         <mc:AlternateContent>
           <mc:Choice Requires="wps">
             <w:drawing>
-              <wp:anchor distT="0" distB="0" distL="0" distR="0" simplePos="0" relativeHeight="251623936" behindDoc="0" locked="0" layoutInCell="1" allowOverlap="1" wp14:anchorId="1FC9D1D5" wp14:editId="1C83A209">
+              <wp:anchor distT="0" distB="0" distL="0" distR="0" simplePos="0" relativeHeight="251628032" behindDoc="0" locked="0" layoutInCell="1" allowOverlap="1" wp14:anchorId="1FC9D1D5" wp14:editId="1C83A209">
                 <wp:simplePos x="0" y="0"/>
                 <wp:positionH relativeFrom="column">
                   <wp:posOffset>-179713</wp:posOffset>
@@ -11859,7 +11817,7 @@
           </mc:Choice>
           <mc:Fallback>
             <w:pict>
-              <v:oval w14:anchorId="5938BA64" id="Oval 456" o:spid="_x0000_s1026" style="position:absolute;margin-left:-14.15pt;margin-top:361.8pt;width:7.3pt;height:7.3pt;z-index:251623936;visibility:visible;mso-wrap-style:square;mso-width-percent:0;mso-height-percent:0;mso-wrap-distance-left:0;mso-wrap-distance-top:0;mso-wrap-distance-right:0;mso-wrap-distance-bottom:0;mso-position-horizontal:absolute;mso-position-horizontal-relative:text;mso-position-vertical:absolute;mso-position-vertical-relative:text;mso-width-percent:0;mso-height-percent:0;mso-width-relative:margin;mso-height-relative:margin;v-text-anchor:top" o:gfxdata="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" filled="f" strokecolor="#272727" strokeweight=".26mm"/>
+              <v:oval w14:anchorId="58069359" id="Oval 456" o:spid="_x0000_s1026" style="position:absolute;margin-left:-14.15pt;margin-top:361.8pt;width:7.3pt;height:7.3pt;z-index:251628032;visibility:visible;mso-wrap-style:square;mso-width-percent:0;mso-height-percent:0;mso-wrap-distance-left:0;mso-wrap-distance-top:0;mso-wrap-distance-right:0;mso-wrap-distance-bottom:0;mso-position-horizontal:absolute;mso-position-horizontal-relative:text;mso-position-vertical:absolute;mso-position-vertical-relative:text;mso-width-percent:0;mso-height-percent:0;mso-width-relative:margin;mso-height-relative:margin;v-text-anchor:top" o:gfxdata="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" filled="f" strokecolor="#272727" strokeweight=".26mm"/>
             </w:pict>
           </mc:Fallback>
         </mc:AlternateContent>
@@ -11872,7 +11830,7 @@
         <mc:AlternateContent>
           <mc:Choice Requires="wps">
             <w:drawing>
-              <wp:anchor distT="0" distB="0" distL="0" distR="0" simplePos="0" relativeHeight="251619840" behindDoc="0" locked="0" layoutInCell="1" allowOverlap="1" wp14:anchorId="3C29BA41" wp14:editId="27DB1692">
+              <wp:anchor distT="0" distB="0" distL="0" distR="0" simplePos="0" relativeHeight="251623936" behindDoc="0" locked="0" layoutInCell="1" allowOverlap="1" wp14:anchorId="3C29BA41" wp14:editId="27DB1692">
                 <wp:simplePos x="0" y="0"/>
                 <wp:positionH relativeFrom="column">
                   <wp:posOffset>-41283</wp:posOffset>
@@ -11952,7 +11910,7 @@
           </mc:Choice>
           <mc:Fallback>
             <w:pict>
-              <v:rect w14:anchorId="3C29BA41" id="_x0000_s1077" style="position:absolute;margin-left:-3.25pt;margin-top:681.15pt;width:166.3pt;height:23.1pt;z-index:251619840;visibility:visible;mso-wrap-style:square;mso-width-percent:0;mso-wrap-distance-left:0;mso-wrap-distance-top:0;mso-wrap-distance-right:0;mso-wrap-distance-bottom:0;mso-position-horizontal:absolute;mso-position-horizontal-relative:text;mso-position-vertical:absolute;mso-position-vertical-relative:page;mso-width-percent:0;mso-width-relative:margin;v-text-anchor:top" o:gfxdata="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" filled="f" stroked="f">
+              <v:rect w14:anchorId="3C29BA41" id="_x0000_s1077" style="position:absolute;margin-left:-3.25pt;margin-top:681.15pt;width:166.3pt;height:23.1pt;z-index:251623936;visibility:visible;mso-wrap-style:square;mso-width-percent:0;mso-wrap-distance-left:0;mso-wrap-distance-top:0;mso-wrap-distance-right:0;mso-wrap-distance-bottom:0;mso-position-horizontal:absolute;mso-position-horizontal-relative:text;mso-position-vertical:absolute;mso-position-vertical-relative:page;mso-width-percent:0;mso-width-relative:margin;v-text-anchor:top" o:gfxdata="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" filled="f" stroked="f">
                 <v:textbox>
                   <w:txbxContent>
                     <w:p>
@@ -11991,7 +11949,7 @@
         <mc:AlternateContent>
           <mc:Choice Requires="wps">
             <w:drawing>
-              <wp:anchor distT="0" distB="0" distL="0" distR="0" simplePos="0" relativeHeight="251628032" behindDoc="0" locked="0" layoutInCell="1" allowOverlap="1" wp14:anchorId="1CA22D1F" wp14:editId="14A9B616">
+              <wp:anchor distT="0" distB="0" distL="0" distR="0" simplePos="0" relativeHeight="251633152" behindDoc="0" locked="0" layoutInCell="1" allowOverlap="1" wp14:anchorId="1CA22D1F" wp14:editId="14A9B616">
                 <wp:simplePos x="0" y="0"/>
                 <wp:positionH relativeFrom="column">
                   <wp:posOffset>0</wp:posOffset>
@@ -12049,17 +12007,8 @@
                                 <w:sz w:val="20"/>
                                 <w:szCs w:val="20"/>
                               </w:rPr>
-                              <w:t>Con experiencia en puestos en los que el trabajo se realizaba en equipo, me creo capaz de desenvolverme en un grupo de pares en el cual se utilicen varias opiniones para llegar a un c</w:t>
-                            </w:r>
-                            <w:bookmarkStart w:id="0" w:name="_GoBack"/>
-                            <w:r>
-                              <w:rPr>
-                                <w:sz w:val="20"/>
-                                <w:szCs w:val="20"/>
-                              </w:rPr>
-                              <w:t>onsenso acerca de la mejor solución de cualquier problema.</w:t>
-                            </w:r>
-                            <w:bookmarkEnd w:id="0"/>
+                              <w:t>Con experiencia en puestos en los que el trabajo se realizaba en equipo, me creo capaz de desenvolverme en un grupo de pares en el cual se utilicen varias opiniones para llegar a un consenso acerca de la mejor solución de cualquier problema.</w:t>
+                            </w:r>
                           </w:p>
                         </w:txbxContent>
                       </wps:txbx>
@@ -12080,7 +12029,7 @@
           </mc:Choice>
           <mc:Fallback>
             <w:pict>
-              <v:rect w14:anchorId="1CA22D1F" id="_x0000_s1078" style="position:absolute;margin-left:0;margin-top:114.95pt;width:151.55pt;height:125.3pt;z-index:251628032;visibility:visible;mso-wrap-style:square;mso-width-percent:0;mso-height-percent:0;mso-wrap-distance-left:0;mso-wrap-distance-top:0;mso-wrap-distance-right:0;mso-wrap-distance-bottom:0;mso-position-horizontal:absolute;mso-position-horizontal-relative:text;mso-position-vertical:absolute;mso-position-vertical-relative:text;mso-width-percent:0;mso-height-percent:0;mso-width-relative:margin;mso-height-relative:margin;v-text-anchor:top" o:gfxdata="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" filled="f" stroked="f">
+              <v:rect w14:anchorId="1CA22D1F" id="_x0000_s1078" style="position:absolute;margin-left:0;margin-top:114.95pt;width:151.55pt;height:125.3pt;z-index:251633152;visibility:visible;mso-wrap-style:square;mso-width-percent:0;mso-height-percent:0;mso-wrap-distance-left:0;mso-wrap-distance-top:0;mso-wrap-distance-right:0;mso-wrap-distance-bottom:0;mso-position-horizontal:absolute;mso-position-horizontal-relative:text;mso-position-vertical:absolute;mso-position-vertical-relative:text;mso-width-percent:0;mso-height-percent:0;mso-width-relative:margin;mso-height-relative:margin;v-text-anchor:top" o:gfxdata="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" filled="f" stroked="f">
                 <v:textbox>
                   <w:txbxContent>
                     <w:p>
@@ -12097,17 +12046,8 @@
                           <w:sz w:val="20"/>
                           <w:szCs w:val="20"/>
                         </w:rPr>
-                        <w:t>Con experiencia en puestos en los que el trabajo se realizaba en equipo, me creo capaz de desenvolverme en un grupo de pares en el cual se utilicen varias opiniones para llegar a un c</w:t>
-                      </w:r>
-                      <w:bookmarkStart w:id="1" w:name="_GoBack"/>
-                      <w:r>
-                        <w:rPr>
-                          <w:sz w:val="20"/>
-                          <w:szCs w:val="20"/>
-                        </w:rPr>
-                        <w:t>onsenso acerca de la mejor solución de cualquier problema.</w:t>
-                      </w:r>
-                      <w:bookmarkEnd w:id="1"/>
+                        <w:t>Con experiencia en puestos en los que el trabajo se realizaba en equipo, me creo capaz de desenvolverme en un grupo de pares en el cual se utilicen varias opiniones para llegar a un consenso acerca de la mejor solución de cualquier problema.</w:t>
+                      </w:r>
                     </w:p>
                   </w:txbxContent>
                 </v:textbox>
@@ -12124,7 +12064,7 @@
         <mc:AlternateContent>
           <mc:Choice Requires="wps">
             <w:drawing>
-              <wp:anchor distT="0" distB="0" distL="0" distR="0" simplePos="0" relativeHeight="251650560" behindDoc="0" locked="0" layoutInCell="1" allowOverlap="1" wp14:anchorId="44C566C5" wp14:editId="64046B3B">
+              <wp:anchor distT="0" distB="0" distL="0" distR="0" simplePos="0" relativeHeight="251661824" behindDoc="0" locked="0" layoutInCell="1" allowOverlap="1" wp14:anchorId="44C566C5" wp14:editId="64046B3B">
                 <wp:simplePos x="0" y="0"/>
                 <wp:positionH relativeFrom="column">
                   <wp:posOffset>-44013</wp:posOffset>
@@ -12204,7 +12144,7 @@
           </mc:Choice>
           <mc:Fallback>
             <w:pict>
-              <v:rect w14:anchorId="44C566C5" id="_x0000_s1079" style="position:absolute;margin-left:-3.45pt;margin-top:566.25pt;width:166.3pt;height:23.1pt;z-index:251650560;visibility:visible;mso-wrap-style:square;mso-width-percent:0;mso-wrap-distance-left:0;mso-wrap-distance-top:0;mso-wrap-distance-right:0;mso-wrap-distance-bottom:0;mso-position-horizontal:absolute;mso-position-horizontal-relative:text;mso-position-vertical:absolute;mso-position-vertical-relative:page;mso-width-percent:0;mso-width-relative:margin;v-text-anchor:top" o:gfxdata="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" filled="f" stroked="f">
+              <v:rect w14:anchorId="44C566C5" id="_x0000_s1079" style="position:absolute;margin-left:-3.45pt;margin-top:566.25pt;width:166.3pt;height:23.1pt;z-index:251661824;visibility:visible;mso-wrap-style:square;mso-width-percent:0;mso-wrap-distance-left:0;mso-wrap-distance-top:0;mso-wrap-distance-right:0;mso-wrap-distance-bottom:0;mso-position-horizontal:absolute;mso-position-horizontal-relative:text;mso-position-vertical:absolute;mso-position-vertical-relative:page;mso-width-percent:0;mso-width-relative:margin;v-text-anchor:top" o:gfxdata="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" filled="f" stroked="f">
                 <v:textbox>
                   <w:txbxContent>
                     <w:p>
@@ -12243,7 +12183,7 @@
         <mc:AlternateContent>
           <mc:Choice Requires="wps">
             <w:drawing>
-              <wp:anchor distT="0" distB="0" distL="0" distR="0" simplePos="0" relativeHeight="251646464" behindDoc="0" locked="0" layoutInCell="1" allowOverlap="1" wp14:anchorId="4D04589D" wp14:editId="3AC8502F">
+              <wp:anchor distT="0" distB="0" distL="0" distR="0" simplePos="0" relativeHeight="251657728" behindDoc="0" locked="0" layoutInCell="1" allowOverlap="1" wp14:anchorId="4D04589D" wp14:editId="3AC8502F">
                 <wp:simplePos x="0" y="0"/>
                 <wp:positionH relativeFrom="column">
                   <wp:posOffset>-210820</wp:posOffset>
@@ -12303,7 +12243,7 @@
           </mc:Choice>
           <mc:Fallback>
             <w:pict>
-              <v:oval w14:anchorId="5B2793D0" id="Oval 456" o:spid="_x0000_s1026" style="position:absolute;margin-left:-16.6pt;margin-top:244pt;width:7.3pt;height:7.3pt;z-index:251646464;visibility:visible;mso-wrap-style:square;mso-width-percent:0;mso-height-percent:0;mso-wrap-distance-left:0;mso-wrap-distance-top:0;mso-wrap-distance-right:0;mso-wrap-distance-bottom:0;mso-position-horizontal:absolute;mso-position-horizontal-relative:text;mso-position-vertical:absolute;mso-position-vertical-relative:text;mso-width-percent:0;mso-height-percent:0;mso-width-relative:margin;mso-height-relative:margin;v-text-anchor:top" o:gfxdata="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" filled="f" strokecolor="#272727" strokeweight=".26mm"/>
+              <v:oval w14:anchorId="51292003" id="Oval 456" o:spid="_x0000_s1026" style="position:absolute;margin-left:-16.6pt;margin-top:244pt;width:7.3pt;height:7.3pt;z-index:251657728;visibility:visible;mso-wrap-style:square;mso-width-percent:0;mso-height-percent:0;mso-wrap-distance-left:0;mso-wrap-distance-top:0;mso-wrap-distance-right:0;mso-wrap-distance-bottom:0;mso-position-horizontal:absolute;mso-position-horizontal-relative:text;mso-position-vertical:absolute;mso-position-vertical-relative:text;mso-width-percent:0;mso-height-percent:0;mso-width-relative:margin;mso-height-relative:margin;v-text-anchor:top" o:gfxdata="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" filled="f" strokecolor="#272727" strokeweight=".26mm"/>
             </w:pict>
           </mc:Fallback>
         </mc:AlternateContent>
@@ -12316,7 +12256,7 @@
         <mc:AlternateContent>
           <mc:Choice Requires="wps">
             <w:drawing>
-              <wp:anchor distT="0" distB="0" distL="0" distR="0" simplePos="0" relativeHeight="251636224" behindDoc="0" locked="0" layoutInCell="1" allowOverlap="1" wp14:anchorId="66B37CA9" wp14:editId="0EC24274">
+              <wp:anchor distT="0" distB="0" distL="0" distR="0" simplePos="0" relativeHeight="251643392" behindDoc="0" locked="0" layoutInCell="1" allowOverlap="1" wp14:anchorId="66B37CA9" wp14:editId="0EC24274">
                 <wp:simplePos x="0" y="0"/>
                 <wp:positionH relativeFrom="column">
                   <wp:posOffset>-47682</wp:posOffset>
@@ -12396,7 +12336,7 @@
           </mc:Choice>
           <mc:Fallback>
             <w:pict>
-              <v:rect w14:anchorId="66B37CA9" id="_x0000_s1080" style="position:absolute;margin-left:-3.75pt;margin-top:420.95pt;width:166.3pt;height:23.1pt;z-index:251636224;visibility:visible;mso-wrap-style:square;mso-width-percent:0;mso-wrap-distance-left:0;mso-wrap-distance-top:0;mso-wrap-distance-right:0;mso-wrap-distance-bottom:0;mso-position-horizontal:absolute;mso-position-horizontal-relative:text;mso-position-vertical:absolute;mso-position-vertical-relative:page;mso-width-percent:0;mso-width-relative:margin;v-text-anchor:top" o:gfxdata="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" filled="f" stroked="f">
+              <v:rect w14:anchorId="66B37CA9" id="_x0000_s1080" style="position:absolute;margin-left:-3.75pt;margin-top:420.95pt;width:166.3pt;height:23.1pt;z-index:251643392;visibility:visible;mso-wrap-style:square;mso-width-percent:0;mso-wrap-distance-left:0;mso-wrap-distance-top:0;mso-wrap-distance-right:0;mso-wrap-distance-bottom:0;mso-position-horizontal:absolute;mso-position-horizontal-relative:text;mso-position-vertical:absolute;mso-position-vertical-relative:page;mso-width-percent:0;mso-width-relative:margin;v-text-anchor:top" o:gfxdata="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" filled="f" stroked="f">
                 <v:textbox>
                   <w:txbxContent>
                     <w:p>
@@ -12435,7 +12375,7 @@
         <mc:AlternateContent>
           <mc:Choice Requires="wps">
             <w:drawing>
-              <wp:anchor distT="0" distB="0" distL="0" distR="0" simplePos="0" relativeHeight="251610624" behindDoc="0" locked="0" layoutInCell="1" allowOverlap="1" wp14:anchorId="250FD5E5">
+              <wp:anchor distT="0" distB="0" distL="0" distR="0" simplePos="0" relativeHeight="251611648" behindDoc="0" locked="0" layoutInCell="1" allowOverlap="1" wp14:anchorId="250FD5E5">
                 <wp:simplePos x="0" y="0"/>
                 <wp:positionH relativeFrom="column">
                   <wp:posOffset>59378</wp:posOffset>
@@ -12519,7 +12459,7 @@
           </mc:Choice>
           <mc:Fallback>
             <w:pict>
-              <v:rect w14:anchorId="250FD5E5" id="_x0000_s1081" style="position:absolute;margin-left:4.7pt;margin-top:48.55pt;width:161.7pt;height:22.7pt;z-index:251610624;visibility:visible;mso-wrap-style:square;mso-width-percent:0;mso-wrap-distance-left:0;mso-wrap-distance-top:0;mso-wrap-distance-right:0;mso-wrap-distance-bottom:0;mso-position-horizontal:absolute;mso-position-horizontal-relative:text;mso-position-vertical:absolute;mso-position-vertical-relative:text;mso-width-percent:0;mso-width-relative:margin;v-text-anchor:top" o:gfxdata="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" filled="f" stroked="f">
+              <v:rect w14:anchorId="250FD5E5" id="_x0000_s1081" style="position:absolute;margin-left:4.7pt;margin-top:48.55pt;width:161.7pt;height:22.7pt;z-index:251611648;visibility:visible;mso-wrap-style:square;mso-width-percent:0;mso-wrap-distance-left:0;mso-wrap-distance-top:0;mso-wrap-distance-right:0;mso-wrap-distance-bottom:0;mso-position-horizontal:absolute;mso-position-horizontal-relative:text;mso-position-vertical:absolute;mso-position-vertical-relative:text;mso-width-percent:0;mso-width-relative:margin;v-text-anchor:top" o:gfxdata="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" filled="f" stroked="f">
                 <v:textbox>
                   <w:txbxContent>
                     <w:p>
@@ -12559,7 +12499,7 @@
           <w:lang w:eastAsia="es-AR"/>
         </w:rPr>
         <w:drawing>
-          <wp:anchor distT="0" distB="0" distL="0" distR="0" simplePos="0" relativeHeight="251642368" behindDoc="0" locked="0" layoutInCell="1" allowOverlap="1" wp14:anchorId="6D25831C" wp14:editId="5323BE5C">
+          <wp:anchor distT="0" distB="0" distL="0" distR="0" simplePos="0" relativeHeight="251652608" behindDoc="0" locked="0" layoutInCell="1" allowOverlap="1" wp14:anchorId="6D25831C" wp14:editId="5323BE5C">
             <wp:simplePos x="0" y="0"/>
             <wp:positionH relativeFrom="column">
               <wp:posOffset>-174852</wp:posOffset>
@@ -12612,7 +12552,7 @@
         <mc:AlternateContent>
           <mc:Choice Requires="wps">
             <w:drawing>
-              <wp:anchor distT="0" distB="0" distL="0" distR="0" simplePos="0" relativeHeight="251707904" behindDoc="0" locked="0" layoutInCell="1" allowOverlap="1" wp14:anchorId="41BC6597" wp14:editId="73922E64">
+              <wp:anchor distT="0" distB="0" distL="0" distR="0" simplePos="0" relativeHeight="251714048" behindDoc="0" locked="0" layoutInCell="1" allowOverlap="1" wp14:anchorId="41BC6597" wp14:editId="73922E64">
                 <wp:simplePos x="0" y="0"/>
                 <wp:positionH relativeFrom="column">
                   <wp:posOffset>-219931</wp:posOffset>
@@ -12672,7 +12612,7 @@
           </mc:Choice>
           <mc:Fallback>
             <w:pict>
-              <v:oval w14:anchorId="3CA0E6F9" id="Oval 456" o:spid="_x0000_s1026" style="position:absolute;margin-left:-17.3pt;margin-top:99.5pt;width:7.3pt;height:7.3pt;z-index:251707904;visibility:visible;mso-wrap-style:square;mso-width-percent:0;mso-height-percent:0;mso-wrap-distance-left:0;mso-wrap-distance-top:0;mso-wrap-distance-right:0;mso-wrap-distance-bottom:0;mso-position-horizontal:absolute;mso-position-horizontal-relative:text;mso-position-vertical:absolute;mso-position-vertical-relative:text;mso-width-percent:0;mso-height-percent:0;mso-width-relative:margin;mso-height-relative:margin;v-text-anchor:top" o:gfxdata="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" filled="f" strokecolor="#272727" strokeweight=".26mm"/>
+              <v:oval w14:anchorId="3DB7B63F" id="Oval 456" o:spid="_x0000_s1026" style="position:absolute;margin-left:-17.3pt;margin-top:99.5pt;width:7.3pt;height:7.3pt;z-index:251714048;visibility:visible;mso-wrap-style:square;mso-width-percent:0;mso-height-percent:0;mso-wrap-distance-left:0;mso-wrap-distance-top:0;mso-wrap-distance-right:0;mso-wrap-distance-bottom:0;mso-position-horizontal:absolute;mso-position-horizontal-relative:text;mso-position-vertical:absolute;mso-position-vertical-relative:text;mso-width-percent:0;mso-height-percent:0;mso-width-relative:margin;mso-height-relative:margin;v-text-anchor:top" o:gfxdata="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" filled="f" strokecolor="#272727" strokeweight=".26mm"/>
             </w:pict>
           </mc:Fallback>
         </mc:AlternateContent>
@@ -12685,7 +12625,7 @@
         <mc:AlternateContent>
           <mc:Choice Requires="wps">
             <w:drawing>
-              <wp:anchor distT="0" distB="0" distL="0" distR="0" simplePos="0" relativeHeight="251699712" behindDoc="0" locked="0" layoutInCell="1" allowOverlap="1" wp14:anchorId="08616BF6" wp14:editId="1C777970">
+              <wp:anchor distT="0" distB="0" distL="0" distR="0" simplePos="0" relativeHeight="251712000" behindDoc="0" locked="0" layoutInCell="1" allowOverlap="1" wp14:anchorId="08616BF6" wp14:editId="1C777970">
                 <wp:simplePos x="0" y="0"/>
                 <wp:positionH relativeFrom="column">
                   <wp:posOffset>-304165</wp:posOffset>
@@ -12739,7 +12679,7 @@
           </mc:Choice>
           <mc:Fallback>
             <w:pict>
-              <v:oval w14:anchorId="29D23DFC" id="Oval 509" o:spid="_x0000_s1026" style="position:absolute;margin-left:-23.95pt;margin-top:43.2pt;width:31.1pt;height:31.1pt;z-index:251699712;visibility:visible;mso-wrap-style:square;mso-wrap-distance-left:0;mso-wrap-distance-top:0;mso-wrap-distance-right:0;mso-wrap-distance-bottom:0;mso-position-horizontal:absolute;mso-position-horizontal-relative:text;mso-position-vertical:absolute;mso-position-vertical-relative:text;v-text-anchor:top" o:gfxdata="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" filled="f" strokecolor="#272727" strokeweight=".35mm"/>
+              <v:oval w14:anchorId="5136B502" id="Oval 509" o:spid="_x0000_s1026" style="position:absolute;margin-left:-23.95pt;margin-top:43.2pt;width:31.1pt;height:31.1pt;z-index:251712000;visibility:visible;mso-wrap-style:square;mso-wrap-distance-left:0;mso-wrap-distance-top:0;mso-wrap-distance-right:0;mso-wrap-distance-bottom:0;mso-position-horizontal:absolute;mso-position-horizontal-relative:text;mso-position-vertical:absolute;mso-position-vertical-relative:text;v-text-anchor:top" o:gfxdata="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" filled="f" strokecolor="#272727" strokeweight=".35mm"/>
             </w:pict>
           </mc:Fallback>
         </mc:AlternateContent>
@@ -12752,7 +12692,7 @@
         <mc:AlternateContent>
           <mc:Choice Requires="wps">
             <w:drawing>
-              <wp:anchor distT="0" distB="0" distL="0" distR="0" simplePos="0" relativeHeight="251703808" behindDoc="0" locked="0" layoutInCell="1" allowOverlap="1" wp14:anchorId="245E65F7" wp14:editId="547A7984">
+              <wp:anchor distT="0" distB="0" distL="0" distR="0" simplePos="0" relativeHeight="251713024" behindDoc="0" locked="0" layoutInCell="1" allowOverlap="1" wp14:anchorId="245E65F7" wp14:editId="547A7984">
                 <wp:simplePos x="0" y="0"/>
                 <wp:positionH relativeFrom="column">
                   <wp:posOffset>-310515</wp:posOffset>
@@ -12820,7 +12760,7 @@
           </mc:Choice>
           <mc:Fallback>
             <w:pict>
-              <v:shape w14:anchorId="34C0930F" id="AutoShape 488" o:spid="_x0000_s1026" style="position:absolute;margin-left:-24.45pt;margin-top:18.45pt;width:181.1pt;height:.15pt;z-index:251703808;visibility:visible;mso-wrap-style:square;mso-wrap-distance-left:0;mso-wrap-distance-top:0;mso-wrap-distance-right:0;mso-wrap-distance-bottom:0;mso-position-horizontal:absolute;mso-position-horizontal-relative:text;mso-position-vertical:absolute;mso-position-vertical-relative:text;v-text-anchor:top" coordsize="21600,21600" o:gfxdata="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" path="m,l21600,21600e" filled="f" strokecolor="#a5a5a5" strokeweight=".35mm">
+              <v:shape w14:anchorId="1C5245E2" id="AutoShape 488" o:spid="_x0000_s1026" style="position:absolute;margin-left:-24.45pt;margin-top:18.45pt;width:181.1pt;height:.15pt;z-index:251713024;visibility:visible;mso-wrap-style:square;mso-wrap-distance-left:0;mso-wrap-distance-top:0;mso-wrap-distance-right:0;mso-wrap-distance-bottom:0;mso-position-horizontal:absolute;mso-position-horizontal-relative:text;mso-position-vertical:absolute;mso-position-vertical-relative:text;v-text-anchor:top" coordsize="21600,21600" o:gfxdata="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" path="m,l21600,21600e" filled="f" strokecolor="#a5a5a5" strokeweight=".35mm">
                 <v:path arrowok="t"/>
               </v:shape>
             </w:pict>
@@ -12835,7 +12775,7 @@
         <mc:AlternateContent>
           <mc:Choice Requires="wps">
             <w:drawing>
-              <wp:anchor distT="0" distB="0" distL="0" distR="0" simplePos="0" relativeHeight="251695616" behindDoc="0" locked="0" layoutInCell="1" allowOverlap="1" wp14:anchorId="009A604B" wp14:editId="3D6CCE40">
+              <wp:anchor distT="0" distB="0" distL="0" distR="0" simplePos="0" relativeHeight="251707904" behindDoc="0" locked="0" layoutInCell="1" allowOverlap="1" wp14:anchorId="009A604B" wp14:editId="3D6CCE40">
                 <wp:simplePos x="0" y="0"/>
                 <wp:positionH relativeFrom="column">
                   <wp:posOffset>2676525</wp:posOffset>
@@ -12960,7 +12900,7 @@
           </mc:Choice>
           <mc:Fallback>
             <w:pict>
-              <v:rect w14:anchorId="009A604B" id="_x0000_s1082" style="position:absolute;margin-left:210.75pt;margin-top:369.2pt;width:280.25pt;height:74.25pt;z-index:251695616;visibility:visible;mso-wrap-style:square;mso-height-percent:0;mso-wrap-distance-left:0;mso-wrap-distance-top:0;mso-wrap-distance-right:0;mso-wrap-distance-bottom:0;mso-position-horizontal:absolute;mso-position-horizontal-relative:text;mso-position-vertical:absolute;mso-position-vertical-relative:text;mso-height-percent:0;mso-height-relative:margin;v-text-anchor:top" o:gfxdata="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" filled="f" stroked="f">
+              <v:rect w14:anchorId="009A604B" id="_x0000_s1082" style="position:absolute;margin-left:210.75pt;margin-top:369.2pt;width:280.25pt;height:74.25pt;z-index:251707904;visibility:visible;mso-wrap-style:square;mso-height-percent:0;mso-wrap-distance-left:0;mso-wrap-distance-top:0;mso-wrap-distance-right:0;mso-wrap-distance-bottom:0;mso-position-horizontal:absolute;mso-position-horizontal-relative:text;mso-position-vertical:absolute;mso-position-vertical-relative:text;mso-height-percent:0;mso-height-relative:margin;v-text-anchor:top" o:gfxdata="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" filled="f" stroked="f">
                 <v:textbox>
                   <w:txbxContent>
                     <w:p>
@@ -13054,7 +12994,7 @@
         <mc:AlternateContent>
           <mc:Choice Requires="wps">
             <w:drawing>
-              <wp:anchor distT="0" distB="0" distL="0" distR="0" simplePos="0" relativeHeight="251691520" behindDoc="0" locked="0" layoutInCell="1" allowOverlap="1" wp14:anchorId="2D87E294" wp14:editId="510C2101">
+              <wp:anchor distT="0" distB="0" distL="0" distR="0" simplePos="0" relativeHeight="251706880" behindDoc="0" locked="0" layoutInCell="1" allowOverlap="1" wp14:anchorId="2D87E294" wp14:editId="510C2101">
                 <wp:simplePos x="0" y="0"/>
                 <wp:positionH relativeFrom="column">
                   <wp:posOffset>2571750</wp:posOffset>
@@ -13114,7 +13054,7 @@
           </mc:Choice>
           <mc:Fallback>
             <w:pict>
-              <v:oval w14:anchorId="0C0B88A5" id="Oval 456" o:spid="_x0000_s1026" style="position:absolute;margin-left:202.5pt;margin-top:355.35pt;width:7.3pt;height:7.3pt;z-index:251691520;visibility:visible;mso-wrap-style:square;mso-width-percent:0;mso-height-percent:0;mso-wrap-distance-left:0;mso-wrap-distance-top:0;mso-wrap-distance-right:0;mso-wrap-distance-bottom:0;mso-position-horizontal:absolute;mso-position-horizontal-relative:text;mso-position-vertical:absolute;mso-position-vertical-relative:text;mso-width-percent:0;mso-height-percent:0;mso-width-relative:margin;mso-height-relative:margin;v-text-anchor:top" o:gfxdata="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" filled="f" strokecolor="#272727" strokeweight=".26mm"/>
+              <v:oval w14:anchorId="616147D3" id="Oval 456" o:spid="_x0000_s1026" style="position:absolute;margin-left:202.5pt;margin-top:355.35pt;width:7.3pt;height:7.3pt;z-index:251706880;visibility:visible;mso-wrap-style:square;mso-width-percent:0;mso-height-percent:0;mso-wrap-distance-left:0;mso-wrap-distance-top:0;mso-wrap-distance-right:0;mso-wrap-distance-bottom:0;mso-position-horizontal:absolute;mso-position-horizontal-relative:text;mso-position-vertical:absolute;mso-position-vertical-relative:text;mso-width-percent:0;mso-height-percent:0;mso-width-relative:margin;mso-height-relative:margin;v-text-anchor:top" o:gfxdata="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" filled="f" strokecolor="#272727" strokeweight=".26mm"/>
             </w:pict>
           </mc:Fallback>
         </mc:AlternateContent>
@@ -13127,7 +13067,7 @@
         <mc:AlternateContent>
           <mc:Choice Requires="wps">
             <w:drawing>
-              <wp:anchor distT="0" distB="0" distL="0" distR="0" simplePos="0" relativeHeight="251684352" behindDoc="0" locked="0" layoutInCell="1" allowOverlap="1" wp14:anchorId="01FCB885" wp14:editId="573F7EE3">
+              <wp:anchor distT="0" distB="0" distL="0" distR="0" simplePos="0" relativeHeight="251701760" behindDoc="0" locked="0" layoutInCell="1" allowOverlap="1" wp14:anchorId="01FCB885" wp14:editId="573F7EE3">
                 <wp:simplePos x="0" y="0"/>
                 <wp:positionH relativeFrom="column">
                   <wp:posOffset>2702560</wp:posOffset>
@@ -13222,7 +13162,7 @@
           </mc:Choice>
           <mc:Fallback>
             <w:pict>
-              <v:rect w14:anchorId="01FCB885" id="_x0000_s1083" style="position:absolute;margin-left:212.8pt;margin-top:263.7pt;width:280.25pt;height:81pt;z-index:251684352;visibility:visible;mso-wrap-style:square;mso-height-percent:0;mso-wrap-distance-left:0;mso-wrap-distance-top:0;mso-wrap-distance-right:0;mso-wrap-distance-bottom:0;mso-position-horizontal:absolute;mso-position-horizontal-relative:text;mso-position-vertical:absolute;mso-position-vertical-relative:text;mso-height-percent:0;mso-height-relative:margin;v-text-anchor:top" o:gfxdata="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" filled="f" stroked="f">
+              <v:rect w14:anchorId="01FCB885" id="_x0000_s1083" style="position:absolute;margin-left:212.8pt;margin-top:263.7pt;width:280.25pt;height:81pt;z-index:251701760;visibility:visible;mso-wrap-style:square;mso-height-percent:0;mso-wrap-distance-left:0;mso-wrap-distance-top:0;mso-wrap-distance-right:0;mso-wrap-distance-bottom:0;mso-position-horizontal:absolute;mso-position-horizontal-relative:text;mso-position-vertical:absolute;mso-position-vertical-relative:text;mso-height-percent:0;mso-height-relative:margin;v-text-anchor:top" o:gfxdata="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" filled="f" stroked="f">
                 <v:textbox>
                   <w:txbxContent>
                     <w:p>
@@ -13286,7 +13226,7 @@
         <mc:AlternateContent>
           <mc:Choice Requires="wps">
             <w:drawing>
-              <wp:anchor distT="0" distB="0" distL="0" distR="0" simplePos="0" relativeHeight="251681280" behindDoc="0" locked="0" layoutInCell="1" allowOverlap="1" wp14:anchorId="3A626762" wp14:editId="6C24EE25">
+              <wp:anchor distT="0" distB="0" distL="0" distR="0" simplePos="0" relativeHeight="251697664" behindDoc="0" locked="0" layoutInCell="1" allowOverlap="1" wp14:anchorId="3A626762" wp14:editId="6C24EE25">
                 <wp:simplePos x="0" y="0"/>
                 <wp:positionH relativeFrom="column">
                   <wp:posOffset>2581275</wp:posOffset>
@@ -13346,7 +13286,7 @@
           </mc:Choice>
           <mc:Fallback>
             <w:pict>
-              <v:oval w14:anchorId="3C79D1D7" id="Oval 456" o:spid="_x0000_s1026" style="position:absolute;margin-left:203.25pt;margin-top:246.4pt;width:7.3pt;height:7.3pt;z-index:251681280;visibility:visible;mso-wrap-style:square;mso-width-percent:0;mso-height-percent:0;mso-wrap-distance-left:0;mso-wrap-distance-top:0;mso-wrap-distance-right:0;mso-wrap-distance-bottom:0;mso-position-horizontal:absolute;mso-position-horizontal-relative:text;mso-position-vertical:absolute;mso-position-vertical-relative:text;mso-width-percent:0;mso-height-percent:0;mso-width-relative:margin;mso-height-relative:margin;v-text-anchor:top" o:gfxdata="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" filled="f" strokecolor="#272727" strokeweight=".26mm"/>
+              <v:oval w14:anchorId="1AEAE664" id="Oval 456" o:spid="_x0000_s1026" style="position:absolute;margin-left:203.25pt;margin-top:246.4pt;width:7.3pt;height:7.3pt;z-index:251697664;visibility:visible;mso-wrap-style:square;mso-width-percent:0;mso-height-percent:0;mso-wrap-distance-left:0;mso-wrap-distance-top:0;mso-wrap-distance-right:0;mso-wrap-distance-bottom:0;mso-position-horizontal:absolute;mso-position-horizontal-relative:text;mso-position-vertical:absolute;mso-position-vertical-relative:text;mso-width-percent:0;mso-height-percent:0;mso-width-relative:margin;mso-height-relative:margin;v-text-anchor:top" o:gfxdata="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" filled="f" strokecolor="#272727" strokeweight=".26mm"/>
             </w:pict>
           </mc:Fallback>
         </mc:AlternateContent>
@@ -13359,7 +13299,7 @@
         <mc:AlternateContent>
           <mc:Choice Requires="wps">
             <w:drawing>
-              <wp:anchor distT="0" distB="0" distL="0" distR="0" simplePos="0" relativeHeight="251672064" behindDoc="0" locked="0" layoutInCell="1" allowOverlap="1" wp14:anchorId="3F588559" wp14:editId="42007914">
+              <wp:anchor distT="0" distB="0" distL="0" distR="0" simplePos="0" relativeHeight="251686400" behindDoc="0" locked="0" layoutInCell="1" allowOverlap="1" wp14:anchorId="3F588559" wp14:editId="42007914">
                 <wp:simplePos x="0" y="0"/>
                 <wp:positionH relativeFrom="column">
                   <wp:posOffset>2605405</wp:posOffset>
@@ -13419,7 +13359,7 @@
           </mc:Choice>
           <mc:Fallback>
             <w:pict>
-              <v:oval w14:anchorId="577FF224" id="Oval 456" o:spid="_x0000_s1026" style="position:absolute;margin-left:205.15pt;margin-top:163.35pt;width:7.3pt;height:7.3pt;z-index:251672064;visibility:visible;mso-wrap-style:square;mso-width-percent:0;mso-height-percent:0;mso-wrap-distance-left:0;mso-wrap-distance-top:0;mso-wrap-distance-right:0;mso-wrap-distance-bottom:0;mso-position-horizontal:absolute;mso-position-horizontal-relative:text;mso-position-vertical:absolute;mso-position-vertical-relative:text;mso-width-percent:0;mso-height-percent:0;mso-width-relative:margin;mso-height-relative:margin;v-text-anchor:top" o:gfxdata="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" filled="f" strokecolor="#272727" strokeweight=".26mm"/>
+              <v:oval w14:anchorId="0E99DA8B" id="Oval 456" o:spid="_x0000_s1026" style="position:absolute;margin-left:205.15pt;margin-top:163.35pt;width:7.3pt;height:7.3pt;z-index:251686400;visibility:visible;mso-wrap-style:square;mso-width-percent:0;mso-height-percent:0;mso-wrap-distance-left:0;mso-wrap-distance-top:0;mso-wrap-distance-right:0;mso-wrap-distance-bottom:0;mso-position-horizontal:absolute;mso-position-horizontal-relative:text;mso-position-vertical:absolute;mso-position-vertical-relative:text;mso-width-percent:0;mso-height-percent:0;mso-width-relative:margin;mso-height-relative:margin;v-text-anchor:top" o:gfxdata="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" filled="f" strokecolor="#272727" strokeweight=".26mm"/>
             </w:pict>
           </mc:Fallback>
         </mc:AlternateContent>
@@ -13432,7 +13372,7 @@
         <mc:AlternateContent>
           <mc:Choice Requires="wps">
             <w:drawing>
-              <wp:anchor distT="0" distB="0" distL="0" distR="0" simplePos="0" relativeHeight="251674112" behindDoc="0" locked="0" layoutInCell="1" allowOverlap="1" wp14:anchorId="05EB7D39" wp14:editId="362FB472">
+              <wp:anchor distT="0" distB="0" distL="0" distR="0" simplePos="0" relativeHeight="251689472" behindDoc="0" locked="0" layoutInCell="1" allowOverlap="1" wp14:anchorId="05EB7D39" wp14:editId="362FB472">
                 <wp:simplePos x="0" y="0"/>
                 <wp:positionH relativeFrom="column">
                   <wp:posOffset>2686050</wp:posOffset>
@@ -13537,7 +13477,7 @@
           </mc:Choice>
           <mc:Fallback>
             <w:pict>
-              <v:rect w14:anchorId="05EB7D39" id="_x0000_s1084" style="position:absolute;margin-left:211.5pt;margin-top:178.95pt;width:280.25pt;height:58.5pt;z-index:251674112;visibility:visible;mso-wrap-style:square;mso-height-percent:0;mso-wrap-distance-left:0;mso-wrap-distance-top:0;mso-wrap-distance-right:0;mso-wrap-distance-bottom:0;mso-position-horizontal:absolute;mso-position-horizontal-relative:text;mso-position-vertical:absolute;mso-position-vertical-relative:text;mso-height-percent:0;mso-height-relative:margin;v-text-anchor:top" o:gfxdata="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" filled="f" stroked="f">
+              <v:rect w14:anchorId="05EB7D39" id="_x0000_s1084" style="position:absolute;margin-left:211.5pt;margin-top:178.95pt;width:280.25pt;height:58.5pt;z-index:251689472;visibility:visible;mso-wrap-style:square;mso-height-percent:0;mso-wrap-distance-left:0;mso-wrap-distance-top:0;mso-wrap-distance-right:0;mso-wrap-distance-bottom:0;mso-position-horizontal:absolute;mso-position-horizontal-relative:text;mso-position-vertical:absolute;mso-position-vertical-relative:text;mso-height-percent:0;mso-height-relative:margin;v-text-anchor:top" o:gfxdata="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" filled="f" stroked="f">
                 <v:textbox>
                   <w:txbxContent>
                     <w:p>
@@ -13611,7 +13551,7 @@
         <mc:AlternateContent>
           <mc:Choice Requires="wps">
             <w:drawing>
-              <wp:anchor distT="0" distB="0" distL="0" distR="0" simplePos="0" relativeHeight="251665920" behindDoc="0" locked="0" layoutInCell="1" allowOverlap="1" wp14:anchorId="39636F7D" wp14:editId="36B8E6E7">
+              <wp:anchor distT="0" distB="0" distL="0" distR="0" simplePos="0" relativeHeight="251681280" behindDoc="0" locked="0" layoutInCell="1" allowOverlap="1" wp14:anchorId="39636F7D" wp14:editId="36B8E6E7">
                 <wp:simplePos x="0" y="0"/>
                 <wp:positionH relativeFrom="column">
                   <wp:posOffset>2683510</wp:posOffset>
@@ -13706,7 +13646,7 @@
           </mc:Choice>
           <mc:Fallback>
             <w:pict>
-              <v:rect w14:anchorId="39636F7D" id="_x0000_s1085" style="position:absolute;margin-left:211.3pt;margin-top:68.85pt;width:280.25pt;height:83.25pt;z-index:251665920;visibility:visible;mso-wrap-style:square;mso-height-percent:0;mso-wrap-distance-left:0;mso-wrap-distance-top:0;mso-wrap-distance-right:0;mso-wrap-distance-bottom:0;mso-position-horizontal:absolute;mso-position-horizontal-relative:text;mso-position-vertical:absolute;mso-position-vertical-relative:text;mso-height-percent:0;mso-height-relative:margin;v-text-anchor:top" o:gfxdata="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" filled="f" stroked="f">
+              <v:rect w14:anchorId="39636F7D" id="_x0000_s1085" style="position:absolute;margin-left:211.3pt;margin-top:68.85pt;width:280.25pt;height:83.25pt;z-index:251681280;visibility:visible;mso-wrap-style:square;mso-height-percent:0;mso-wrap-distance-left:0;mso-wrap-distance-top:0;mso-wrap-distance-right:0;mso-wrap-distance-bottom:0;mso-position-horizontal:absolute;mso-position-horizontal-relative:text;mso-position-vertical:absolute;mso-position-vertical-relative:text;mso-height-percent:0;mso-height-relative:margin;v-text-anchor:top" o:gfxdata="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" filled="f" stroked="f">
                 <v:textbox>
                   <w:txbxContent>
                     <w:p>
@@ -13770,7 +13710,7 @@
         <mc:AlternateContent>
           <mc:Choice Requires="wps">
             <w:drawing>
-              <wp:anchor distT="0" distB="0" distL="0" distR="0" simplePos="0" relativeHeight="251660800" behindDoc="0" locked="0" layoutInCell="1" allowOverlap="1" wp14:anchorId="3626B23B" wp14:editId="05905EF3">
+              <wp:anchor distT="0" distB="0" distL="0" distR="0" simplePos="0" relativeHeight="251678208" behindDoc="0" locked="0" layoutInCell="1" allowOverlap="1" wp14:anchorId="3626B23B" wp14:editId="05905EF3">
                 <wp:simplePos x="0" y="0"/>
                 <wp:positionH relativeFrom="column">
                   <wp:posOffset>2602865</wp:posOffset>
@@ -13830,7 +13770,7 @@
           </mc:Choice>
           <mc:Fallback>
             <w:pict>
-              <v:oval w14:anchorId="772EF33E" id="Oval 456" o:spid="_x0000_s1026" style="position:absolute;margin-left:204.95pt;margin-top:55.5pt;width:7.3pt;height:7.3pt;z-index:251660800;visibility:visible;mso-wrap-style:square;mso-width-percent:0;mso-height-percent:0;mso-wrap-distance-left:0;mso-wrap-distance-top:0;mso-wrap-distance-right:0;mso-wrap-distance-bottom:0;mso-position-horizontal:absolute;mso-position-horizontal-relative:text;mso-position-vertical:absolute;mso-position-vertical-relative:text;mso-width-percent:0;mso-height-percent:0;mso-width-relative:margin;mso-height-relative:margin;v-text-anchor:top" o:gfxdata="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" filled="f" strokecolor="#272727" strokeweight=".26mm"/>
+              <v:oval w14:anchorId="2E137495" id="Oval 456" o:spid="_x0000_s1026" style="position:absolute;margin-left:204.95pt;margin-top:55.5pt;width:7.3pt;height:7.3pt;z-index:251678208;visibility:visible;mso-wrap-style:square;mso-width-percent:0;mso-height-percent:0;mso-wrap-distance-left:0;mso-wrap-distance-top:0;mso-wrap-distance-right:0;mso-wrap-distance-bottom:0;mso-position-horizontal:absolute;mso-position-horizontal-relative:text;mso-position-vertical:absolute;mso-position-vertical-relative:text;mso-width-percent:0;mso-height-percent:0;mso-width-relative:margin;mso-height-relative:margin;v-text-anchor:top" o:gfxdata="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" filled="f" strokecolor="#272727" strokeweight=".26mm"/>
             </w:pict>
           </mc:Fallback>
         </mc:AlternateContent>
@@ -14700,7 +14640,7 @@
 </file>
 
 <file path=customXml/itemProps1.xml><?xml version="1.0" encoding="utf-8"?>
-<ds:datastoreItem xmlns:ds="http://schemas.openxmlformats.org/officeDocument/2006/customXml" ds:itemID="{EF256CCA-633B-4C56-B731-C6886BD20B11}">
+<ds:datastoreItem xmlns:ds="http://schemas.openxmlformats.org/officeDocument/2006/customXml" ds:itemID="{57D2CEAE-D6E0-4E76-93AC-BB8BF562FD4D}">
   <ds:schemaRefs>
     <ds:schemaRef ds:uri="http://schemas.openxmlformats.org/officeDocument/2006/bibliography"/>
   </ds:schemaRefs>

</xml_diff>